<commit_message>
Partially implement client script + fix CREATE script
</commit_message>
<xml_diff>
--- a/Описание_функциональности.docx
+++ b/Описание_функциональности.docx
@@ -33,7 +33,7 @@
         </w:tblBorders>
         <w:tblCellMar>
           <w:top w:w="55" w:type="dxa"/>
-          <w:left w:w="54" w:type="dxa"/>
+          <w:left w:w="53" w:type="dxa"/>
           <w:bottom w:w="55" w:type="dxa"/>
           <w:right w:w="55" w:type="dxa"/>
         </w:tblCellMar>
@@ -42,7 +42,7 @@
         <w:gridCol w:w="2409"/>
         <w:gridCol w:w="2410"/>
         <w:gridCol w:w="2409"/>
-        <w:gridCol w:w="2410"/>
+        <w:gridCol w:w="2409"/>
       </w:tblGrid>
       <w:tr>
         <w:trPr/>
@@ -135,7 +135,7 @@
         </w:tc>
         <w:tc>
           <w:tcPr>
-            <w:tcW w:w="2410" w:type="dxa"/>
+            <w:tcW w:w="2409" w:type="dxa"/>
             <w:tcBorders>
               <w:top w:val="single" w:sz="2" w:space="0" w:color="000000"/>
               <w:left w:val="single" w:sz="2" w:space="0" w:color="000000"/>
@@ -171,6 +171,7 @@
           <w:tcPr>
             <w:tcW w:w="2409" w:type="dxa"/>
             <w:tcBorders>
+              <w:top w:val="single" w:sz="2" w:space="0" w:color="000000"/>
               <w:left w:val="single" w:sz="2" w:space="0" w:color="000000"/>
               <w:bottom w:val="single" w:sz="2" w:space="0" w:color="000000"/>
               <w:insideH w:val="single" w:sz="2" w:space="0" w:color="000000"/>
@@ -192,52 +193,51 @@
           <w:tcPr>
             <w:tcW w:w="2410" w:type="dxa"/>
             <w:tcBorders>
-              <w:left w:val="single" w:sz="2" w:space="0" w:color="000000"/>
-              <w:bottom w:val="single" w:sz="2" w:space="0" w:color="000000"/>
-              <w:insideH w:val="single" w:sz="2" w:space="0" w:color="000000"/>
-            </w:tcBorders>
-            <w:shd w:fill="auto" w:val="clear"/>
-          </w:tcPr>
-          <w:p>
-            <w:pPr>
-              <w:pStyle w:val="TableContents"/>
-              <w:rPr>
-                <w:u w:val="single"/>
-              </w:rPr>
-            </w:pPr>
-            <w:r>
-              <w:rPr>
-                <w:u w:val="single"/>
-              </w:rPr>
-              <w:t>-</w:t>
-            </w:r>
-          </w:p>
-        </w:tc>
-        <w:tc>
-          <w:tcPr>
-            <w:tcW w:w="2409" w:type="dxa"/>
-            <w:tcBorders>
-              <w:left w:val="single" w:sz="2" w:space="0" w:color="000000"/>
-              <w:bottom w:val="single" w:sz="2" w:space="0" w:color="000000"/>
-              <w:insideH w:val="single" w:sz="2" w:space="0" w:color="000000"/>
-            </w:tcBorders>
-            <w:shd w:fill="auto" w:val="clear"/>
-          </w:tcPr>
-          <w:p>
-            <w:pPr>
-              <w:pStyle w:val="TableContents"/>
-              <w:rPr/>
-            </w:pPr>
-            <w:r>
-              <w:rPr/>
-              <w:t>-</w:t>
-            </w:r>
-          </w:p>
-        </w:tc>
-        <w:tc>
-          <w:tcPr>
-            <w:tcW w:w="2410" w:type="dxa"/>
-            <w:tcBorders>
+              <w:top w:val="single" w:sz="2" w:space="0" w:color="000000"/>
+              <w:left w:val="single" w:sz="2" w:space="0" w:color="000000"/>
+              <w:bottom w:val="single" w:sz="2" w:space="0" w:color="000000"/>
+              <w:insideH w:val="single" w:sz="2" w:space="0" w:color="000000"/>
+            </w:tcBorders>
+            <w:shd w:fill="auto" w:val="clear"/>
+          </w:tcPr>
+          <w:p>
+            <w:pPr>
+              <w:pStyle w:val="TableContents"/>
+              <w:rPr/>
+            </w:pPr>
+            <w:r>
+              <w:rPr/>
+              <w:t>PlaceRawMaterialOrder(материал, поставщик, количество, дедлайн)</w:t>
+            </w:r>
+          </w:p>
+        </w:tc>
+        <w:tc>
+          <w:tcPr>
+            <w:tcW w:w="2409" w:type="dxa"/>
+            <w:tcBorders>
+              <w:top w:val="single" w:sz="2" w:space="0" w:color="000000"/>
+              <w:left w:val="single" w:sz="2" w:space="0" w:color="000000"/>
+              <w:bottom w:val="single" w:sz="2" w:space="0" w:color="000000"/>
+              <w:insideH w:val="single" w:sz="2" w:space="0" w:color="000000"/>
+            </w:tcBorders>
+            <w:shd w:fill="auto" w:val="clear"/>
+          </w:tcPr>
+          <w:p>
+            <w:pPr>
+              <w:pStyle w:val="TableContents"/>
+              <w:rPr/>
+            </w:pPr>
+            <w:r>
+              <w:rPr/>
+              <w:t>Нужно задать следующий дедлайн для поставок этого сырья</w:t>
+            </w:r>
+          </w:p>
+        </w:tc>
+        <w:tc>
+          <w:tcPr>
+            <w:tcW w:w="2409" w:type="dxa"/>
+            <w:tcBorders>
+              <w:top w:val="single" w:sz="2" w:space="0" w:color="000000"/>
               <w:left w:val="single" w:sz="2" w:space="0" w:color="000000"/>
               <w:bottom w:val="single" w:sz="2" w:space="0" w:color="000000"/>
               <w:right w:val="single" w:sz="2" w:space="0" w:color="000000"/>
@@ -253,7 +253,17 @@
             </w:pPr>
             <w:r>
               <w:rPr/>
-              <w:t>-</w:t>
+              <w:t>Аггрегирующие функции</w:t>
+            </w:r>
+          </w:p>
+          <w:p>
+            <w:pPr>
+              <w:pStyle w:val="TableContents"/>
+              <w:rPr/>
+            </w:pPr>
+            <w:r>
+              <w:rPr/>
+              <w:t>Вложенные запросы</w:t>
             </w:r>
           </w:p>
         </w:tc>
@@ -264,6 +274,7 @@
           <w:tcPr>
             <w:tcW w:w="2409" w:type="dxa"/>
             <w:tcBorders>
+              <w:top w:val="single" w:sz="2" w:space="0" w:color="000000"/>
               <w:left w:val="single" w:sz="2" w:space="0" w:color="000000"/>
               <w:bottom w:val="single" w:sz="2" w:space="0" w:color="000000"/>
               <w:insideH w:val="single" w:sz="2" w:space="0" w:color="000000"/>
@@ -285,6 +296,7 @@
           <w:tcPr>
             <w:tcW w:w="2410" w:type="dxa"/>
             <w:tcBorders>
+              <w:top w:val="single" w:sz="2" w:space="0" w:color="000000"/>
               <w:left w:val="single" w:sz="2" w:space="0" w:color="000000"/>
               <w:bottom w:val="single" w:sz="2" w:space="0" w:color="000000"/>
               <w:insideH w:val="single" w:sz="2" w:space="0" w:color="000000"/>
@@ -306,6 +318,7 @@
           <w:tcPr>
             <w:tcW w:w="2409" w:type="dxa"/>
             <w:tcBorders>
+              <w:top w:val="single" w:sz="2" w:space="0" w:color="000000"/>
               <w:left w:val="single" w:sz="2" w:space="0" w:color="000000"/>
               <w:bottom w:val="single" w:sz="2" w:space="0" w:color="000000"/>
               <w:insideH w:val="single" w:sz="2" w:space="0" w:color="000000"/>
@@ -325,8 +338,9 @@
         </w:tc>
         <w:tc>
           <w:tcPr>
-            <w:tcW w:w="2410" w:type="dxa"/>
-            <w:tcBorders>
+            <w:tcW w:w="2409" w:type="dxa"/>
+            <w:tcBorders>
+              <w:top w:val="single" w:sz="2" w:space="0" w:color="000000"/>
               <w:left w:val="single" w:sz="2" w:space="0" w:color="000000"/>
               <w:bottom w:val="single" w:sz="2" w:space="0" w:color="000000"/>
               <w:right w:val="single" w:sz="2" w:space="0" w:color="000000"/>
@@ -353,6 +367,7 @@
           <w:tcPr>
             <w:tcW w:w="2409" w:type="dxa"/>
             <w:tcBorders>
+              <w:top w:val="single" w:sz="2" w:space="0" w:color="000000"/>
               <w:left w:val="single" w:sz="2" w:space="0" w:color="000000"/>
               <w:bottom w:val="single" w:sz="2" w:space="0" w:color="000000"/>
               <w:insideH w:val="single" w:sz="2" w:space="0" w:color="000000"/>
@@ -374,6 +389,7 @@
           <w:tcPr>
             <w:tcW w:w="2410" w:type="dxa"/>
             <w:tcBorders>
+              <w:top w:val="single" w:sz="2" w:space="0" w:color="000000"/>
               <w:left w:val="single" w:sz="2" w:space="0" w:color="000000"/>
               <w:bottom w:val="single" w:sz="2" w:space="0" w:color="000000"/>
               <w:insideH w:val="single" w:sz="2" w:space="0" w:color="000000"/>
@@ -395,6 +411,7 @@
           <w:tcPr>
             <w:tcW w:w="2409" w:type="dxa"/>
             <w:tcBorders>
+              <w:top w:val="single" w:sz="2" w:space="0" w:color="000000"/>
               <w:left w:val="single" w:sz="2" w:space="0" w:color="000000"/>
               <w:bottom w:val="single" w:sz="2" w:space="0" w:color="000000"/>
               <w:insideH w:val="single" w:sz="2" w:space="0" w:color="000000"/>
@@ -414,8 +431,9 @@
         </w:tc>
         <w:tc>
           <w:tcPr>
-            <w:tcW w:w="2410" w:type="dxa"/>
-            <w:tcBorders>
+            <w:tcW w:w="2409" w:type="dxa"/>
+            <w:tcBorders>
+              <w:top w:val="single" w:sz="2" w:space="0" w:color="000000"/>
               <w:left w:val="single" w:sz="2" w:space="0" w:color="000000"/>
               <w:bottom w:val="single" w:sz="2" w:space="0" w:color="000000"/>
               <w:right w:val="single" w:sz="2" w:space="0" w:color="000000"/>
@@ -442,6 +460,7 @@
           <w:tcPr>
             <w:tcW w:w="2409" w:type="dxa"/>
             <w:tcBorders>
+              <w:top w:val="single" w:sz="2" w:space="0" w:color="000000"/>
               <w:left w:val="single" w:sz="2" w:space="0" w:color="000000"/>
               <w:bottom w:val="single" w:sz="2" w:space="0" w:color="000000"/>
               <w:insideH w:val="single" w:sz="2" w:space="0" w:color="000000"/>
@@ -463,6 +482,7 @@
           <w:tcPr>
             <w:tcW w:w="2410" w:type="dxa"/>
             <w:tcBorders>
+              <w:top w:val="single" w:sz="2" w:space="0" w:color="000000"/>
               <w:left w:val="single" w:sz="2" w:space="0" w:color="000000"/>
               <w:bottom w:val="single" w:sz="2" w:space="0" w:color="000000"/>
               <w:insideH w:val="single" w:sz="2" w:space="0" w:color="000000"/>
@@ -484,6 +504,7 @@
           <w:tcPr>
             <w:tcW w:w="2409" w:type="dxa"/>
             <w:tcBorders>
+              <w:top w:val="single" w:sz="2" w:space="0" w:color="000000"/>
               <w:left w:val="single" w:sz="2" w:space="0" w:color="000000"/>
               <w:bottom w:val="single" w:sz="2" w:space="0" w:color="000000"/>
               <w:insideH w:val="single" w:sz="2" w:space="0" w:color="000000"/>
@@ -503,8 +524,9 @@
         </w:tc>
         <w:tc>
           <w:tcPr>
-            <w:tcW w:w="2410" w:type="dxa"/>
-            <w:tcBorders>
+            <w:tcW w:w="2409" w:type="dxa"/>
+            <w:tcBorders>
+              <w:top w:val="single" w:sz="2" w:space="0" w:color="000000"/>
               <w:left w:val="single" w:sz="2" w:space="0" w:color="000000"/>
               <w:bottom w:val="single" w:sz="2" w:space="0" w:color="000000"/>
               <w:right w:val="single" w:sz="2" w:space="0" w:color="000000"/>
@@ -531,6 +553,7 @@
           <w:tcPr>
             <w:tcW w:w="2409" w:type="dxa"/>
             <w:tcBorders>
+              <w:top w:val="single" w:sz="2" w:space="0" w:color="000000"/>
               <w:left w:val="single" w:sz="2" w:space="0" w:color="000000"/>
               <w:bottom w:val="single" w:sz="2" w:space="0" w:color="000000"/>
               <w:insideH w:val="single" w:sz="2" w:space="0" w:color="000000"/>
@@ -552,23 +575,20 @@
           <w:tcPr>
             <w:tcW w:w="2410" w:type="dxa"/>
             <w:tcBorders>
-              <w:left w:val="single" w:sz="2" w:space="0" w:color="000000"/>
-              <w:bottom w:val="single" w:sz="2" w:space="0" w:color="000000"/>
-              <w:insideH w:val="single" w:sz="2" w:space="0" w:color="000000"/>
-            </w:tcBorders>
-            <w:shd w:fill="auto" w:val="clear"/>
-          </w:tcPr>
-          <w:p>
-            <w:pPr>
-              <w:pStyle w:val="TableContents"/>
-              <w:rPr>
-                <w:u w:val="single"/>
-              </w:rPr>
-            </w:pPr>
-            <w:r>
-              <w:rPr>
-                <w:u w:val="single"/>
-              </w:rPr>
+              <w:top w:val="single" w:sz="2" w:space="0" w:color="000000"/>
+              <w:left w:val="single" w:sz="2" w:space="0" w:color="000000"/>
+              <w:bottom w:val="single" w:sz="2" w:space="0" w:color="000000"/>
+              <w:insideH w:val="single" w:sz="2" w:space="0" w:color="000000"/>
+            </w:tcBorders>
+            <w:shd w:fill="auto" w:val="clear"/>
+          </w:tcPr>
+          <w:p>
+            <w:pPr>
+              <w:pStyle w:val="TableContents"/>
+              <w:rPr/>
+            </w:pPr>
+            <w:r>
+              <w:rPr/>
               <w:t>GetAvgOrderNumber()</w:t>
             </w:r>
           </w:p>
@@ -577,6 +597,7 @@
           <w:tcPr>
             <w:tcW w:w="2409" w:type="dxa"/>
             <w:tcBorders>
+              <w:top w:val="single" w:sz="2" w:space="0" w:color="000000"/>
               <w:left w:val="single" w:sz="2" w:space="0" w:color="000000"/>
               <w:bottom w:val="single" w:sz="2" w:space="0" w:color="000000"/>
               <w:insideH w:val="single" w:sz="2" w:space="0" w:color="000000"/>
@@ -610,8 +631,9 @@
         </w:tc>
         <w:tc>
           <w:tcPr>
-            <w:tcW w:w="2410" w:type="dxa"/>
-            <w:tcBorders>
+            <w:tcW w:w="2409" w:type="dxa"/>
+            <w:tcBorders>
+              <w:top w:val="single" w:sz="2" w:space="0" w:color="000000"/>
               <w:left w:val="single" w:sz="2" w:space="0" w:color="000000"/>
               <w:bottom w:val="single" w:sz="2" w:space="0" w:color="000000"/>
               <w:right w:val="single" w:sz="2" w:space="0" w:color="000000"/>
@@ -638,6 +660,26 @@
             <w:r>
               <w:rPr/>
               <w:t>AVG()</w:t>
+            </w:r>
+          </w:p>
+          <w:p>
+            <w:pPr>
+              <w:pStyle w:val="TableContents"/>
+              <w:rPr/>
+            </w:pPr>
+            <w:r>
+              <w:rPr/>
+              <w:t>GROUP BY</w:t>
+            </w:r>
+          </w:p>
+          <w:p>
+            <w:pPr>
+              <w:pStyle w:val="TableContents"/>
+              <w:rPr/>
+            </w:pPr>
+            <w:r>
+              <w:rPr/>
+              <w:t>Вложенные запросы</w:t>
             </w:r>
           </w:p>
         </w:tc>
@@ -648,6 +690,7 @@
           <w:tcPr>
             <w:tcW w:w="2409" w:type="dxa"/>
             <w:tcBorders>
+              <w:top w:val="single" w:sz="2" w:space="0" w:color="000000"/>
               <w:left w:val="single" w:sz="2" w:space="0" w:color="000000"/>
               <w:bottom w:val="single" w:sz="2" w:space="0" w:color="000000"/>
               <w:insideH w:val="single" w:sz="2" w:space="0" w:color="000000"/>
@@ -669,31 +712,37 @@
           <w:tcPr>
             <w:tcW w:w="2410" w:type="dxa"/>
             <w:tcBorders>
-              <w:left w:val="single" w:sz="2" w:space="0" w:color="000000"/>
-              <w:bottom w:val="single" w:sz="2" w:space="0" w:color="000000"/>
-              <w:insideH w:val="single" w:sz="2" w:space="0" w:color="000000"/>
-            </w:tcBorders>
-            <w:shd w:fill="auto" w:val="clear"/>
-          </w:tcPr>
-          <w:p>
-            <w:pPr>
-              <w:pStyle w:val="TableContents"/>
-              <w:rPr>
-                <w:u w:val="single"/>
-              </w:rPr>
-            </w:pPr>
-            <w:r>
-              <w:rPr>
-                <w:u w:val="single"/>
-              </w:rPr>
-              <w:t>GetCheapestSupplier(material_id)</w:t>
-            </w:r>
-          </w:p>
-        </w:tc>
-        <w:tc>
-          <w:tcPr>
-            <w:tcW w:w="2409" w:type="dxa"/>
-            <w:tcBorders>
+              <w:top w:val="single" w:sz="2" w:space="0" w:color="000000"/>
+              <w:left w:val="single" w:sz="2" w:space="0" w:color="000000"/>
+              <w:bottom w:val="single" w:sz="2" w:space="0" w:color="000000"/>
+              <w:insideH w:val="single" w:sz="2" w:space="0" w:color="000000"/>
+            </w:tcBorders>
+            <w:shd w:fill="auto" w:val="clear"/>
+          </w:tcPr>
+          <w:p>
+            <w:pPr>
+              <w:pStyle w:val="TableContents"/>
+              <w:rPr/>
+            </w:pPr>
+            <w:r>
+              <w:rPr/>
+              <w:t>GetCheapestSupplier(material_</w:t>
+            </w:r>
+            <w:r>
+              <w:rPr/>
+              <w:t>name</w:t>
+            </w:r>
+            <w:r>
+              <w:rPr/>
+              <w:t>)</w:t>
+            </w:r>
+          </w:p>
+        </w:tc>
+        <w:tc>
+          <w:tcPr>
+            <w:tcW w:w="2409" w:type="dxa"/>
+            <w:tcBorders>
+              <w:top w:val="single" w:sz="2" w:space="0" w:color="000000"/>
               <w:left w:val="single" w:sz="2" w:space="0" w:color="000000"/>
               <w:bottom w:val="single" w:sz="2" w:space="0" w:color="000000"/>
               <w:insideH w:val="single" w:sz="2" w:space="0" w:color="000000"/>
@@ -722,8 +771,9 @@
         </w:tc>
         <w:tc>
           <w:tcPr>
-            <w:tcW w:w="2410" w:type="dxa"/>
-            <w:tcBorders>
+            <w:tcW w:w="2409" w:type="dxa"/>
+            <w:tcBorders>
+              <w:top w:val="single" w:sz="2" w:space="0" w:color="000000"/>
               <w:left w:val="single" w:sz="2" w:space="0" w:color="000000"/>
               <w:bottom w:val="single" w:sz="2" w:space="0" w:color="000000"/>
               <w:right w:val="single" w:sz="2" w:space="0" w:color="000000"/>
@@ -739,17 +789,7 @@
             </w:pPr>
             <w:r>
               <w:rPr/>
-              <w:t>Вложенные запросы,</w:t>
-            </w:r>
-          </w:p>
-          <w:p>
-            <w:pPr>
-              <w:pStyle w:val="TableContents"/>
-              <w:rPr/>
-            </w:pPr>
-            <w:r>
-              <w:rPr/>
-              <w:t>аггрегирующие функции</w:t>
+              <w:t>ORDER BY</w:t>
             </w:r>
           </w:p>
         </w:tc>
@@ -760,6 +800,7 @@
           <w:tcPr>
             <w:tcW w:w="2409" w:type="dxa"/>
             <w:tcBorders>
+              <w:top w:val="single" w:sz="2" w:space="0" w:color="000000"/>
               <w:left w:val="single" w:sz="2" w:space="0" w:color="000000"/>
               <w:bottom w:val="single" w:sz="2" w:space="0" w:color="000000"/>
               <w:insideH w:val="single" w:sz="2" w:space="0" w:color="000000"/>
@@ -781,6 +822,7 @@
           <w:tcPr>
             <w:tcW w:w="2410" w:type="dxa"/>
             <w:tcBorders>
+              <w:top w:val="single" w:sz="2" w:space="0" w:color="000000"/>
               <w:left w:val="single" w:sz="2" w:space="0" w:color="000000"/>
               <w:bottom w:val="single" w:sz="2" w:space="0" w:color="000000"/>
               <w:insideH w:val="single" w:sz="2" w:space="0" w:color="000000"/>
@@ -802,6 +844,7 @@
           <w:tcPr>
             <w:tcW w:w="2409" w:type="dxa"/>
             <w:tcBorders>
+              <w:top w:val="single" w:sz="2" w:space="0" w:color="000000"/>
               <w:left w:val="single" w:sz="2" w:space="0" w:color="000000"/>
               <w:bottom w:val="single" w:sz="2" w:space="0" w:color="000000"/>
               <w:insideH w:val="single" w:sz="2" w:space="0" w:color="000000"/>
@@ -821,8 +864,9 @@
         </w:tc>
         <w:tc>
           <w:tcPr>
-            <w:tcW w:w="2410" w:type="dxa"/>
-            <w:tcBorders>
+            <w:tcW w:w="2409" w:type="dxa"/>
+            <w:tcBorders>
+              <w:top w:val="single" w:sz="2" w:space="0" w:color="000000"/>
               <w:left w:val="single" w:sz="2" w:space="0" w:color="000000"/>
               <w:bottom w:val="single" w:sz="2" w:space="0" w:color="000000"/>
               <w:right w:val="single" w:sz="2" w:space="0" w:color="000000"/>
@@ -849,6 +893,7 @@
           <w:tcPr>
             <w:tcW w:w="2409" w:type="dxa"/>
             <w:tcBorders>
+              <w:top w:val="single" w:sz="2" w:space="0" w:color="000000"/>
               <w:left w:val="single" w:sz="2" w:space="0" w:color="000000"/>
               <w:bottom w:val="single" w:sz="2" w:space="0" w:color="000000"/>
               <w:insideH w:val="single" w:sz="2" w:space="0" w:color="000000"/>
@@ -870,31 +915,45 @@
           <w:tcPr>
             <w:tcW w:w="2410" w:type="dxa"/>
             <w:tcBorders>
-              <w:left w:val="single" w:sz="2" w:space="0" w:color="000000"/>
-              <w:bottom w:val="single" w:sz="2" w:space="0" w:color="000000"/>
-              <w:insideH w:val="single" w:sz="2" w:space="0" w:color="000000"/>
-            </w:tcBorders>
-            <w:shd w:fill="auto" w:val="clear"/>
-          </w:tcPr>
-          <w:p>
-            <w:pPr>
-              <w:pStyle w:val="TableContents"/>
-              <w:rPr>
-                <w:u w:val="single"/>
-              </w:rPr>
-            </w:pPr>
-            <w:r>
-              <w:rPr>
-                <w:u w:val="single"/>
-              </w:rPr>
-              <w:t>IsSupplierTrustworthy()</w:t>
-            </w:r>
-          </w:p>
-        </w:tc>
-        <w:tc>
-          <w:tcPr>
-            <w:tcW w:w="2409" w:type="dxa"/>
-            <w:tcBorders>
+              <w:top w:val="single" w:sz="2" w:space="0" w:color="000000"/>
+              <w:left w:val="single" w:sz="2" w:space="0" w:color="000000"/>
+              <w:bottom w:val="single" w:sz="2" w:space="0" w:color="000000"/>
+              <w:insideH w:val="single" w:sz="2" w:space="0" w:color="000000"/>
+            </w:tcBorders>
+            <w:shd w:fill="auto" w:val="clear"/>
+          </w:tcPr>
+          <w:p>
+            <w:pPr>
+              <w:pStyle w:val="TableContents"/>
+              <w:rPr/>
+            </w:pPr>
+            <w:r>
+              <w:rPr/>
+              <w:t>Is</w:t>
+            </w:r>
+            <w:r>
+              <w:rPr/>
+              <w:t>Partner</w:t>
+            </w:r>
+            <w:r>
+              <w:rPr/>
+              <w:t>Trustworthy(</w:t>
+            </w:r>
+            <w:r>
+              <w:rPr/>
+              <w:t>partner_name</w:t>
+            </w:r>
+            <w:r>
+              <w:rPr/>
+              <w:t>)</w:t>
+            </w:r>
+          </w:p>
+        </w:tc>
+        <w:tc>
+          <w:tcPr>
+            <w:tcW w:w="2409" w:type="dxa"/>
+            <w:tcBorders>
+              <w:top w:val="single" w:sz="2" w:space="0" w:color="000000"/>
               <w:left w:val="single" w:sz="2" w:space="0" w:color="000000"/>
               <w:bottom w:val="single" w:sz="2" w:space="0" w:color="000000"/>
               <w:insideH w:val="single" w:sz="2" w:space="0" w:color="000000"/>
@@ -918,14 +977,19 @@
             </w:pPr>
             <w:r>
               <w:rPr/>
-              <w:t>Поставщики, у которых 2 и более просроченные поставки</w:t>
-            </w:r>
-          </w:p>
-        </w:tc>
-        <w:tc>
-          <w:tcPr>
-            <w:tcW w:w="2410" w:type="dxa"/>
-            <w:tcBorders>
+              <w:t xml:space="preserve">Поставщики, у которых </w:t>
+            </w:r>
+            <w:r>
+              <w:rPr/>
+              <w:t>не более 1 просроченной поставки, или постоянные покупатели</w:t>
+            </w:r>
+          </w:p>
+        </w:tc>
+        <w:tc>
+          <w:tcPr>
+            <w:tcW w:w="2409" w:type="dxa"/>
+            <w:tcBorders>
+              <w:top w:val="single" w:sz="2" w:space="0" w:color="000000"/>
               <w:left w:val="single" w:sz="2" w:space="0" w:color="000000"/>
               <w:bottom w:val="single" w:sz="2" w:space="0" w:color="000000"/>
               <w:right w:val="single" w:sz="2" w:space="0" w:color="000000"/>
@@ -942,6 +1006,45 @@
             <w:r>
               <w:rPr/>
               <w:t>GROUP BY + HAVING</w:t>
+            </w:r>
+          </w:p>
+          <w:p>
+            <w:pPr>
+              <w:pStyle w:val="TableContents"/>
+              <w:rPr/>
+            </w:pPr>
+            <w:r>
+              <w:rPr/>
+            </w:r>
+          </w:p>
+          <w:p>
+            <w:pPr>
+              <w:pStyle w:val="TableContents"/>
+              <w:rPr/>
+            </w:pPr>
+            <w:r>
+              <w:rPr/>
+              <w:t>Вложенные запросы</w:t>
+            </w:r>
+          </w:p>
+          <w:p>
+            <w:pPr>
+              <w:pStyle w:val="TableContents"/>
+              <w:rPr/>
+            </w:pPr>
+            <w:r>
+              <w:rPr/>
+              <w:t>Аггрегатные функции</w:t>
+            </w:r>
+          </w:p>
+          <w:p>
+            <w:pPr>
+              <w:pStyle w:val="TableContents"/>
+              <w:rPr/>
+            </w:pPr>
+            <w:r>
+              <w:rPr/>
+              <w:t>UNION</w:t>
             </w:r>
           </w:p>
         </w:tc>
@@ -952,6 +1055,7 @@
           <w:tcPr>
             <w:tcW w:w="2409" w:type="dxa"/>
             <w:tcBorders>
+              <w:top w:val="single" w:sz="2" w:space="0" w:color="000000"/>
               <w:left w:val="single" w:sz="2" w:space="0" w:color="000000"/>
               <w:bottom w:val="single" w:sz="2" w:space="0" w:color="000000"/>
               <w:insideH w:val="single" w:sz="2" w:space="0" w:color="000000"/>
@@ -973,46 +1077,49 @@
           <w:tcPr>
             <w:tcW w:w="2410" w:type="dxa"/>
             <w:tcBorders>
-              <w:left w:val="single" w:sz="2" w:space="0" w:color="000000"/>
-              <w:bottom w:val="single" w:sz="2" w:space="0" w:color="000000"/>
-              <w:insideH w:val="single" w:sz="2" w:space="0" w:color="000000"/>
-            </w:tcBorders>
-            <w:shd w:fill="auto" w:val="clear"/>
-          </w:tcPr>
-          <w:p>
-            <w:pPr>
-              <w:pStyle w:val="TableContents"/>
-              <w:rPr/>
-            </w:pPr>
-            <w:r>
-              <w:rPr/>
-            </w:r>
-          </w:p>
-        </w:tc>
-        <w:tc>
-          <w:tcPr>
-            <w:tcW w:w="2409" w:type="dxa"/>
-            <w:tcBorders>
-              <w:left w:val="single" w:sz="2" w:space="0" w:color="000000"/>
-              <w:bottom w:val="single" w:sz="2" w:space="0" w:color="000000"/>
-              <w:insideH w:val="single" w:sz="2" w:space="0" w:color="000000"/>
-            </w:tcBorders>
-            <w:shd w:fill="auto" w:val="clear"/>
-          </w:tcPr>
-          <w:p>
-            <w:pPr>
-              <w:pStyle w:val="TableContents"/>
-              <w:rPr/>
-            </w:pPr>
-            <w:r>
-              <w:rPr/>
-            </w:r>
-          </w:p>
-        </w:tc>
-        <w:tc>
-          <w:tcPr>
-            <w:tcW w:w="2410" w:type="dxa"/>
-            <w:tcBorders>
+              <w:top w:val="single" w:sz="2" w:space="0" w:color="000000"/>
+              <w:left w:val="single" w:sz="2" w:space="0" w:color="000000"/>
+              <w:bottom w:val="single" w:sz="2" w:space="0" w:color="000000"/>
+              <w:insideH w:val="single" w:sz="2" w:space="0" w:color="000000"/>
+            </w:tcBorders>
+            <w:shd w:fill="auto" w:val="clear"/>
+          </w:tcPr>
+          <w:p>
+            <w:pPr>
+              <w:pStyle w:val="TableContents"/>
+              <w:rPr/>
+            </w:pPr>
+            <w:r>
+              <w:rPr/>
+            </w:r>
+          </w:p>
+        </w:tc>
+        <w:tc>
+          <w:tcPr>
+            <w:tcW w:w="2409" w:type="dxa"/>
+            <w:tcBorders>
+              <w:top w:val="single" w:sz="2" w:space="0" w:color="000000"/>
+              <w:left w:val="single" w:sz="2" w:space="0" w:color="000000"/>
+              <w:bottom w:val="single" w:sz="2" w:space="0" w:color="000000"/>
+              <w:insideH w:val="single" w:sz="2" w:space="0" w:color="000000"/>
+            </w:tcBorders>
+            <w:shd w:fill="auto" w:val="clear"/>
+          </w:tcPr>
+          <w:p>
+            <w:pPr>
+              <w:pStyle w:val="TableContents"/>
+              <w:rPr/>
+            </w:pPr>
+            <w:r>
+              <w:rPr/>
+            </w:r>
+          </w:p>
+        </w:tc>
+        <w:tc>
+          <w:tcPr>
+            <w:tcW w:w="2409" w:type="dxa"/>
+            <w:tcBorders>
+              <w:top w:val="single" w:sz="2" w:space="0" w:color="000000"/>
               <w:left w:val="single" w:sz="2" w:space="0" w:color="000000"/>
               <w:bottom w:val="single" w:sz="2" w:space="0" w:color="000000"/>
               <w:right w:val="single" w:sz="2" w:space="0" w:color="000000"/>
@@ -1055,7 +1162,7 @@
         </w:tblBorders>
         <w:tblCellMar>
           <w:top w:w="55" w:type="dxa"/>
-          <w:left w:w="54" w:type="dxa"/>
+          <w:left w:w="53" w:type="dxa"/>
           <w:bottom w:w="55" w:type="dxa"/>
           <w:right w:w="55" w:type="dxa"/>
         </w:tblCellMar>
@@ -1064,7 +1171,7 @@
         <w:gridCol w:w="2409"/>
         <w:gridCol w:w="2409"/>
         <w:gridCol w:w="2410"/>
-        <w:gridCol w:w="2410"/>
+        <w:gridCol w:w="2409"/>
       </w:tblGrid>
       <w:tr>
         <w:trPr/>
@@ -1157,7 +1264,7 @@
         </w:tc>
         <w:tc>
           <w:tcPr>
-            <w:tcW w:w="2410" w:type="dxa"/>
+            <w:tcW w:w="2409" w:type="dxa"/>
             <w:tcBorders>
               <w:top w:val="single" w:sz="2" w:space="0" w:color="000000"/>
               <w:left w:val="single" w:sz="2" w:space="0" w:color="000000"/>
@@ -1193,6 +1300,7 @@
           <w:tcPr>
             <w:tcW w:w="2409" w:type="dxa"/>
             <w:tcBorders>
+              <w:top w:val="single" w:sz="2" w:space="0" w:color="000000"/>
               <w:left w:val="single" w:sz="2" w:space="0" w:color="000000"/>
               <w:bottom w:val="single" w:sz="2" w:space="0" w:color="000000"/>
               <w:insideH w:val="single" w:sz="2" w:space="0" w:color="000000"/>
@@ -1214,6 +1322,7 @@
           <w:tcPr>
             <w:tcW w:w="2409" w:type="dxa"/>
             <w:tcBorders>
+              <w:top w:val="single" w:sz="2" w:space="0" w:color="000000"/>
               <w:left w:val="single" w:sz="2" w:space="0" w:color="000000"/>
               <w:bottom w:val="single" w:sz="2" w:space="0" w:color="000000"/>
               <w:insideH w:val="single" w:sz="2" w:space="0" w:color="000000"/>
@@ -1235,6 +1344,7 @@
           <w:tcPr>
             <w:tcW w:w="2410" w:type="dxa"/>
             <w:tcBorders>
+              <w:top w:val="single" w:sz="2" w:space="0" w:color="000000"/>
               <w:left w:val="single" w:sz="2" w:space="0" w:color="000000"/>
               <w:bottom w:val="single" w:sz="2" w:space="0" w:color="000000"/>
               <w:insideH w:val="single" w:sz="2" w:space="0" w:color="000000"/>
@@ -1254,8 +1364,9 @@
         </w:tc>
         <w:tc>
           <w:tcPr>
-            <w:tcW w:w="2410" w:type="dxa"/>
-            <w:tcBorders>
+            <w:tcW w:w="2409" w:type="dxa"/>
+            <w:tcBorders>
+              <w:top w:val="single" w:sz="2" w:space="0" w:color="000000"/>
               <w:left w:val="single" w:sz="2" w:space="0" w:color="000000"/>
               <w:bottom w:val="single" w:sz="2" w:space="0" w:color="000000"/>
               <w:right w:val="single" w:sz="2" w:space="0" w:color="000000"/>
@@ -1282,43 +1393,29 @@
           <w:tcPr>
             <w:tcW w:w="2409" w:type="dxa"/>
             <w:tcBorders>
-              <w:left w:val="single" w:sz="2" w:space="0" w:color="000000"/>
-              <w:bottom w:val="single" w:sz="2" w:space="0" w:color="000000"/>
-              <w:insideH w:val="single" w:sz="2" w:space="0" w:color="000000"/>
-            </w:tcBorders>
-            <w:shd w:fill="auto" w:val="clear"/>
-          </w:tcPr>
-          <w:p>
-            <w:pPr>
-              <w:pStyle w:val="TableContents"/>
-              <w:rPr/>
-            </w:pPr>
-            <w:r>
-              <w:rPr/>
-              <w:t xml:space="preserve">Если клиент совершил &gt; </w:t>
-            </w:r>
-            <w:r>
-              <w:rPr/>
-              <w:t>3</w:t>
-            </w:r>
-            <w:r>
-              <w:rPr/>
-              <w:t xml:space="preserve"> заказов и</w:t>
-            </w:r>
-            <w:r>
-              <w:rPr/>
-              <w:t>ли</w:t>
-            </w:r>
-            <w:r>
-              <w:rPr/>
-              <w:t xml:space="preserve"> купил &gt; 200 единиц товара, сделать его постоянным клиентом</w:t>
-            </w:r>
-          </w:p>
-        </w:tc>
-        <w:tc>
-          <w:tcPr>
-            <w:tcW w:w="2409" w:type="dxa"/>
-            <w:tcBorders>
+              <w:top w:val="single" w:sz="2" w:space="0" w:color="000000"/>
+              <w:left w:val="single" w:sz="2" w:space="0" w:color="000000"/>
+              <w:bottom w:val="single" w:sz="2" w:space="0" w:color="000000"/>
+              <w:insideH w:val="single" w:sz="2" w:space="0" w:color="000000"/>
+            </w:tcBorders>
+            <w:shd w:fill="auto" w:val="clear"/>
+          </w:tcPr>
+          <w:p>
+            <w:pPr>
+              <w:pStyle w:val="TableContents"/>
+              <w:rPr/>
+            </w:pPr>
+            <w:r>
+              <w:rPr/>
+              <w:t>Если клиент совершил &gt; 3 заказов или купил &gt; 200 единиц товара, сделать его постоянным клиентом</w:t>
+            </w:r>
+          </w:p>
+        </w:tc>
+        <w:tc>
+          <w:tcPr>
+            <w:tcW w:w="2409" w:type="dxa"/>
+            <w:tcBorders>
+              <w:top w:val="single" w:sz="2" w:space="0" w:color="000000"/>
               <w:left w:val="single" w:sz="2" w:space="0" w:color="000000"/>
               <w:bottom w:val="single" w:sz="2" w:space="0" w:color="000000"/>
               <w:insideH w:val="single" w:sz="2" w:space="0" w:color="000000"/>
@@ -1346,6 +1443,7 @@
           <w:tcPr>
             <w:tcW w:w="2410" w:type="dxa"/>
             <w:tcBorders>
+              <w:top w:val="single" w:sz="2" w:space="0" w:color="000000"/>
               <w:left w:val="single" w:sz="2" w:space="0" w:color="000000"/>
               <w:bottom w:val="single" w:sz="2" w:space="0" w:color="000000"/>
               <w:insideH w:val="single" w:sz="2" w:space="0" w:color="000000"/>
@@ -1365,8 +1463,9 @@
         </w:tc>
         <w:tc>
           <w:tcPr>
-            <w:tcW w:w="2410" w:type="dxa"/>
-            <w:tcBorders>
+            <w:tcW w:w="2409" w:type="dxa"/>
+            <w:tcBorders>
+              <w:top w:val="single" w:sz="2" w:space="0" w:color="000000"/>
               <w:left w:val="single" w:sz="2" w:space="0" w:color="000000"/>
               <w:bottom w:val="single" w:sz="2" w:space="0" w:color="000000"/>
               <w:right w:val="single" w:sz="2" w:space="0" w:color="000000"/>
@@ -1393,6 +1492,7 @@
           <w:tcPr>
             <w:tcW w:w="2409" w:type="dxa"/>
             <w:tcBorders>
+              <w:top w:val="single" w:sz="2" w:space="0" w:color="000000"/>
               <w:left w:val="single" w:sz="2" w:space="0" w:color="000000"/>
               <w:bottom w:val="single" w:sz="2" w:space="0" w:color="000000"/>
               <w:insideH w:val="single" w:sz="2" w:space="0" w:color="000000"/>
@@ -1414,6 +1514,7 @@
           <w:tcPr>
             <w:tcW w:w="2409" w:type="dxa"/>
             <w:tcBorders>
+              <w:top w:val="single" w:sz="2" w:space="0" w:color="000000"/>
               <w:left w:val="single" w:sz="2" w:space="0" w:color="000000"/>
               <w:bottom w:val="single" w:sz="2" w:space="0" w:color="000000"/>
               <w:insideH w:val="single" w:sz="2" w:space="0" w:color="000000"/>
@@ -1439,6 +1540,7 @@
           <w:tcPr>
             <w:tcW w:w="2410" w:type="dxa"/>
             <w:tcBorders>
+              <w:top w:val="single" w:sz="2" w:space="0" w:color="000000"/>
               <w:left w:val="single" w:sz="2" w:space="0" w:color="000000"/>
               <w:bottom w:val="single" w:sz="2" w:space="0" w:color="000000"/>
               <w:insideH w:val="single" w:sz="2" w:space="0" w:color="000000"/>
@@ -1458,8 +1560,9 @@
         </w:tc>
         <w:tc>
           <w:tcPr>
-            <w:tcW w:w="2410" w:type="dxa"/>
-            <w:tcBorders>
+            <w:tcW w:w="2409" w:type="dxa"/>
+            <w:tcBorders>
+              <w:top w:val="single" w:sz="2" w:space="0" w:color="000000"/>
               <w:left w:val="single" w:sz="2" w:space="0" w:color="000000"/>
               <w:bottom w:val="single" w:sz="2" w:space="0" w:color="000000"/>
               <w:right w:val="single" w:sz="2" w:space="0" w:color="000000"/>
@@ -1486,6 +1589,7 @@
           <w:tcPr>
             <w:tcW w:w="2409" w:type="dxa"/>
             <w:tcBorders>
+              <w:top w:val="single" w:sz="2" w:space="0" w:color="000000"/>
               <w:left w:val="single" w:sz="2" w:space="0" w:color="000000"/>
               <w:bottom w:val="single" w:sz="2" w:space="0" w:color="000000"/>
               <w:insideH w:val="single" w:sz="2" w:space="0" w:color="000000"/>
@@ -1507,6 +1611,7 @@
           <w:tcPr>
             <w:tcW w:w="2409" w:type="dxa"/>
             <w:tcBorders>
+              <w:top w:val="single" w:sz="2" w:space="0" w:color="000000"/>
               <w:left w:val="single" w:sz="2" w:space="0" w:color="000000"/>
               <w:bottom w:val="single" w:sz="2" w:space="0" w:color="000000"/>
               <w:insideH w:val="single" w:sz="2" w:space="0" w:color="000000"/>
@@ -1528,6 +1633,7 @@
           <w:tcPr>
             <w:tcW w:w="2410" w:type="dxa"/>
             <w:tcBorders>
+              <w:top w:val="single" w:sz="2" w:space="0" w:color="000000"/>
               <w:left w:val="single" w:sz="2" w:space="0" w:color="000000"/>
               <w:bottom w:val="single" w:sz="2" w:space="0" w:color="000000"/>
               <w:insideH w:val="single" w:sz="2" w:space="0" w:color="000000"/>
@@ -1547,8 +1653,9 @@
         </w:tc>
         <w:tc>
           <w:tcPr>
-            <w:tcW w:w="2410" w:type="dxa"/>
-            <w:tcBorders>
+            <w:tcW w:w="2409" w:type="dxa"/>
+            <w:tcBorders>
+              <w:top w:val="single" w:sz="2" w:space="0" w:color="000000"/>
               <w:left w:val="single" w:sz="2" w:space="0" w:color="000000"/>
               <w:bottom w:val="single" w:sz="2" w:space="0" w:color="000000"/>
               <w:right w:val="single" w:sz="2" w:space="0" w:color="000000"/>
@@ -1575,6 +1682,7 @@
           <w:tcPr>
             <w:tcW w:w="2409" w:type="dxa"/>
             <w:tcBorders>
+              <w:top w:val="single" w:sz="2" w:space="0" w:color="000000"/>
               <w:left w:val="single" w:sz="2" w:space="0" w:color="000000"/>
               <w:bottom w:val="single" w:sz="2" w:space="0" w:color="000000"/>
               <w:insideH w:val="single" w:sz="2" w:space="0" w:color="000000"/>
@@ -1596,6 +1704,7 @@
           <w:tcPr>
             <w:tcW w:w="2409" w:type="dxa"/>
             <w:tcBorders>
+              <w:top w:val="single" w:sz="2" w:space="0" w:color="000000"/>
               <w:left w:val="single" w:sz="2" w:space="0" w:color="000000"/>
               <w:bottom w:val="single" w:sz="2" w:space="0" w:color="000000"/>
               <w:insideH w:val="single" w:sz="2" w:space="0" w:color="000000"/>
@@ -1617,6 +1726,7 @@
           <w:tcPr>
             <w:tcW w:w="2410" w:type="dxa"/>
             <w:tcBorders>
+              <w:top w:val="single" w:sz="2" w:space="0" w:color="000000"/>
               <w:left w:val="single" w:sz="2" w:space="0" w:color="000000"/>
               <w:bottom w:val="single" w:sz="2" w:space="0" w:color="000000"/>
               <w:insideH w:val="single" w:sz="2" w:space="0" w:color="000000"/>
@@ -1636,8 +1746,9 @@
         </w:tc>
         <w:tc>
           <w:tcPr>
-            <w:tcW w:w="2410" w:type="dxa"/>
-            <w:tcBorders>
+            <w:tcW w:w="2409" w:type="dxa"/>
+            <w:tcBorders>
+              <w:top w:val="single" w:sz="2" w:space="0" w:color="000000"/>
               <w:left w:val="single" w:sz="2" w:space="0" w:color="000000"/>
               <w:bottom w:val="single" w:sz="2" w:space="0" w:color="000000"/>
               <w:right w:val="single" w:sz="2" w:space="0" w:color="000000"/>
@@ -1664,6 +1775,7 @@
           <w:tcPr>
             <w:tcW w:w="2409" w:type="dxa"/>
             <w:tcBorders>
+              <w:top w:val="single" w:sz="2" w:space="0" w:color="000000"/>
               <w:left w:val="single" w:sz="2" w:space="0" w:color="000000"/>
               <w:bottom w:val="single" w:sz="2" w:space="0" w:color="000000"/>
               <w:insideH w:val="single" w:sz="2" w:space="0" w:color="000000"/>
@@ -1685,6 +1797,7 @@
           <w:tcPr>
             <w:tcW w:w="2409" w:type="dxa"/>
             <w:tcBorders>
+              <w:top w:val="single" w:sz="2" w:space="0" w:color="000000"/>
               <w:left w:val="single" w:sz="2" w:space="0" w:color="000000"/>
               <w:bottom w:val="single" w:sz="2" w:space="0" w:color="000000"/>
               <w:insideH w:val="single" w:sz="2" w:space="0" w:color="000000"/>
@@ -1710,6 +1823,7 @@
           <w:tcPr>
             <w:tcW w:w="2410" w:type="dxa"/>
             <w:tcBorders>
+              <w:top w:val="single" w:sz="2" w:space="0" w:color="000000"/>
               <w:left w:val="single" w:sz="2" w:space="0" w:color="000000"/>
               <w:bottom w:val="single" w:sz="2" w:space="0" w:color="000000"/>
               <w:insideH w:val="single" w:sz="2" w:space="0" w:color="000000"/>
@@ -1739,8 +1853,9 @@
         </w:tc>
         <w:tc>
           <w:tcPr>
-            <w:tcW w:w="2410" w:type="dxa"/>
-            <w:tcBorders>
+            <w:tcW w:w="2409" w:type="dxa"/>
+            <w:tcBorders>
+              <w:top w:val="single" w:sz="2" w:space="0" w:color="000000"/>
               <w:left w:val="single" w:sz="2" w:space="0" w:color="000000"/>
               <w:bottom w:val="single" w:sz="2" w:space="0" w:color="000000"/>
               <w:right w:val="single" w:sz="2" w:space="0" w:color="000000"/>
@@ -1767,6 +1882,7 @@
           <w:tcPr>
             <w:tcW w:w="2409" w:type="dxa"/>
             <w:tcBorders>
+              <w:top w:val="single" w:sz="2" w:space="0" w:color="000000"/>
               <w:left w:val="single" w:sz="2" w:space="0" w:color="000000"/>
               <w:bottom w:val="single" w:sz="2" w:space="0" w:color="000000"/>
               <w:insideH w:val="single" w:sz="2" w:space="0" w:color="000000"/>
@@ -1788,6 +1904,7 @@
           <w:tcPr>
             <w:tcW w:w="2409" w:type="dxa"/>
             <w:tcBorders>
+              <w:top w:val="single" w:sz="2" w:space="0" w:color="000000"/>
               <w:left w:val="single" w:sz="2" w:space="0" w:color="000000"/>
               <w:bottom w:val="single" w:sz="2" w:space="0" w:color="000000"/>
               <w:insideH w:val="single" w:sz="2" w:space="0" w:color="000000"/>
@@ -1809,6 +1926,7 @@
           <w:tcPr>
             <w:tcW w:w="2410" w:type="dxa"/>
             <w:tcBorders>
+              <w:top w:val="single" w:sz="2" w:space="0" w:color="000000"/>
               <w:left w:val="single" w:sz="2" w:space="0" w:color="000000"/>
               <w:bottom w:val="single" w:sz="2" w:space="0" w:color="000000"/>
               <w:insideH w:val="single" w:sz="2" w:space="0" w:color="000000"/>
@@ -1828,8 +1946,9 @@
         </w:tc>
         <w:tc>
           <w:tcPr>
-            <w:tcW w:w="2410" w:type="dxa"/>
-            <w:tcBorders>
+            <w:tcW w:w="2409" w:type="dxa"/>
+            <w:tcBorders>
+              <w:top w:val="single" w:sz="2" w:space="0" w:color="000000"/>
               <w:left w:val="single" w:sz="2" w:space="0" w:color="000000"/>
               <w:bottom w:val="single" w:sz="2" w:space="0" w:color="000000"/>
               <w:right w:val="single" w:sz="2" w:space="0" w:color="000000"/>
@@ -1856,6 +1975,7 @@
           <w:tcPr>
             <w:tcW w:w="2409" w:type="dxa"/>
             <w:tcBorders>
+              <w:top w:val="single" w:sz="2" w:space="0" w:color="000000"/>
               <w:left w:val="single" w:sz="2" w:space="0" w:color="000000"/>
               <w:bottom w:val="single" w:sz="2" w:space="0" w:color="000000"/>
               <w:insideH w:val="single" w:sz="2" w:space="0" w:color="000000"/>
@@ -1881,6 +2001,7 @@
           <w:tcPr>
             <w:tcW w:w="2409" w:type="dxa"/>
             <w:tcBorders>
+              <w:top w:val="single" w:sz="2" w:space="0" w:color="000000"/>
               <w:left w:val="single" w:sz="2" w:space="0" w:color="000000"/>
               <w:bottom w:val="single" w:sz="2" w:space="0" w:color="000000"/>
               <w:insideH w:val="single" w:sz="2" w:space="0" w:color="000000"/>
@@ -1901,26 +2022,28 @@
           <w:tcPr>
             <w:tcW w:w="2410" w:type="dxa"/>
             <w:tcBorders>
-              <w:left w:val="single" w:sz="2" w:space="0" w:color="000000"/>
-              <w:bottom w:val="single" w:sz="2" w:space="0" w:color="000000"/>
-              <w:insideH w:val="single" w:sz="2" w:space="0" w:color="000000"/>
-            </w:tcBorders>
-            <w:shd w:fill="auto" w:val="clear"/>
-          </w:tcPr>
-          <w:p>
-            <w:pPr>
-              <w:pStyle w:val="TableContents"/>
-              <w:rPr/>
-            </w:pPr>
-            <w:r>
-              <w:rPr/>
-            </w:r>
-          </w:p>
-        </w:tc>
-        <w:tc>
-          <w:tcPr>
-            <w:tcW w:w="2410" w:type="dxa"/>
-            <w:tcBorders>
+              <w:top w:val="single" w:sz="2" w:space="0" w:color="000000"/>
+              <w:left w:val="single" w:sz="2" w:space="0" w:color="000000"/>
+              <w:bottom w:val="single" w:sz="2" w:space="0" w:color="000000"/>
+              <w:insideH w:val="single" w:sz="2" w:space="0" w:color="000000"/>
+            </w:tcBorders>
+            <w:shd w:fill="auto" w:val="clear"/>
+          </w:tcPr>
+          <w:p>
+            <w:pPr>
+              <w:pStyle w:val="TableContents"/>
+              <w:rPr/>
+            </w:pPr>
+            <w:r>
+              <w:rPr/>
+            </w:r>
+          </w:p>
+        </w:tc>
+        <w:tc>
+          <w:tcPr>
+            <w:tcW w:w="2409" w:type="dxa"/>
+            <w:tcBorders>
+              <w:top w:val="single" w:sz="2" w:space="0" w:color="000000"/>
               <w:left w:val="single" w:sz="2" w:space="0" w:color="000000"/>
               <w:bottom w:val="single" w:sz="2" w:space="0" w:color="000000"/>
               <w:right w:val="single" w:sz="2" w:space="0" w:color="000000"/>
@@ -1963,7 +2086,7 @@
         </w:tblBorders>
         <w:tblCellMar>
           <w:top w:w="55" w:type="dxa"/>
-          <w:left w:w="54" w:type="dxa"/>
+          <w:left w:w="53" w:type="dxa"/>
           <w:bottom w:w="55" w:type="dxa"/>
           <w:right w:w="55" w:type="dxa"/>
         </w:tblCellMar>
@@ -1972,7 +2095,7 @@
         <w:gridCol w:w="2409"/>
         <w:gridCol w:w="2409"/>
         <w:gridCol w:w="2410"/>
-        <w:gridCol w:w="2410"/>
+        <w:gridCol w:w="2409"/>
       </w:tblGrid>
       <w:tr>
         <w:trPr/>
@@ -2065,7 +2188,7 @@
         </w:tc>
         <w:tc>
           <w:tcPr>
-            <w:tcW w:w="2410" w:type="dxa"/>
+            <w:tcW w:w="2409" w:type="dxa"/>
             <w:tcBorders>
               <w:top w:val="single" w:sz="2" w:space="0" w:color="000000"/>
               <w:left w:val="single" w:sz="2" w:space="0" w:color="000000"/>
@@ -2101,6 +2224,7 @@
           <w:tcPr>
             <w:tcW w:w="2409" w:type="dxa"/>
             <w:tcBorders>
+              <w:top w:val="single" w:sz="2" w:space="0" w:color="000000"/>
               <w:left w:val="single" w:sz="2" w:space="0" w:color="000000"/>
               <w:bottom w:val="single" w:sz="2" w:space="0" w:color="000000"/>
               <w:insideH w:val="single" w:sz="2" w:space="0" w:color="000000"/>
@@ -2122,6 +2246,7 @@
           <w:tcPr>
             <w:tcW w:w="2409" w:type="dxa"/>
             <w:tcBorders>
+              <w:top w:val="single" w:sz="2" w:space="0" w:color="000000"/>
               <w:left w:val="single" w:sz="2" w:space="0" w:color="000000"/>
               <w:bottom w:val="single" w:sz="2" w:space="0" w:color="000000"/>
               <w:insideH w:val="single" w:sz="2" w:space="0" w:color="000000"/>
@@ -2147,6 +2272,7 @@
           <w:tcPr>
             <w:tcW w:w="2410" w:type="dxa"/>
             <w:tcBorders>
+              <w:top w:val="single" w:sz="2" w:space="0" w:color="000000"/>
               <w:left w:val="single" w:sz="2" w:space="0" w:color="000000"/>
               <w:bottom w:val="single" w:sz="2" w:space="0" w:color="000000"/>
               <w:insideH w:val="single" w:sz="2" w:space="0" w:color="000000"/>
@@ -2166,8 +2292,9 @@
         </w:tc>
         <w:tc>
           <w:tcPr>
-            <w:tcW w:w="2410" w:type="dxa"/>
-            <w:tcBorders>
+            <w:tcW w:w="2409" w:type="dxa"/>
+            <w:tcBorders>
+              <w:top w:val="single" w:sz="2" w:space="0" w:color="000000"/>
               <w:left w:val="single" w:sz="2" w:space="0" w:color="000000"/>
               <w:bottom w:val="single" w:sz="2" w:space="0" w:color="000000"/>
               <w:right w:val="single" w:sz="2" w:space="0" w:color="000000"/>
@@ -2194,6 +2321,7 @@
           <w:tcPr>
             <w:tcW w:w="2409" w:type="dxa"/>
             <w:tcBorders>
+              <w:top w:val="single" w:sz="2" w:space="0" w:color="000000"/>
               <w:left w:val="single" w:sz="2" w:space="0" w:color="000000"/>
               <w:bottom w:val="single" w:sz="2" w:space="0" w:color="000000"/>
               <w:insideH w:val="single" w:sz="2" w:space="0" w:color="000000"/>
@@ -2215,6 +2343,7 @@
           <w:tcPr>
             <w:tcW w:w="2409" w:type="dxa"/>
             <w:tcBorders>
+              <w:top w:val="single" w:sz="2" w:space="0" w:color="000000"/>
               <w:left w:val="single" w:sz="2" w:space="0" w:color="000000"/>
               <w:bottom w:val="single" w:sz="2" w:space="0" w:color="000000"/>
               <w:insideH w:val="single" w:sz="2" w:space="0" w:color="000000"/>
@@ -2236,6 +2365,7 @@
           <w:tcPr>
             <w:tcW w:w="2410" w:type="dxa"/>
             <w:tcBorders>
+              <w:top w:val="single" w:sz="2" w:space="0" w:color="000000"/>
               <w:left w:val="single" w:sz="2" w:space="0" w:color="000000"/>
               <w:bottom w:val="single" w:sz="2" w:space="0" w:color="000000"/>
               <w:insideH w:val="single" w:sz="2" w:space="0" w:color="000000"/>
@@ -2255,8 +2385,9 @@
         </w:tc>
         <w:tc>
           <w:tcPr>
-            <w:tcW w:w="2410" w:type="dxa"/>
-            <w:tcBorders>
+            <w:tcW w:w="2409" w:type="dxa"/>
+            <w:tcBorders>
+              <w:top w:val="single" w:sz="2" w:space="0" w:color="000000"/>
               <w:left w:val="single" w:sz="2" w:space="0" w:color="000000"/>
               <w:bottom w:val="single" w:sz="2" w:space="0" w:color="000000"/>
               <w:right w:val="single" w:sz="2" w:space="0" w:color="000000"/>
@@ -2283,6 +2414,7 @@
           <w:tcPr>
             <w:tcW w:w="2409" w:type="dxa"/>
             <w:tcBorders>
+              <w:top w:val="single" w:sz="2" w:space="0" w:color="000000"/>
               <w:left w:val="single" w:sz="2" w:space="0" w:color="000000"/>
               <w:bottom w:val="single" w:sz="2" w:space="0" w:color="000000"/>
               <w:insideH w:val="single" w:sz="2" w:space="0" w:color="000000"/>
@@ -2304,6 +2436,7 @@
           <w:tcPr>
             <w:tcW w:w="2409" w:type="dxa"/>
             <w:tcBorders>
+              <w:top w:val="single" w:sz="2" w:space="0" w:color="000000"/>
               <w:left w:val="single" w:sz="2" w:space="0" w:color="000000"/>
               <w:bottom w:val="single" w:sz="2" w:space="0" w:color="000000"/>
               <w:insideH w:val="single" w:sz="2" w:space="0" w:color="000000"/>
@@ -2325,26 +2458,28 @@
           <w:tcPr>
             <w:tcW w:w="2410" w:type="dxa"/>
             <w:tcBorders>
-              <w:left w:val="single" w:sz="2" w:space="0" w:color="000000"/>
-              <w:bottom w:val="single" w:sz="2" w:space="0" w:color="000000"/>
-              <w:insideH w:val="single" w:sz="2" w:space="0" w:color="000000"/>
-            </w:tcBorders>
-            <w:shd w:fill="auto" w:val="clear"/>
-          </w:tcPr>
-          <w:p>
-            <w:pPr>
-              <w:pStyle w:val="TableContents"/>
-              <w:rPr/>
-            </w:pPr>
-            <w:r>
-              <w:rPr/>
-            </w:r>
-          </w:p>
-        </w:tc>
-        <w:tc>
-          <w:tcPr>
-            <w:tcW w:w="2410" w:type="dxa"/>
-            <w:tcBorders>
+              <w:top w:val="single" w:sz="2" w:space="0" w:color="000000"/>
+              <w:left w:val="single" w:sz="2" w:space="0" w:color="000000"/>
+              <w:bottom w:val="single" w:sz="2" w:space="0" w:color="000000"/>
+              <w:insideH w:val="single" w:sz="2" w:space="0" w:color="000000"/>
+            </w:tcBorders>
+            <w:shd w:fill="auto" w:val="clear"/>
+          </w:tcPr>
+          <w:p>
+            <w:pPr>
+              <w:pStyle w:val="TableContents"/>
+              <w:rPr/>
+            </w:pPr>
+            <w:r>
+              <w:rPr/>
+            </w:r>
+          </w:p>
+        </w:tc>
+        <w:tc>
+          <w:tcPr>
+            <w:tcW w:w="2409" w:type="dxa"/>
+            <w:tcBorders>
+              <w:top w:val="single" w:sz="2" w:space="0" w:color="000000"/>
               <w:left w:val="single" w:sz="2" w:space="0" w:color="000000"/>
               <w:bottom w:val="single" w:sz="2" w:space="0" w:color="000000"/>
               <w:right w:val="single" w:sz="2" w:space="0" w:color="000000"/>
@@ -2370,6 +2505,7 @@
           <w:tcPr>
             <w:tcW w:w="2409" w:type="dxa"/>
             <w:tcBorders>
+              <w:top w:val="single" w:sz="2" w:space="0" w:color="000000"/>
               <w:left w:val="single" w:sz="2" w:space="0" w:color="000000"/>
               <w:bottom w:val="single" w:sz="2" w:space="0" w:color="000000"/>
               <w:insideH w:val="single" w:sz="2" w:space="0" w:color="000000"/>
@@ -2391,6 +2527,7 @@
           <w:tcPr>
             <w:tcW w:w="2409" w:type="dxa"/>
             <w:tcBorders>
+              <w:top w:val="single" w:sz="2" w:space="0" w:color="000000"/>
               <w:left w:val="single" w:sz="2" w:space="0" w:color="000000"/>
               <w:bottom w:val="single" w:sz="2" w:space="0" w:color="000000"/>
               <w:insideH w:val="single" w:sz="2" w:space="0" w:color="000000"/>
@@ -2412,26 +2549,28 @@
           <w:tcPr>
             <w:tcW w:w="2410" w:type="dxa"/>
             <w:tcBorders>
-              <w:left w:val="single" w:sz="2" w:space="0" w:color="000000"/>
-              <w:bottom w:val="single" w:sz="2" w:space="0" w:color="000000"/>
-              <w:insideH w:val="single" w:sz="2" w:space="0" w:color="000000"/>
-            </w:tcBorders>
-            <w:shd w:fill="auto" w:val="clear"/>
-          </w:tcPr>
-          <w:p>
-            <w:pPr>
-              <w:pStyle w:val="TableContents"/>
-              <w:rPr/>
-            </w:pPr>
-            <w:r>
-              <w:rPr/>
-            </w:r>
-          </w:p>
-        </w:tc>
-        <w:tc>
-          <w:tcPr>
-            <w:tcW w:w="2410" w:type="dxa"/>
-            <w:tcBorders>
+              <w:top w:val="single" w:sz="2" w:space="0" w:color="000000"/>
+              <w:left w:val="single" w:sz="2" w:space="0" w:color="000000"/>
+              <w:bottom w:val="single" w:sz="2" w:space="0" w:color="000000"/>
+              <w:insideH w:val="single" w:sz="2" w:space="0" w:color="000000"/>
+            </w:tcBorders>
+            <w:shd w:fill="auto" w:val="clear"/>
+          </w:tcPr>
+          <w:p>
+            <w:pPr>
+              <w:pStyle w:val="TableContents"/>
+              <w:rPr/>
+            </w:pPr>
+            <w:r>
+              <w:rPr/>
+            </w:r>
+          </w:p>
+        </w:tc>
+        <w:tc>
+          <w:tcPr>
+            <w:tcW w:w="2409" w:type="dxa"/>
+            <w:tcBorders>
+              <w:top w:val="single" w:sz="2" w:space="0" w:color="000000"/>
               <w:left w:val="single" w:sz="2" w:space="0" w:color="000000"/>
               <w:bottom w:val="single" w:sz="2" w:space="0" w:color="000000"/>
               <w:right w:val="single" w:sz="2" w:space="0" w:color="000000"/>
@@ -2457,6 +2596,7 @@
           <w:tcPr>
             <w:tcW w:w="2409" w:type="dxa"/>
             <w:tcBorders>
+              <w:top w:val="single" w:sz="2" w:space="0" w:color="000000"/>
               <w:left w:val="single" w:sz="2" w:space="0" w:color="000000"/>
               <w:bottom w:val="single" w:sz="2" w:space="0" w:color="000000"/>
               <w:insideH w:val="single" w:sz="2" w:space="0" w:color="000000"/>
@@ -2478,6 +2618,7 @@
           <w:tcPr>
             <w:tcW w:w="2409" w:type="dxa"/>
             <w:tcBorders>
+              <w:top w:val="single" w:sz="2" w:space="0" w:color="000000"/>
               <w:left w:val="single" w:sz="2" w:space="0" w:color="000000"/>
               <w:bottom w:val="single" w:sz="2" w:space="0" w:color="000000"/>
               <w:insideH w:val="single" w:sz="2" w:space="0" w:color="000000"/>
@@ -2503,6 +2644,7 @@
           <w:tcPr>
             <w:tcW w:w="2410" w:type="dxa"/>
             <w:tcBorders>
+              <w:top w:val="single" w:sz="2" w:space="0" w:color="000000"/>
               <w:left w:val="single" w:sz="2" w:space="0" w:color="000000"/>
               <w:bottom w:val="single" w:sz="2" w:space="0" w:color="000000"/>
               <w:insideH w:val="single" w:sz="2" w:space="0" w:color="000000"/>
@@ -2522,8 +2664,9 @@
         </w:tc>
         <w:tc>
           <w:tcPr>
-            <w:tcW w:w="2410" w:type="dxa"/>
-            <w:tcBorders>
+            <w:tcW w:w="2409" w:type="dxa"/>
+            <w:tcBorders>
+              <w:top w:val="single" w:sz="2" w:space="0" w:color="000000"/>
               <w:left w:val="single" w:sz="2" w:space="0" w:color="000000"/>
               <w:bottom w:val="single" w:sz="2" w:space="0" w:color="000000"/>
               <w:right w:val="single" w:sz="2" w:space="0" w:color="000000"/>
@@ -2550,6 +2693,7 @@
           <w:tcPr>
             <w:tcW w:w="2409" w:type="dxa"/>
             <w:tcBorders>
+              <w:top w:val="single" w:sz="2" w:space="0" w:color="000000"/>
               <w:left w:val="single" w:sz="2" w:space="0" w:color="000000"/>
               <w:bottom w:val="single" w:sz="2" w:space="0" w:color="000000"/>
               <w:insideH w:val="single" w:sz="2" w:space="0" w:color="000000"/>
@@ -2571,6 +2715,7 @@
           <w:tcPr>
             <w:tcW w:w="2409" w:type="dxa"/>
             <w:tcBorders>
+              <w:top w:val="single" w:sz="2" w:space="0" w:color="000000"/>
               <w:left w:val="single" w:sz="2" w:space="0" w:color="000000"/>
               <w:bottom w:val="single" w:sz="2" w:space="0" w:color="000000"/>
               <w:insideH w:val="single" w:sz="2" w:space="0" w:color="000000"/>
@@ -2596,6 +2741,7 @@
           <w:tcPr>
             <w:tcW w:w="2410" w:type="dxa"/>
             <w:tcBorders>
+              <w:top w:val="single" w:sz="2" w:space="0" w:color="000000"/>
               <w:left w:val="single" w:sz="2" w:space="0" w:color="000000"/>
               <w:bottom w:val="single" w:sz="2" w:space="0" w:color="000000"/>
               <w:insideH w:val="single" w:sz="2" w:space="0" w:color="000000"/>
@@ -2625,8 +2771,9 @@
         </w:tc>
         <w:tc>
           <w:tcPr>
-            <w:tcW w:w="2410" w:type="dxa"/>
-            <w:tcBorders>
+            <w:tcW w:w="2409" w:type="dxa"/>
+            <w:tcBorders>
+              <w:top w:val="single" w:sz="2" w:space="0" w:color="000000"/>
               <w:left w:val="single" w:sz="2" w:space="0" w:color="000000"/>
               <w:bottom w:val="single" w:sz="2" w:space="0" w:color="000000"/>
               <w:right w:val="single" w:sz="2" w:space="0" w:color="000000"/>
@@ -2653,6 +2800,7 @@
           <w:tcPr>
             <w:tcW w:w="2409" w:type="dxa"/>
             <w:tcBorders>
+              <w:top w:val="single" w:sz="2" w:space="0" w:color="000000"/>
               <w:left w:val="single" w:sz="2" w:space="0" w:color="000000"/>
               <w:bottom w:val="single" w:sz="2" w:space="0" w:color="000000"/>
               <w:insideH w:val="single" w:sz="2" w:space="0" w:color="000000"/>
@@ -2674,6 +2822,7 @@
           <w:tcPr>
             <w:tcW w:w="2409" w:type="dxa"/>
             <w:tcBorders>
+              <w:top w:val="single" w:sz="2" w:space="0" w:color="000000"/>
               <w:left w:val="single" w:sz="2" w:space="0" w:color="000000"/>
               <w:bottom w:val="single" w:sz="2" w:space="0" w:color="000000"/>
               <w:insideH w:val="single" w:sz="2" w:space="0" w:color="000000"/>
@@ -2698,26 +2847,28 @@
           <w:tcPr>
             <w:tcW w:w="2410" w:type="dxa"/>
             <w:tcBorders>
-              <w:left w:val="single" w:sz="2" w:space="0" w:color="000000"/>
-              <w:bottom w:val="single" w:sz="2" w:space="0" w:color="000000"/>
-              <w:insideH w:val="single" w:sz="2" w:space="0" w:color="000000"/>
-            </w:tcBorders>
-            <w:shd w:fill="auto" w:val="clear"/>
-          </w:tcPr>
-          <w:p>
-            <w:pPr>
-              <w:pStyle w:val="TableContents"/>
-              <w:rPr/>
-            </w:pPr>
-            <w:r>
-              <w:rPr/>
-            </w:r>
-          </w:p>
-        </w:tc>
-        <w:tc>
-          <w:tcPr>
-            <w:tcW w:w="2410" w:type="dxa"/>
-            <w:tcBorders>
+              <w:top w:val="single" w:sz="2" w:space="0" w:color="000000"/>
+              <w:left w:val="single" w:sz="2" w:space="0" w:color="000000"/>
+              <w:bottom w:val="single" w:sz="2" w:space="0" w:color="000000"/>
+              <w:insideH w:val="single" w:sz="2" w:space="0" w:color="000000"/>
+            </w:tcBorders>
+            <w:shd w:fill="auto" w:val="clear"/>
+          </w:tcPr>
+          <w:p>
+            <w:pPr>
+              <w:pStyle w:val="TableContents"/>
+              <w:rPr/>
+            </w:pPr>
+            <w:r>
+              <w:rPr/>
+            </w:r>
+          </w:p>
+        </w:tc>
+        <w:tc>
+          <w:tcPr>
+            <w:tcW w:w="2409" w:type="dxa"/>
+            <w:tcBorders>
+              <w:top w:val="single" w:sz="2" w:space="0" w:color="000000"/>
               <w:left w:val="single" w:sz="2" w:space="0" w:color="000000"/>
               <w:bottom w:val="single" w:sz="2" w:space="0" w:color="000000"/>
               <w:right w:val="single" w:sz="2" w:space="0" w:color="000000"/>
@@ -2743,26 +2894,28 @@
           <w:tcPr>
             <w:tcW w:w="2409" w:type="dxa"/>
             <w:tcBorders>
-              <w:left w:val="single" w:sz="2" w:space="0" w:color="000000"/>
-              <w:bottom w:val="single" w:sz="2" w:space="0" w:color="000000"/>
-              <w:insideH w:val="single" w:sz="2" w:space="0" w:color="000000"/>
-            </w:tcBorders>
-            <w:shd w:fill="auto" w:val="clear"/>
-          </w:tcPr>
-          <w:p>
-            <w:pPr>
-              <w:pStyle w:val="TableContents"/>
-              <w:rPr/>
-            </w:pPr>
-            <w:r>
-              <w:rPr/>
-            </w:r>
-          </w:p>
-        </w:tc>
-        <w:tc>
-          <w:tcPr>
-            <w:tcW w:w="2409" w:type="dxa"/>
-            <w:tcBorders>
+              <w:top w:val="single" w:sz="2" w:space="0" w:color="000000"/>
+              <w:left w:val="single" w:sz="2" w:space="0" w:color="000000"/>
+              <w:bottom w:val="single" w:sz="2" w:space="0" w:color="000000"/>
+              <w:insideH w:val="single" w:sz="2" w:space="0" w:color="000000"/>
+            </w:tcBorders>
+            <w:shd w:fill="auto" w:val="clear"/>
+          </w:tcPr>
+          <w:p>
+            <w:pPr>
+              <w:pStyle w:val="TableContents"/>
+              <w:rPr/>
+            </w:pPr>
+            <w:r>
+              <w:rPr/>
+            </w:r>
+          </w:p>
+        </w:tc>
+        <w:tc>
+          <w:tcPr>
+            <w:tcW w:w="2409" w:type="dxa"/>
+            <w:tcBorders>
+              <w:top w:val="single" w:sz="2" w:space="0" w:color="000000"/>
               <w:left w:val="single" w:sz="2" w:space="0" w:color="000000"/>
               <w:bottom w:val="single" w:sz="2" w:space="0" w:color="000000"/>
               <w:insideH w:val="single" w:sz="2" w:space="0" w:color="000000"/>
@@ -2783,26 +2936,28 @@
           <w:tcPr>
             <w:tcW w:w="2410" w:type="dxa"/>
             <w:tcBorders>
-              <w:left w:val="single" w:sz="2" w:space="0" w:color="000000"/>
-              <w:bottom w:val="single" w:sz="2" w:space="0" w:color="000000"/>
-              <w:insideH w:val="single" w:sz="2" w:space="0" w:color="000000"/>
-            </w:tcBorders>
-            <w:shd w:fill="auto" w:val="clear"/>
-          </w:tcPr>
-          <w:p>
-            <w:pPr>
-              <w:pStyle w:val="TableContents"/>
-              <w:rPr/>
-            </w:pPr>
-            <w:r>
-              <w:rPr/>
-            </w:r>
-          </w:p>
-        </w:tc>
-        <w:tc>
-          <w:tcPr>
-            <w:tcW w:w="2410" w:type="dxa"/>
-            <w:tcBorders>
+              <w:top w:val="single" w:sz="2" w:space="0" w:color="000000"/>
+              <w:left w:val="single" w:sz="2" w:space="0" w:color="000000"/>
+              <w:bottom w:val="single" w:sz="2" w:space="0" w:color="000000"/>
+              <w:insideH w:val="single" w:sz="2" w:space="0" w:color="000000"/>
+            </w:tcBorders>
+            <w:shd w:fill="auto" w:val="clear"/>
+          </w:tcPr>
+          <w:p>
+            <w:pPr>
+              <w:pStyle w:val="TableContents"/>
+              <w:rPr/>
+            </w:pPr>
+            <w:r>
+              <w:rPr/>
+            </w:r>
+          </w:p>
+        </w:tc>
+        <w:tc>
+          <w:tcPr>
+            <w:tcW w:w="2409" w:type="dxa"/>
+            <w:tcBorders>
+              <w:top w:val="single" w:sz="2" w:space="0" w:color="000000"/>
               <w:left w:val="single" w:sz="2" w:space="0" w:color="000000"/>
               <w:bottom w:val="single" w:sz="2" w:space="0" w:color="000000"/>
               <w:right w:val="single" w:sz="2" w:space="0" w:color="000000"/>
@@ -2878,7 +3033,7 @@
         </w:tblBorders>
         <w:tblCellMar>
           <w:top w:w="55" w:type="dxa"/>
-          <w:left w:w="54" w:type="dxa"/>
+          <w:left w:w="53" w:type="dxa"/>
           <w:bottom w:w="55" w:type="dxa"/>
           <w:right w:w="55" w:type="dxa"/>
         </w:tblCellMar>
@@ -2887,7 +3042,7 @@
         <w:gridCol w:w="2409"/>
         <w:gridCol w:w="2410"/>
         <w:gridCol w:w="2409"/>
-        <w:gridCol w:w="2410"/>
+        <w:gridCol w:w="2409"/>
       </w:tblGrid>
       <w:tr>
         <w:trPr/>
@@ -2980,7 +3135,7 @@
         </w:tc>
         <w:tc>
           <w:tcPr>
-            <w:tcW w:w="2410" w:type="dxa"/>
+            <w:tcW w:w="2409" w:type="dxa"/>
             <w:tcBorders>
               <w:top w:val="single" w:sz="2" w:space="0" w:color="000000"/>
               <w:left w:val="single" w:sz="2" w:space="0" w:color="000000"/>
@@ -3005,14 +3160,7 @@
                 <w:b/>
                 <w:bCs/>
               </w:rPr>
-              <w:t>Что используем от сервер</w:t>
-            </w:r>
-            <w:r>
-              <w:rPr>
-                <w:b/>
-                <w:bCs/>
-              </w:rPr>
-              <w:t>ной части</w:t>
+              <w:t>Что используем от серверной части</w:t>
             </w:r>
           </w:p>
         </w:tc>
@@ -3023,6 +3171,7 @@
           <w:tcPr>
             <w:tcW w:w="2409" w:type="dxa"/>
             <w:tcBorders>
+              <w:top w:val="single" w:sz="2" w:space="0" w:color="000000"/>
               <w:left w:val="single" w:sz="2" w:space="0" w:color="000000"/>
               <w:bottom w:val="single" w:sz="2" w:space="0" w:color="000000"/>
               <w:insideH w:val="single" w:sz="2" w:space="0" w:color="000000"/>
@@ -3044,46 +3193,49 @@
           <w:tcPr>
             <w:tcW w:w="2410" w:type="dxa"/>
             <w:tcBorders>
-              <w:left w:val="single" w:sz="2" w:space="0" w:color="000000"/>
-              <w:bottom w:val="single" w:sz="2" w:space="0" w:color="000000"/>
-              <w:insideH w:val="single" w:sz="2" w:space="0" w:color="000000"/>
-            </w:tcBorders>
-            <w:shd w:fill="auto" w:val="clear"/>
-          </w:tcPr>
-          <w:p>
-            <w:pPr>
-              <w:pStyle w:val="TableContents"/>
-              <w:rPr/>
-            </w:pPr>
-            <w:r>
-              <w:rPr/>
-            </w:r>
-          </w:p>
-        </w:tc>
-        <w:tc>
-          <w:tcPr>
-            <w:tcW w:w="2409" w:type="dxa"/>
-            <w:tcBorders>
-              <w:left w:val="single" w:sz="2" w:space="0" w:color="000000"/>
-              <w:bottom w:val="single" w:sz="2" w:space="0" w:color="000000"/>
-              <w:insideH w:val="single" w:sz="2" w:space="0" w:color="000000"/>
-            </w:tcBorders>
-            <w:shd w:fill="auto" w:val="clear"/>
-          </w:tcPr>
-          <w:p>
-            <w:pPr>
-              <w:pStyle w:val="TableContents"/>
-              <w:rPr/>
-            </w:pPr>
-            <w:r>
-              <w:rPr/>
-            </w:r>
-          </w:p>
-        </w:tc>
-        <w:tc>
-          <w:tcPr>
-            <w:tcW w:w="2410" w:type="dxa"/>
-            <w:tcBorders>
+              <w:top w:val="single" w:sz="2" w:space="0" w:color="000000"/>
+              <w:left w:val="single" w:sz="2" w:space="0" w:color="000000"/>
+              <w:bottom w:val="single" w:sz="2" w:space="0" w:color="000000"/>
+              <w:insideH w:val="single" w:sz="2" w:space="0" w:color="000000"/>
+            </w:tcBorders>
+            <w:shd w:fill="auto" w:val="clear"/>
+          </w:tcPr>
+          <w:p>
+            <w:pPr>
+              <w:pStyle w:val="TableContents"/>
+              <w:rPr/>
+            </w:pPr>
+            <w:r>
+              <w:rPr/>
+            </w:r>
+          </w:p>
+        </w:tc>
+        <w:tc>
+          <w:tcPr>
+            <w:tcW w:w="2409" w:type="dxa"/>
+            <w:tcBorders>
+              <w:top w:val="single" w:sz="2" w:space="0" w:color="000000"/>
+              <w:left w:val="single" w:sz="2" w:space="0" w:color="000000"/>
+              <w:bottom w:val="single" w:sz="2" w:space="0" w:color="000000"/>
+              <w:insideH w:val="single" w:sz="2" w:space="0" w:color="000000"/>
+            </w:tcBorders>
+            <w:shd w:fill="auto" w:val="clear"/>
+          </w:tcPr>
+          <w:p>
+            <w:pPr>
+              <w:pStyle w:val="TableContents"/>
+              <w:rPr/>
+            </w:pPr>
+            <w:r>
+              <w:rPr/>
+            </w:r>
+          </w:p>
+        </w:tc>
+        <w:tc>
+          <w:tcPr>
+            <w:tcW w:w="2409" w:type="dxa"/>
+            <w:tcBorders>
+              <w:top w:val="single" w:sz="2" w:space="0" w:color="000000"/>
               <w:left w:val="single" w:sz="2" w:space="0" w:color="000000"/>
               <w:bottom w:val="single" w:sz="2" w:space="0" w:color="000000"/>
               <w:right w:val="single" w:sz="2" w:space="0" w:color="000000"/>
@@ -3109,6 +3261,7 @@
           <w:tcPr>
             <w:tcW w:w="2409" w:type="dxa"/>
             <w:tcBorders>
+              <w:top w:val="single" w:sz="2" w:space="0" w:color="000000"/>
               <w:left w:val="single" w:sz="2" w:space="0" w:color="000000"/>
               <w:bottom w:val="single" w:sz="2" w:space="0" w:color="000000"/>
               <w:insideH w:val="single" w:sz="2" w:space="0" w:color="000000"/>
@@ -3129,6 +3282,7 @@
           <w:tcPr>
             <w:tcW w:w="2410" w:type="dxa"/>
             <w:tcBorders>
+              <w:top w:val="single" w:sz="2" w:space="0" w:color="000000"/>
               <w:left w:val="single" w:sz="2" w:space="0" w:color="000000"/>
               <w:bottom w:val="single" w:sz="2" w:space="0" w:color="000000"/>
               <w:insideH w:val="single" w:sz="2" w:space="0" w:color="000000"/>
@@ -3150,26 +3304,28 @@
           <w:tcPr>
             <w:tcW w:w="2409" w:type="dxa"/>
             <w:tcBorders>
-              <w:left w:val="single" w:sz="2" w:space="0" w:color="000000"/>
-              <w:bottom w:val="single" w:sz="2" w:space="0" w:color="000000"/>
-              <w:insideH w:val="single" w:sz="2" w:space="0" w:color="000000"/>
-            </w:tcBorders>
-            <w:shd w:fill="auto" w:val="clear"/>
-          </w:tcPr>
-          <w:p>
-            <w:pPr>
-              <w:pStyle w:val="TableContents"/>
-              <w:rPr/>
-            </w:pPr>
-            <w:r>
-              <w:rPr/>
-            </w:r>
-          </w:p>
-        </w:tc>
-        <w:tc>
-          <w:tcPr>
-            <w:tcW w:w="2410" w:type="dxa"/>
-            <w:tcBorders>
+              <w:top w:val="single" w:sz="2" w:space="0" w:color="000000"/>
+              <w:left w:val="single" w:sz="2" w:space="0" w:color="000000"/>
+              <w:bottom w:val="single" w:sz="2" w:space="0" w:color="000000"/>
+              <w:insideH w:val="single" w:sz="2" w:space="0" w:color="000000"/>
+            </w:tcBorders>
+            <w:shd w:fill="auto" w:val="clear"/>
+          </w:tcPr>
+          <w:p>
+            <w:pPr>
+              <w:pStyle w:val="TableContents"/>
+              <w:rPr/>
+            </w:pPr>
+            <w:r>
+              <w:rPr/>
+            </w:r>
+          </w:p>
+        </w:tc>
+        <w:tc>
+          <w:tcPr>
+            <w:tcW w:w="2409" w:type="dxa"/>
+            <w:tcBorders>
+              <w:top w:val="single" w:sz="2" w:space="0" w:color="000000"/>
               <w:left w:val="single" w:sz="2" w:space="0" w:color="000000"/>
               <w:bottom w:val="single" w:sz="2" w:space="0" w:color="000000"/>
               <w:right w:val="single" w:sz="2" w:space="0" w:color="000000"/>
@@ -3195,6 +3351,7 @@
           <w:tcPr>
             <w:tcW w:w="2409" w:type="dxa"/>
             <w:tcBorders>
+              <w:top w:val="single" w:sz="2" w:space="0" w:color="000000"/>
               <w:left w:val="single" w:sz="2" w:space="0" w:color="000000"/>
               <w:bottom w:val="single" w:sz="2" w:space="0" w:color="000000"/>
               <w:insideH w:val="single" w:sz="2" w:space="0" w:color="000000"/>
@@ -3215,6 +3372,7 @@
           <w:tcPr>
             <w:tcW w:w="2410" w:type="dxa"/>
             <w:tcBorders>
+              <w:top w:val="single" w:sz="2" w:space="0" w:color="000000"/>
               <w:left w:val="single" w:sz="2" w:space="0" w:color="000000"/>
               <w:bottom w:val="single" w:sz="2" w:space="0" w:color="000000"/>
               <w:insideH w:val="single" w:sz="2" w:space="0" w:color="000000"/>
@@ -3236,26 +3394,28 @@
           <w:tcPr>
             <w:tcW w:w="2409" w:type="dxa"/>
             <w:tcBorders>
-              <w:left w:val="single" w:sz="2" w:space="0" w:color="000000"/>
-              <w:bottom w:val="single" w:sz="2" w:space="0" w:color="000000"/>
-              <w:insideH w:val="single" w:sz="2" w:space="0" w:color="000000"/>
-            </w:tcBorders>
-            <w:shd w:fill="auto" w:val="clear"/>
-          </w:tcPr>
-          <w:p>
-            <w:pPr>
-              <w:pStyle w:val="TableContents"/>
-              <w:rPr/>
-            </w:pPr>
-            <w:r>
-              <w:rPr/>
-            </w:r>
-          </w:p>
-        </w:tc>
-        <w:tc>
-          <w:tcPr>
-            <w:tcW w:w="2410" w:type="dxa"/>
-            <w:tcBorders>
+              <w:top w:val="single" w:sz="2" w:space="0" w:color="000000"/>
+              <w:left w:val="single" w:sz="2" w:space="0" w:color="000000"/>
+              <w:bottom w:val="single" w:sz="2" w:space="0" w:color="000000"/>
+              <w:insideH w:val="single" w:sz="2" w:space="0" w:color="000000"/>
+            </w:tcBorders>
+            <w:shd w:fill="auto" w:val="clear"/>
+          </w:tcPr>
+          <w:p>
+            <w:pPr>
+              <w:pStyle w:val="TableContents"/>
+              <w:rPr/>
+            </w:pPr>
+            <w:r>
+              <w:rPr/>
+            </w:r>
+          </w:p>
+        </w:tc>
+        <w:tc>
+          <w:tcPr>
+            <w:tcW w:w="2409" w:type="dxa"/>
+            <w:tcBorders>
+              <w:top w:val="single" w:sz="2" w:space="0" w:color="000000"/>
               <w:left w:val="single" w:sz="2" w:space="0" w:color="000000"/>
               <w:bottom w:val="single" w:sz="2" w:space="0" w:color="000000"/>
               <w:right w:val="single" w:sz="2" w:space="0" w:color="000000"/>
@@ -3281,6 +3441,7 @@
           <w:tcPr>
             <w:tcW w:w="2409" w:type="dxa"/>
             <w:tcBorders>
+              <w:top w:val="single" w:sz="2" w:space="0" w:color="000000"/>
               <w:left w:val="single" w:sz="2" w:space="0" w:color="000000"/>
               <w:bottom w:val="single" w:sz="2" w:space="0" w:color="000000"/>
               <w:insideH w:val="single" w:sz="2" w:space="0" w:color="000000"/>
@@ -3301,6 +3462,7 @@
           <w:tcPr>
             <w:tcW w:w="2410" w:type="dxa"/>
             <w:tcBorders>
+              <w:top w:val="single" w:sz="2" w:space="0" w:color="000000"/>
               <w:left w:val="single" w:sz="2" w:space="0" w:color="000000"/>
               <w:bottom w:val="single" w:sz="2" w:space="0" w:color="000000"/>
               <w:insideH w:val="single" w:sz="2" w:space="0" w:color="000000"/>
@@ -3322,26 +3484,28 @@
           <w:tcPr>
             <w:tcW w:w="2409" w:type="dxa"/>
             <w:tcBorders>
-              <w:left w:val="single" w:sz="2" w:space="0" w:color="000000"/>
-              <w:bottom w:val="single" w:sz="2" w:space="0" w:color="000000"/>
-              <w:insideH w:val="single" w:sz="2" w:space="0" w:color="000000"/>
-            </w:tcBorders>
-            <w:shd w:fill="auto" w:val="clear"/>
-          </w:tcPr>
-          <w:p>
-            <w:pPr>
-              <w:pStyle w:val="TableContents"/>
-              <w:rPr/>
-            </w:pPr>
-            <w:r>
-              <w:rPr/>
-            </w:r>
-          </w:p>
-        </w:tc>
-        <w:tc>
-          <w:tcPr>
-            <w:tcW w:w="2410" w:type="dxa"/>
-            <w:tcBorders>
+              <w:top w:val="single" w:sz="2" w:space="0" w:color="000000"/>
+              <w:left w:val="single" w:sz="2" w:space="0" w:color="000000"/>
+              <w:bottom w:val="single" w:sz="2" w:space="0" w:color="000000"/>
+              <w:insideH w:val="single" w:sz="2" w:space="0" w:color="000000"/>
+            </w:tcBorders>
+            <w:shd w:fill="auto" w:val="clear"/>
+          </w:tcPr>
+          <w:p>
+            <w:pPr>
+              <w:pStyle w:val="TableContents"/>
+              <w:rPr/>
+            </w:pPr>
+            <w:r>
+              <w:rPr/>
+            </w:r>
+          </w:p>
+        </w:tc>
+        <w:tc>
+          <w:tcPr>
+            <w:tcW w:w="2409" w:type="dxa"/>
+            <w:tcBorders>
+              <w:top w:val="single" w:sz="2" w:space="0" w:color="000000"/>
               <w:left w:val="single" w:sz="2" w:space="0" w:color="000000"/>
               <w:bottom w:val="single" w:sz="2" w:space="0" w:color="000000"/>
               <w:right w:val="single" w:sz="2" w:space="0" w:color="000000"/>
@@ -3367,6 +3531,7 @@
           <w:tcPr>
             <w:tcW w:w="2409" w:type="dxa"/>
             <w:tcBorders>
+              <w:top w:val="single" w:sz="2" w:space="0" w:color="000000"/>
               <w:left w:val="single" w:sz="2" w:space="0" w:color="000000"/>
               <w:bottom w:val="single" w:sz="2" w:space="0" w:color="000000"/>
               <w:insideH w:val="single" w:sz="2" w:space="0" w:color="000000"/>
@@ -3387,31 +3552,29 @@
           <w:tcPr>
             <w:tcW w:w="2410" w:type="dxa"/>
             <w:tcBorders>
-              <w:left w:val="single" w:sz="2" w:space="0" w:color="000000"/>
-              <w:bottom w:val="single" w:sz="2" w:space="0" w:color="000000"/>
-              <w:insideH w:val="single" w:sz="2" w:space="0" w:color="000000"/>
-            </w:tcBorders>
-            <w:shd w:fill="auto" w:val="clear"/>
-          </w:tcPr>
-          <w:p>
-            <w:pPr>
-              <w:pStyle w:val="TableContents"/>
-              <w:rPr/>
-            </w:pPr>
-            <w:r>
-              <w:rPr/>
-              <w:t xml:space="preserve">Показать </w:t>
-            </w:r>
-            <w:r>
-              <w:rPr/>
-              <w:t>только тех, у которых есть невыполненный заказ</w:t>
-            </w:r>
-          </w:p>
-        </w:tc>
-        <w:tc>
-          <w:tcPr>
-            <w:tcW w:w="2409" w:type="dxa"/>
-            <w:tcBorders>
+              <w:top w:val="single" w:sz="2" w:space="0" w:color="000000"/>
+              <w:left w:val="single" w:sz="2" w:space="0" w:color="000000"/>
+              <w:bottom w:val="single" w:sz="2" w:space="0" w:color="000000"/>
+              <w:insideH w:val="single" w:sz="2" w:space="0" w:color="000000"/>
+            </w:tcBorders>
+            <w:shd w:fill="auto" w:val="clear"/>
+          </w:tcPr>
+          <w:p>
+            <w:pPr>
+              <w:pStyle w:val="TableContents"/>
+              <w:rPr/>
+            </w:pPr>
+            <w:r>
+              <w:rPr/>
+              <w:t>Показать только тех, у которых есть невыполненный заказ</w:t>
+            </w:r>
+          </w:p>
+        </w:tc>
+        <w:tc>
+          <w:tcPr>
+            <w:tcW w:w="2409" w:type="dxa"/>
+            <w:tcBorders>
+              <w:top w:val="single" w:sz="2" w:space="0" w:color="000000"/>
               <w:left w:val="single" w:sz="2" w:space="0" w:color="000000"/>
               <w:bottom w:val="single" w:sz="2" w:space="0" w:color="000000"/>
               <w:insideH w:val="single" w:sz="2" w:space="0" w:color="000000"/>
@@ -3431,8 +3594,9 @@
         </w:tc>
         <w:tc>
           <w:tcPr>
-            <w:tcW w:w="2410" w:type="dxa"/>
-            <w:tcBorders>
+            <w:tcW w:w="2409" w:type="dxa"/>
+            <w:tcBorders>
+              <w:top w:val="single" w:sz="2" w:space="0" w:color="000000"/>
               <w:left w:val="single" w:sz="2" w:space="0" w:color="000000"/>
               <w:bottom w:val="single" w:sz="2" w:space="0" w:color="000000"/>
               <w:right w:val="single" w:sz="2" w:space="0" w:color="000000"/>
@@ -3463,6 +3627,7 @@
           <w:tcPr>
             <w:tcW w:w="2409" w:type="dxa"/>
             <w:tcBorders>
+              <w:top w:val="single" w:sz="2" w:space="0" w:color="000000"/>
               <w:left w:val="single" w:sz="2" w:space="0" w:color="000000"/>
               <w:bottom w:val="single" w:sz="2" w:space="0" w:color="000000"/>
               <w:insideH w:val="single" w:sz="2" w:space="0" w:color="000000"/>
@@ -3484,46 +3649,49 @@
           <w:tcPr>
             <w:tcW w:w="2410" w:type="dxa"/>
             <w:tcBorders>
-              <w:left w:val="single" w:sz="2" w:space="0" w:color="000000"/>
-              <w:bottom w:val="single" w:sz="2" w:space="0" w:color="000000"/>
-              <w:insideH w:val="single" w:sz="2" w:space="0" w:color="000000"/>
-            </w:tcBorders>
-            <w:shd w:fill="auto" w:val="clear"/>
-          </w:tcPr>
-          <w:p>
-            <w:pPr>
-              <w:pStyle w:val="TableContents"/>
-              <w:rPr/>
-            </w:pPr>
-            <w:r>
-              <w:rPr/>
-            </w:r>
-          </w:p>
-        </w:tc>
-        <w:tc>
-          <w:tcPr>
-            <w:tcW w:w="2409" w:type="dxa"/>
-            <w:tcBorders>
-              <w:left w:val="single" w:sz="2" w:space="0" w:color="000000"/>
-              <w:bottom w:val="single" w:sz="2" w:space="0" w:color="000000"/>
-              <w:insideH w:val="single" w:sz="2" w:space="0" w:color="000000"/>
-            </w:tcBorders>
-            <w:shd w:fill="auto" w:val="clear"/>
-          </w:tcPr>
-          <w:p>
-            <w:pPr>
-              <w:pStyle w:val="TableContents"/>
-              <w:rPr/>
-            </w:pPr>
-            <w:r>
-              <w:rPr/>
-            </w:r>
-          </w:p>
-        </w:tc>
-        <w:tc>
-          <w:tcPr>
-            <w:tcW w:w="2410" w:type="dxa"/>
-            <w:tcBorders>
+              <w:top w:val="single" w:sz="2" w:space="0" w:color="000000"/>
+              <w:left w:val="single" w:sz="2" w:space="0" w:color="000000"/>
+              <w:bottom w:val="single" w:sz="2" w:space="0" w:color="000000"/>
+              <w:insideH w:val="single" w:sz="2" w:space="0" w:color="000000"/>
+            </w:tcBorders>
+            <w:shd w:fill="auto" w:val="clear"/>
+          </w:tcPr>
+          <w:p>
+            <w:pPr>
+              <w:pStyle w:val="TableContents"/>
+              <w:rPr/>
+            </w:pPr>
+            <w:r>
+              <w:rPr/>
+            </w:r>
+          </w:p>
+        </w:tc>
+        <w:tc>
+          <w:tcPr>
+            <w:tcW w:w="2409" w:type="dxa"/>
+            <w:tcBorders>
+              <w:top w:val="single" w:sz="2" w:space="0" w:color="000000"/>
+              <w:left w:val="single" w:sz="2" w:space="0" w:color="000000"/>
+              <w:bottom w:val="single" w:sz="2" w:space="0" w:color="000000"/>
+              <w:insideH w:val="single" w:sz="2" w:space="0" w:color="000000"/>
+            </w:tcBorders>
+            <w:shd w:fill="auto" w:val="clear"/>
+          </w:tcPr>
+          <w:p>
+            <w:pPr>
+              <w:pStyle w:val="TableContents"/>
+              <w:rPr/>
+            </w:pPr>
+            <w:r>
+              <w:rPr/>
+            </w:r>
+          </w:p>
+        </w:tc>
+        <w:tc>
+          <w:tcPr>
+            <w:tcW w:w="2409" w:type="dxa"/>
+            <w:tcBorders>
+              <w:top w:val="single" w:sz="2" w:space="0" w:color="000000"/>
               <w:left w:val="single" w:sz="2" w:space="0" w:color="000000"/>
               <w:bottom w:val="single" w:sz="2" w:space="0" w:color="000000"/>
               <w:right w:val="single" w:sz="2" w:space="0" w:color="000000"/>
@@ -3549,6 +3717,7 @@
           <w:tcPr>
             <w:tcW w:w="2409" w:type="dxa"/>
             <w:tcBorders>
+              <w:top w:val="single" w:sz="2" w:space="0" w:color="000000"/>
               <w:left w:val="single" w:sz="2" w:space="0" w:color="000000"/>
               <w:bottom w:val="single" w:sz="2" w:space="0" w:color="000000"/>
               <w:insideH w:val="single" w:sz="2" w:space="0" w:color="000000"/>
@@ -3569,6 +3738,7 @@
           <w:tcPr>
             <w:tcW w:w="2410" w:type="dxa"/>
             <w:tcBorders>
+              <w:top w:val="single" w:sz="2" w:space="0" w:color="000000"/>
               <w:left w:val="single" w:sz="2" w:space="0" w:color="000000"/>
               <w:bottom w:val="single" w:sz="2" w:space="0" w:color="000000"/>
               <w:insideH w:val="single" w:sz="2" w:space="0" w:color="000000"/>
@@ -3590,6 +3760,7 @@
           <w:tcPr>
             <w:tcW w:w="2409" w:type="dxa"/>
             <w:tcBorders>
+              <w:top w:val="single" w:sz="2" w:space="0" w:color="000000"/>
               <w:left w:val="single" w:sz="2" w:space="0" w:color="000000"/>
               <w:bottom w:val="single" w:sz="2" w:space="0" w:color="000000"/>
               <w:insideH w:val="single" w:sz="2" w:space="0" w:color="000000"/>
@@ -3609,8 +3780,9 @@
         </w:tc>
         <w:tc>
           <w:tcPr>
-            <w:tcW w:w="2410" w:type="dxa"/>
-            <w:tcBorders>
+            <w:tcW w:w="2409" w:type="dxa"/>
+            <w:tcBorders>
+              <w:top w:val="single" w:sz="2" w:space="0" w:color="000000"/>
               <w:left w:val="single" w:sz="2" w:space="0" w:color="000000"/>
               <w:bottom w:val="single" w:sz="2" w:space="0" w:color="000000"/>
               <w:right w:val="single" w:sz="2" w:space="0" w:color="000000"/>
@@ -3641,6 +3813,7 @@
           <w:tcPr>
             <w:tcW w:w="2409" w:type="dxa"/>
             <w:tcBorders>
+              <w:top w:val="single" w:sz="2" w:space="0" w:color="000000"/>
               <w:left w:val="single" w:sz="2" w:space="0" w:color="000000"/>
               <w:bottom w:val="single" w:sz="2" w:space="0" w:color="000000"/>
               <w:insideH w:val="single" w:sz="2" w:space="0" w:color="000000"/>
@@ -3661,6 +3834,7 @@
           <w:tcPr>
             <w:tcW w:w="2410" w:type="dxa"/>
             <w:tcBorders>
+              <w:top w:val="single" w:sz="2" w:space="0" w:color="000000"/>
               <w:left w:val="single" w:sz="2" w:space="0" w:color="000000"/>
               <w:bottom w:val="single" w:sz="2" w:space="0" w:color="000000"/>
               <w:insideH w:val="single" w:sz="2" w:space="0" w:color="000000"/>
@@ -3682,26 +3856,28 @@
           <w:tcPr>
             <w:tcW w:w="2409" w:type="dxa"/>
             <w:tcBorders>
-              <w:left w:val="single" w:sz="2" w:space="0" w:color="000000"/>
-              <w:bottom w:val="single" w:sz="2" w:space="0" w:color="000000"/>
-              <w:insideH w:val="single" w:sz="2" w:space="0" w:color="000000"/>
-            </w:tcBorders>
-            <w:shd w:fill="auto" w:val="clear"/>
-          </w:tcPr>
-          <w:p>
-            <w:pPr>
-              <w:pStyle w:val="TableContents"/>
-              <w:rPr/>
-            </w:pPr>
-            <w:r>
-              <w:rPr/>
-            </w:r>
-          </w:p>
-        </w:tc>
-        <w:tc>
-          <w:tcPr>
-            <w:tcW w:w="2410" w:type="dxa"/>
-            <w:tcBorders>
+              <w:top w:val="single" w:sz="2" w:space="0" w:color="000000"/>
+              <w:left w:val="single" w:sz="2" w:space="0" w:color="000000"/>
+              <w:bottom w:val="single" w:sz="2" w:space="0" w:color="000000"/>
+              <w:insideH w:val="single" w:sz="2" w:space="0" w:color="000000"/>
+            </w:tcBorders>
+            <w:shd w:fill="auto" w:val="clear"/>
+          </w:tcPr>
+          <w:p>
+            <w:pPr>
+              <w:pStyle w:val="TableContents"/>
+              <w:rPr/>
+            </w:pPr>
+            <w:r>
+              <w:rPr/>
+            </w:r>
+          </w:p>
+        </w:tc>
+        <w:tc>
+          <w:tcPr>
+            <w:tcW w:w="2409" w:type="dxa"/>
+            <w:tcBorders>
+              <w:top w:val="single" w:sz="2" w:space="0" w:color="000000"/>
               <w:left w:val="single" w:sz="2" w:space="0" w:color="000000"/>
               <w:bottom w:val="single" w:sz="2" w:space="0" w:color="000000"/>
               <w:right w:val="single" w:sz="2" w:space="0" w:color="000000"/>
@@ -3727,6 +3903,7 @@
           <w:tcPr>
             <w:tcW w:w="2409" w:type="dxa"/>
             <w:tcBorders>
+              <w:top w:val="single" w:sz="2" w:space="0" w:color="000000"/>
               <w:left w:val="single" w:sz="2" w:space="0" w:color="000000"/>
               <w:bottom w:val="single" w:sz="2" w:space="0" w:color="000000"/>
               <w:insideH w:val="single" w:sz="2" w:space="0" w:color="000000"/>
@@ -3747,6 +3924,7 @@
           <w:tcPr>
             <w:tcW w:w="2410" w:type="dxa"/>
             <w:tcBorders>
+              <w:top w:val="single" w:sz="2" w:space="0" w:color="000000"/>
               <w:left w:val="single" w:sz="2" w:space="0" w:color="000000"/>
               <w:bottom w:val="single" w:sz="2" w:space="0" w:color="000000"/>
               <w:insideH w:val="single" w:sz="2" w:space="0" w:color="000000"/>
@@ -3768,6 +3946,7 @@
           <w:tcPr>
             <w:tcW w:w="2409" w:type="dxa"/>
             <w:tcBorders>
+              <w:top w:val="single" w:sz="2" w:space="0" w:color="000000"/>
               <w:left w:val="single" w:sz="2" w:space="0" w:color="000000"/>
               <w:bottom w:val="single" w:sz="2" w:space="0" w:color="000000"/>
               <w:insideH w:val="single" w:sz="2" w:space="0" w:color="000000"/>
@@ -3797,8 +3976,9 @@
         </w:tc>
         <w:tc>
           <w:tcPr>
-            <w:tcW w:w="2410" w:type="dxa"/>
-            <w:tcBorders>
+            <w:tcW w:w="2409" w:type="dxa"/>
+            <w:tcBorders>
+              <w:top w:val="single" w:sz="2" w:space="0" w:color="000000"/>
               <w:left w:val="single" w:sz="2" w:space="0" w:color="000000"/>
               <w:bottom w:val="single" w:sz="2" w:space="0" w:color="000000"/>
               <w:right w:val="single" w:sz="2" w:space="0" w:color="000000"/>
@@ -3824,6 +4004,7 @@
           <w:tcPr>
             <w:tcW w:w="2409" w:type="dxa"/>
             <w:tcBorders>
+              <w:top w:val="single" w:sz="2" w:space="0" w:color="000000"/>
               <w:left w:val="single" w:sz="2" w:space="0" w:color="000000"/>
               <w:bottom w:val="single" w:sz="2" w:space="0" w:color="000000"/>
               <w:insideH w:val="single" w:sz="2" w:space="0" w:color="000000"/>
@@ -3844,6 +4025,7 @@
           <w:tcPr>
             <w:tcW w:w="2410" w:type="dxa"/>
             <w:tcBorders>
+              <w:top w:val="single" w:sz="2" w:space="0" w:color="000000"/>
               <w:left w:val="single" w:sz="2" w:space="0" w:color="000000"/>
               <w:bottom w:val="single" w:sz="2" w:space="0" w:color="000000"/>
               <w:insideH w:val="single" w:sz="2" w:space="0" w:color="000000"/>
@@ -3865,26 +4047,28 @@
           <w:tcPr>
             <w:tcW w:w="2409" w:type="dxa"/>
             <w:tcBorders>
-              <w:left w:val="single" w:sz="2" w:space="0" w:color="000000"/>
-              <w:bottom w:val="single" w:sz="2" w:space="0" w:color="000000"/>
-              <w:insideH w:val="single" w:sz="2" w:space="0" w:color="000000"/>
-            </w:tcBorders>
-            <w:shd w:fill="auto" w:val="clear"/>
-          </w:tcPr>
-          <w:p>
-            <w:pPr>
-              <w:pStyle w:val="TableContents"/>
-              <w:rPr/>
-            </w:pPr>
-            <w:r>
-              <w:rPr/>
-            </w:r>
-          </w:p>
-        </w:tc>
-        <w:tc>
-          <w:tcPr>
-            <w:tcW w:w="2410" w:type="dxa"/>
-            <w:tcBorders>
+              <w:top w:val="single" w:sz="2" w:space="0" w:color="000000"/>
+              <w:left w:val="single" w:sz="2" w:space="0" w:color="000000"/>
+              <w:bottom w:val="single" w:sz="2" w:space="0" w:color="000000"/>
+              <w:insideH w:val="single" w:sz="2" w:space="0" w:color="000000"/>
+            </w:tcBorders>
+            <w:shd w:fill="auto" w:val="clear"/>
+          </w:tcPr>
+          <w:p>
+            <w:pPr>
+              <w:pStyle w:val="TableContents"/>
+              <w:rPr/>
+            </w:pPr>
+            <w:r>
+              <w:rPr/>
+            </w:r>
+          </w:p>
+        </w:tc>
+        <w:tc>
+          <w:tcPr>
+            <w:tcW w:w="2409" w:type="dxa"/>
+            <w:tcBorders>
+              <w:top w:val="single" w:sz="2" w:space="0" w:color="000000"/>
               <w:left w:val="single" w:sz="2" w:space="0" w:color="000000"/>
               <w:bottom w:val="single" w:sz="2" w:space="0" w:color="000000"/>
               <w:right w:val="single" w:sz="2" w:space="0" w:color="000000"/>
@@ -3910,6 +4094,7 @@
           <w:tcPr>
             <w:tcW w:w="2409" w:type="dxa"/>
             <w:tcBorders>
+              <w:top w:val="single" w:sz="2" w:space="0" w:color="000000"/>
               <w:left w:val="single" w:sz="2" w:space="0" w:color="000000"/>
               <w:bottom w:val="single" w:sz="2" w:space="0" w:color="000000"/>
               <w:insideH w:val="single" w:sz="2" w:space="0" w:color="000000"/>
@@ -3931,46 +4116,49 @@
           <w:tcPr>
             <w:tcW w:w="2410" w:type="dxa"/>
             <w:tcBorders>
-              <w:left w:val="single" w:sz="2" w:space="0" w:color="000000"/>
-              <w:bottom w:val="single" w:sz="2" w:space="0" w:color="000000"/>
-              <w:insideH w:val="single" w:sz="2" w:space="0" w:color="000000"/>
-            </w:tcBorders>
-            <w:shd w:fill="auto" w:val="clear"/>
-          </w:tcPr>
-          <w:p>
-            <w:pPr>
-              <w:pStyle w:val="TableContents"/>
-              <w:rPr/>
-            </w:pPr>
-            <w:r>
-              <w:rPr/>
-            </w:r>
-          </w:p>
-        </w:tc>
-        <w:tc>
-          <w:tcPr>
-            <w:tcW w:w="2409" w:type="dxa"/>
-            <w:tcBorders>
-              <w:left w:val="single" w:sz="2" w:space="0" w:color="000000"/>
-              <w:bottom w:val="single" w:sz="2" w:space="0" w:color="000000"/>
-              <w:insideH w:val="single" w:sz="2" w:space="0" w:color="000000"/>
-            </w:tcBorders>
-            <w:shd w:fill="auto" w:val="clear"/>
-          </w:tcPr>
-          <w:p>
-            <w:pPr>
-              <w:pStyle w:val="TableContents"/>
-              <w:rPr/>
-            </w:pPr>
-            <w:r>
-              <w:rPr/>
-            </w:r>
-          </w:p>
-        </w:tc>
-        <w:tc>
-          <w:tcPr>
-            <w:tcW w:w="2410" w:type="dxa"/>
-            <w:tcBorders>
+              <w:top w:val="single" w:sz="2" w:space="0" w:color="000000"/>
+              <w:left w:val="single" w:sz="2" w:space="0" w:color="000000"/>
+              <w:bottom w:val="single" w:sz="2" w:space="0" w:color="000000"/>
+              <w:insideH w:val="single" w:sz="2" w:space="0" w:color="000000"/>
+            </w:tcBorders>
+            <w:shd w:fill="auto" w:val="clear"/>
+          </w:tcPr>
+          <w:p>
+            <w:pPr>
+              <w:pStyle w:val="TableContents"/>
+              <w:rPr/>
+            </w:pPr>
+            <w:r>
+              <w:rPr/>
+            </w:r>
+          </w:p>
+        </w:tc>
+        <w:tc>
+          <w:tcPr>
+            <w:tcW w:w="2409" w:type="dxa"/>
+            <w:tcBorders>
+              <w:top w:val="single" w:sz="2" w:space="0" w:color="000000"/>
+              <w:left w:val="single" w:sz="2" w:space="0" w:color="000000"/>
+              <w:bottom w:val="single" w:sz="2" w:space="0" w:color="000000"/>
+              <w:insideH w:val="single" w:sz="2" w:space="0" w:color="000000"/>
+            </w:tcBorders>
+            <w:shd w:fill="auto" w:val="clear"/>
+          </w:tcPr>
+          <w:p>
+            <w:pPr>
+              <w:pStyle w:val="TableContents"/>
+              <w:rPr/>
+            </w:pPr>
+            <w:r>
+              <w:rPr/>
+            </w:r>
+          </w:p>
+        </w:tc>
+        <w:tc>
+          <w:tcPr>
+            <w:tcW w:w="2409" w:type="dxa"/>
+            <w:tcBorders>
+              <w:top w:val="single" w:sz="2" w:space="0" w:color="000000"/>
               <w:left w:val="single" w:sz="2" w:space="0" w:color="000000"/>
               <w:bottom w:val="single" w:sz="2" w:space="0" w:color="000000"/>
               <w:right w:val="single" w:sz="2" w:space="0" w:color="000000"/>
@@ -3996,6 +4184,7 @@
           <w:tcPr>
             <w:tcW w:w="2409" w:type="dxa"/>
             <w:tcBorders>
+              <w:top w:val="single" w:sz="2" w:space="0" w:color="000000"/>
               <w:left w:val="single" w:sz="2" w:space="0" w:color="000000"/>
               <w:bottom w:val="single" w:sz="2" w:space="0" w:color="000000"/>
               <w:insideH w:val="single" w:sz="2" w:space="0" w:color="000000"/>
@@ -4016,6 +4205,7 @@
           <w:tcPr>
             <w:tcW w:w="2410" w:type="dxa"/>
             <w:tcBorders>
+              <w:top w:val="single" w:sz="2" w:space="0" w:color="000000"/>
               <w:left w:val="single" w:sz="2" w:space="0" w:color="000000"/>
               <w:bottom w:val="single" w:sz="2" w:space="0" w:color="000000"/>
               <w:insideH w:val="single" w:sz="2" w:space="0" w:color="000000"/>
@@ -4037,26 +4227,28 @@
           <w:tcPr>
             <w:tcW w:w="2409" w:type="dxa"/>
             <w:tcBorders>
-              <w:left w:val="single" w:sz="2" w:space="0" w:color="000000"/>
-              <w:bottom w:val="single" w:sz="2" w:space="0" w:color="000000"/>
-              <w:insideH w:val="single" w:sz="2" w:space="0" w:color="000000"/>
-            </w:tcBorders>
-            <w:shd w:fill="auto" w:val="clear"/>
-          </w:tcPr>
-          <w:p>
-            <w:pPr>
-              <w:pStyle w:val="TableContents"/>
-              <w:rPr/>
-            </w:pPr>
-            <w:r>
-              <w:rPr/>
-            </w:r>
-          </w:p>
-        </w:tc>
-        <w:tc>
-          <w:tcPr>
-            <w:tcW w:w="2410" w:type="dxa"/>
-            <w:tcBorders>
+              <w:top w:val="single" w:sz="2" w:space="0" w:color="000000"/>
+              <w:left w:val="single" w:sz="2" w:space="0" w:color="000000"/>
+              <w:bottom w:val="single" w:sz="2" w:space="0" w:color="000000"/>
+              <w:insideH w:val="single" w:sz="2" w:space="0" w:color="000000"/>
+            </w:tcBorders>
+            <w:shd w:fill="auto" w:val="clear"/>
+          </w:tcPr>
+          <w:p>
+            <w:pPr>
+              <w:pStyle w:val="TableContents"/>
+              <w:rPr/>
+            </w:pPr>
+            <w:r>
+              <w:rPr/>
+            </w:r>
+          </w:p>
+        </w:tc>
+        <w:tc>
+          <w:tcPr>
+            <w:tcW w:w="2409" w:type="dxa"/>
+            <w:tcBorders>
+              <w:top w:val="single" w:sz="2" w:space="0" w:color="000000"/>
               <w:left w:val="single" w:sz="2" w:space="0" w:color="000000"/>
               <w:bottom w:val="single" w:sz="2" w:space="0" w:color="000000"/>
               <w:right w:val="single" w:sz="2" w:space="0" w:color="000000"/>
@@ -4082,6 +4274,7 @@
           <w:tcPr>
             <w:tcW w:w="2409" w:type="dxa"/>
             <w:tcBorders>
+              <w:top w:val="single" w:sz="2" w:space="0" w:color="000000"/>
               <w:left w:val="single" w:sz="2" w:space="0" w:color="000000"/>
               <w:bottom w:val="single" w:sz="2" w:space="0" w:color="000000"/>
               <w:insideH w:val="single" w:sz="2" w:space="0" w:color="000000"/>
@@ -4102,6 +4295,7 @@
           <w:tcPr>
             <w:tcW w:w="2410" w:type="dxa"/>
             <w:tcBorders>
+              <w:top w:val="single" w:sz="2" w:space="0" w:color="000000"/>
               <w:left w:val="single" w:sz="2" w:space="0" w:color="000000"/>
               <w:bottom w:val="single" w:sz="2" w:space="0" w:color="000000"/>
               <w:insideH w:val="single" w:sz="2" w:space="0" w:color="000000"/>
@@ -4123,26 +4317,28 @@
           <w:tcPr>
             <w:tcW w:w="2409" w:type="dxa"/>
             <w:tcBorders>
-              <w:left w:val="single" w:sz="2" w:space="0" w:color="000000"/>
-              <w:bottom w:val="single" w:sz="2" w:space="0" w:color="000000"/>
-              <w:insideH w:val="single" w:sz="2" w:space="0" w:color="000000"/>
-            </w:tcBorders>
-            <w:shd w:fill="auto" w:val="clear"/>
-          </w:tcPr>
-          <w:p>
-            <w:pPr>
-              <w:pStyle w:val="TableContents"/>
-              <w:rPr/>
-            </w:pPr>
-            <w:r>
-              <w:rPr/>
-            </w:r>
-          </w:p>
-        </w:tc>
-        <w:tc>
-          <w:tcPr>
-            <w:tcW w:w="2410" w:type="dxa"/>
-            <w:tcBorders>
+              <w:top w:val="single" w:sz="2" w:space="0" w:color="000000"/>
+              <w:left w:val="single" w:sz="2" w:space="0" w:color="000000"/>
+              <w:bottom w:val="single" w:sz="2" w:space="0" w:color="000000"/>
+              <w:insideH w:val="single" w:sz="2" w:space="0" w:color="000000"/>
+            </w:tcBorders>
+            <w:shd w:fill="auto" w:val="clear"/>
+          </w:tcPr>
+          <w:p>
+            <w:pPr>
+              <w:pStyle w:val="TableContents"/>
+              <w:rPr/>
+            </w:pPr>
+            <w:r>
+              <w:rPr/>
+            </w:r>
+          </w:p>
+        </w:tc>
+        <w:tc>
+          <w:tcPr>
+            <w:tcW w:w="2409" w:type="dxa"/>
+            <w:tcBorders>
+              <w:top w:val="single" w:sz="2" w:space="0" w:color="000000"/>
               <w:left w:val="single" w:sz="2" w:space="0" w:color="000000"/>
               <w:bottom w:val="single" w:sz="2" w:space="0" w:color="000000"/>
               <w:right w:val="single" w:sz="2" w:space="0" w:color="000000"/>
@@ -4168,6 +4364,7 @@
           <w:tcPr>
             <w:tcW w:w="2409" w:type="dxa"/>
             <w:tcBorders>
+              <w:top w:val="single" w:sz="2" w:space="0" w:color="000000"/>
               <w:left w:val="single" w:sz="2" w:space="0" w:color="000000"/>
               <w:bottom w:val="single" w:sz="2" w:space="0" w:color="000000"/>
               <w:insideH w:val="single" w:sz="2" w:space="0" w:color="000000"/>
@@ -4188,6 +4385,7 @@
           <w:tcPr>
             <w:tcW w:w="2410" w:type="dxa"/>
             <w:tcBorders>
+              <w:top w:val="single" w:sz="2" w:space="0" w:color="000000"/>
               <w:left w:val="single" w:sz="2" w:space="0" w:color="000000"/>
               <w:bottom w:val="single" w:sz="2" w:space="0" w:color="000000"/>
               <w:insideH w:val="single" w:sz="2" w:space="0" w:color="000000"/>
@@ -4209,39 +4407,29 @@
           <w:tcPr>
             <w:tcW w:w="2409" w:type="dxa"/>
             <w:tcBorders>
-              <w:left w:val="single" w:sz="2" w:space="0" w:color="000000"/>
-              <w:bottom w:val="single" w:sz="2" w:space="0" w:color="000000"/>
-              <w:insideH w:val="single" w:sz="2" w:space="0" w:color="000000"/>
-            </w:tcBorders>
-            <w:shd w:fill="auto" w:val="clear"/>
-          </w:tcPr>
-          <w:p>
-            <w:pPr>
-              <w:pStyle w:val="TableContents"/>
-              <w:rPr/>
-            </w:pPr>
-            <w:r>
-              <w:rPr/>
-              <w:t>(</w:t>
-            </w:r>
-            <w:r>
-              <w:rPr/>
-              <w:t>3</w:t>
-            </w:r>
-            <w:r>
-              <w:rPr/>
-              <w:t xml:space="preserve">) </w:t>
-            </w:r>
-            <w:r>
-              <w:rPr/>
-              <w:t>Среднее число упаковок в заказе</w:t>
-            </w:r>
-          </w:p>
-        </w:tc>
-        <w:tc>
-          <w:tcPr>
-            <w:tcW w:w="2410" w:type="dxa"/>
-            <w:tcBorders>
+              <w:top w:val="single" w:sz="2" w:space="0" w:color="000000"/>
+              <w:left w:val="single" w:sz="2" w:space="0" w:color="000000"/>
+              <w:bottom w:val="single" w:sz="2" w:space="0" w:color="000000"/>
+              <w:insideH w:val="single" w:sz="2" w:space="0" w:color="000000"/>
+            </w:tcBorders>
+            <w:shd w:fill="auto" w:val="clear"/>
+          </w:tcPr>
+          <w:p>
+            <w:pPr>
+              <w:pStyle w:val="TableContents"/>
+              <w:rPr/>
+            </w:pPr>
+            <w:r>
+              <w:rPr/>
+              <w:t>(3) Среднее число упаковок в заказе</w:t>
+            </w:r>
+          </w:p>
+        </w:tc>
+        <w:tc>
+          <w:tcPr>
+            <w:tcW w:w="2409" w:type="dxa"/>
+            <w:tcBorders>
+              <w:top w:val="single" w:sz="2" w:space="0" w:color="000000"/>
               <w:left w:val="single" w:sz="2" w:space="0" w:color="000000"/>
               <w:bottom w:val="single" w:sz="2" w:space="0" w:color="000000"/>
               <w:right w:val="single" w:sz="2" w:space="0" w:color="000000"/>
@@ -4268,6 +4456,7 @@
           <w:tcPr>
             <w:tcW w:w="2409" w:type="dxa"/>
             <w:tcBorders>
+              <w:top w:val="single" w:sz="2" w:space="0" w:color="000000"/>
               <w:left w:val="single" w:sz="2" w:space="0" w:color="000000"/>
               <w:bottom w:val="single" w:sz="2" w:space="0" w:color="000000"/>
               <w:insideH w:val="single" w:sz="2" w:space="0" w:color="000000"/>
@@ -4288,6 +4477,7 @@
           <w:tcPr>
             <w:tcW w:w="2410" w:type="dxa"/>
             <w:tcBorders>
+              <w:top w:val="single" w:sz="2" w:space="0" w:color="000000"/>
               <w:left w:val="single" w:sz="2" w:space="0" w:color="000000"/>
               <w:bottom w:val="single" w:sz="2" w:space="0" w:color="000000"/>
               <w:insideH w:val="single" w:sz="2" w:space="0" w:color="000000"/>
@@ -4309,26 +4499,28 @@
           <w:tcPr>
             <w:tcW w:w="2409" w:type="dxa"/>
             <w:tcBorders>
-              <w:left w:val="single" w:sz="2" w:space="0" w:color="000000"/>
-              <w:bottom w:val="single" w:sz="2" w:space="0" w:color="000000"/>
-              <w:insideH w:val="single" w:sz="2" w:space="0" w:color="000000"/>
-            </w:tcBorders>
-            <w:shd w:fill="auto" w:val="clear"/>
-          </w:tcPr>
-          <w:p>
-            <w:pPr>
-              <w:pStyle w:val="TableContents"/>
-              <w:rPr/>
-            </w:pPr>
-            <w:r>
-              <w:rPr/>
-            </w:r>
-          </w:p>
-        </w:tc>
-        <w:tc>
-          <w:tcPr>
-            <w:tcW w:w="2410" w:type="dxa"/>
-            <w:tcBorders>
+              <w:top w:val="single" w:sz="2" w:space="0" w:color="000000"/>
+              <w:left w:val="single" w:sz="2" w:space="0" w:color="000000"/>
+              <w:bottom w:val="single" w:sz="2" w:space="0" w:color="000000"/>
+              <w:insideH w:val="single" w:sz="2" w:space="0" w:color="000000"/>
+            </w:tcBorders>
+            <w:shd w:fill="auto" w:val="clear"/>
+          </w:tcPr>
+          <w:p>
+            <w:pPr>
+              <w:pStyle w:val="TableContents"/>
+              <w:rPr/>
+            </w:pPr>
+            <w:r>
+              <w:rPr/>
+            </w:r>
+          </w:p>
+        </w:tc>
+        <w:tc>
+          <w:tcPr>
+            <w:tcW w:w="2409" w:type="dxa"/>
+            <w:tcBorders>
+              <w:top w:val="single" w:sz="2" w:space="0" w:color="000000"/>
               <w:left w:val="single" w:sz="2" w:space="0" w:color="000000"/>
               <w:bottom w:val="single" w:sz="2" w:space="0" w:color="000000"/>
               <w:right w:val="single" w:sz="2" w:space="0" w:color="000000"/>
@@ -4354,28 +4546,21 @@
           <w:tcPr>
             <w:tcW w:w="2409" w:type="dxa"/>
             <w:tcBorders>
-              <w:left w:val="single" w:sz="2" w:space="0" w:color="000000"/>
-              <w:bottom w:val="single" w:sz="2" w:space="0" w:color="000000"/>
-              <w:insideH w:val="single" w:sz="2" w:space="0" w:color="000000"/>
-            </w:tcBorders>
-            <w:shd w:fill="auto" w:val="clear"/>
-          </w:tcPr>
-          <w:p>
-            <w:pPr>
-              <w:pStyle w:val="TableContents"/>
-              <w:rPr/>
-            </w:pPr>
-            <w:r>
-              <w:rPr/>
-              <w:t>Реест</w:t>
-            </w:r>
-            <w:r>
-              <w:rPr/>
-              <w:t>р</w:t>
-            </w:r>
-            <w:r>
-              <w:rPr/>
-              <w:t xml:space="preserve"> заказов на сырьё</w:t>
+              <w:top w:val="single" w:sz="2" w:space="0" w:color="000000"/>
+              <w:left w:val="single" w:sz="2" w:space="0" w:color="000000"/>
+              <w:bottom w:val="single" w:sz="2" w:space="0" w:color="000000"/>
+              <w:insideH w:val="single" w:sz="2" w:space="0" w:color="000000"/>
+            </w:tcBorders>
+            <w:shd w:fill="auto" w:val="clear"/>
+          </w:tcPr>
+          <w:p>
+            <w:pPr>
+              <w:pStyle w:val="TableContents"/>
+              <w:rPr/>
+            </w:pPr>
+            <w:r>
+              <w:rPr/>
+              <w:t>Реестр заказов на сырьё</w:t>
             </w:r>
           </w:p>
         </w:tc>
@@ -4383,46 +4568,49 @@
           <w:tcPr>
             <w:tcW w:w="2410" w:type="dxa"/>
             <w:tcBorders>
-              <w:left w:val="single" w:sz="2" w:space="0" w:color="000000"/>
-              <w:bottom w:val="single" w:sz="2" w:space="0" w:color="000000"/>
-              <w:insideH w:val="single" w:sz="2" w:space="0" w:color="000000"/>
-            </w:tcBorders>
-            <w:shd w:fill="auto" w:val="clear"/>
-          </w:tcPr>
-          <w:p>
-            <w:pPr>
-              <w:pStyle w:val="TableContents"/>
-              <w:rPr/>
-            </w:pPr>
-            <w:r>
-              <w:rPr/>
-            </w:r>
-          </w:p>
-        </w:tc>
-        <w:tc>
-          <w:tcPr>
-            <w:tcW w:w="2409" w:type="dxa"/>
-            <w:tcBorders>
-              <w:left w:val="single" w:sz="2" w:space="0" w:color="000000"/>
-              <w:bottom w:val="single" w:sz="2" w:space="0" w:color="000000"/>
-              <w:insideH w:val="single" w:sz="2" w:space="0" w:color="000000"/>
-            </w:tcBorders>
-            <w:shd w:fill="auto" w:val="clear"/>
-          </w:tcPr>
-          <w:p>
-            <w:pPr>
-              <w:pStyle w:val="TableContents"/>
-              <w:rPr/>
-            </w:pPr>
-            <w:r>
-              <w:rPr/>
-            </w:r>
-          </w:p>
-        </w:tc>
-        <w:tc>
-          <w:tcPr>
-            <w:tcW w:w="2410" w:type="dxa"/>
-            <w:tcBorders>
+              <w:top w:val="single" w:sz="2" w:space="0" w:color="000000"/>
+              <w:left w:val="single" w:sz="2" w:space="0" w:color="000000"/>
+              <w:bottom w:val="single" w:sz="2" w:space="0" w:color="000000"/>
+              <w:insideH w:val="single" w:sz="2" w:space="0" w:color="000000"/>
+            </w:tcBorders>
+            <w:shd w:fill="auto" w:val="clear"/>
+          </w:tcPr>
+          <w:p>
+            <w:pPr>
+              <w:pStyle w:val="TableContents"/>
+              <w:rPr/>
+            </w:pPr>
+            <w:r>
+              <w:rPr/>
+            </w:r>
+          </w:p>
+        </w:tc>
+        <w:tc>
+          <w:tcPr>
+            <w:tcW w:w="2409" w:type="dxa"/>
+            <w:tcBorders>
+              <w:top w:val="single" w:sz="2" w:space="0" w:color="000000"/>
+              <w:left w:val="single" w:sz="2" w:space="0" w:color="000000"/>
+              <w:bottom w:val="single" w:sz="2" w:space="0" w:color="000000"/>
+              <w:insideH w:val="single" w:sz="2" w:space="0" w:color="000000"/>
+            </w:tcBorders>
+            <w:shd w:fill="auto" w:val="clear"/>
+          </w:tcPr>
+          <w:p>
+            <w:pPr>
+              <w:pStyle w:val="TableContents"/>
+              <w:rPr/>
+            </w:pPr>
+            <w:r>
+              <w:rPr/>
+            </w:r>
+          </w:p>
+        </w:tc>
+        <w:tc>
+          <w:tcPr>
+            <w:tcW w:w="2409" w:type="dxa"/>
+            <w:tcBorders>
+              <w:top w:val="single" w:sz="2" w:space="0" w:color="000000"/>
               <w:left w:val="single" w:sz="2" w:space="0" w:color="000000"/>
               <w:bottom w:val="single" w:sz="2" w:space="0" w:color="000000"/>
               <w:right w:val="single" w:sz="2" w:space="0" w:color="000000"/>
@@ -4448,6 +4636,7 @@
           <w:tcPr>
             <w:tcW w:w="2409" w:type="dxa"/>
             <w:tcBorders>
+              <w:top w:val="single" w:sz="2" w:space="0" w:color="000000"/>
               <w:left w:val="single" w:sz="2" w:space="0" w:color="000000"/>
               <w:bottom w:val="single" w:sz="2" w:space="0" w:color="000000"/>
               <w:insideH w:val="single" w:sz="2" w:space="0" w:color="000000"/>
@@ -4468,6 +4657,7 @@
           <w:tcPr>
             <w:tcW w:w="2410" w:type="dxa"/>
             <w:tcBorders>
+              <w:top w:val="single" w:sz="2" w:space="0" w:color="000000"/>
               <w:left w:val="single" w:sz="2" w:space="0" w:color="000000"/>
               <w:bottom w:val="single" w:sz="2" w:space="0" w:color="000000"/>
               <w:insideH w:val="single" w:sz="2" w:space="0" w:color="000000"/>
@@ -4489,6 +4679,7 @@
           <w:tcPr>
             <w:tcW w:w="2409" w:type="dxa"/>
             <w:tcBorders>
+              <w:top w:val="single" w:sz="2" w:space="0" w:color="000000"/>
               <w:left w:val="single" w:sz="2" w:space="0" w:color="000000"/>
               <w:bottom w:val="single" w:sz="2" w:space="0" w:color="000000"/>
               <w:insideH w:val="single" w:sz="2" w:space="0" w:color="000000"/>
@@ -4508,8 +4699,9 @@
         </w:tc>
         <w:tc>
           <w:tcPr>
-            <w:tcW w:w="2410" w:type="dxa"/>
-            <w:tcBorders>
+            <w:tcW w:w="2409" w:type="dxa"/>
+            <w:tcBorders>
+              <w:top w:val="single" w:sz="2" w:space="0" w:color="000000"/>
               <w:left w:val="single" w:sz="2" w:space="0" w:color="000000"/>
               <w:bottom w:val="single" w:sz="2" w:space="0" w:color="000000"/>
               <w:right w:val="single" w:sz="2" w:space="0" w:color="000000"/>
@@ -4536,6 +4728,7 @@
           <w:tcPr>
             <w:tcW w:w="2409" w:type="dxa"/>
             <w:tcBorders>
+              <w:top w:val="single" w:sz="2" w:space="0" w:color="000000"/>
               <w:left w:val="single" w:sz="2" w:space="0" w:color="000000"/>
               <w:bottom w:val="single" w:sz="2" w:space="0" w:color="000000"/>
               <w:insideH w:val="single" w:sz="2" w:space="0" w:color="000000"/>
@@ -4556,6 +4749,7 @@
           <w:tcPr>
             <w:tcW w:w="2410" w:type="dxa"/>
             <w:tcBorders>
+              <w:top w:val="single" w:sz="2" w:space="0" w:color="000000"/>
               <w:left w:val="single" w:sz="2" w:space="0" w:color="000000"/>
               <w:bottom w:val="single" w:sz="2" w:space="0" w:color="000000"/>
               <w:insideH w:val="single" w:sz="2" w:space="0" w:color="000000"/>
@@ -4577,26 +4771,28 @@
           <w:tcPr>
             <w:tcW w:w="2409" w:type="dxa"/>
             <w:tcBorders>
-              <w:left w:val="single" w:sz="2" w:space="0" w:color="000000"/>
-              <w:bottom w:val="single" w:sz="2" w:space="0" w:color="000000"/>
-              <w:insideH w:val="single" w:sz="2" w:space="0" w:color="000000"/>
-            </w:tcBorders>
-            <w:shd w:fill="auto" w:val="clear"/>
-          </w:tcPr>
-          <w:p>
-            <w:pPr>
-              <w:pStyle w:val="TableContents"/>
-              <w:rPr/>
-            </w:pPr>
-            <w:r>
-              <w:rPr/>
-            </w:r>
-          </w:p>
-        </w:tc>
-        <w:tc>
-          <w:tcPr>
-            <w:tcW w:w="2410" w:type="dxa"/>
-            <w:tcBorders>
+              <w:top w:val="single" w:sz="2" w:space="0" w:color="000000"/>
+              <w:left w:val="single" w:sz="2" w:space="0" w:color="000000"/>
+              <w:bottom w:val="single" w:sz="2" w:space="0" w:color="000000"/>
+              <w:insideH w:val="single" w:sz="2" w:space="0" w:color="000000"/>
+            </w:tcBorders>
+            <w:shd w:fill="auto" w:val="clear"/>
+          </w:tcPr>
+          <w:p>
+            <w:pPr>
+              <w:pStyle w:val="TableContents"/>
+              <w:rPr/>
+            </w:pPr>
+            <w:r>
+              <w:rPr/>
+            </w:r>
+          </w:p>
+        </w:tc>
+        <w:tc>
+          <w:tcPr>
+            <w:tcW w:w="2409" w:type="dxa"/>
+            <w:tcBorders>
+              <w:top w:val="single" w:sz="2" w:space="0" w:color="000000"/>
               <w:left w:val="single" w:sz="2" w:space="0" w:color="000000"/>
               <w:bottom w:val="single" w:sz="2" w:space="0" w:color="000000"/>
               <w:right w:val="single" w:sz="2" w:space="0" w:color="000000"/>
@@ -4622,6 +4818,7 @@
           <w:tcPr>
             <w:tcW w:w="2409" w:type="dxa"/>
             <w:tcBorders>
+              <w:top w:val="single" w:sz="2" w:space="0" w:color="000000"/>
               <w:left w:val="single" w:sz="2" w:space="0" w:color="000000"/>
               <w:bottom w:val="single" w:sz="2" w:space="0" w:color="000000"/>
               <w:insideH w:val="single" w:sz="2" w:space="0" w:color="000000"/>
@@ -4642,60 +4839,51 @@
           <w:tcPr>
             <w:tcW w:w="2410" w:type="dxa"/>
             <w:tcBorders>
-              <w:left w:val="single" w:sz="2" w:space="0" w:color="000000"/>
-              <w:bottom w:val="single" w:sz="2" w:space="0" w:color="000000"/>
-              <w:insideH w:val="single" w:sz="2" w:space="0" w:color="000000"/>
-            </w:tcBorders>
-            <w:shd w:fill="auto" w:val="clear"/>
-          </w:tcPr>
-          <w:p>
-            <w:pPr>
-              <w:pStyle w:val="TableContents"/>
-              <w:rPr/>
-            </w:pPr>
-            <w:r>
-              <w:rPr/>
-              <w:t>Показать только добросовестных</w:t>
-            </w:r>
-            <w:r>
-              <w:rPr/>
-              <w:t xml:space="preserve"> поставщиков</w:t>
-            </w:r>
-          </w:p>
-        </w:tc>
-        <w:tc>
-          <w:tcPr>
-            <w:tcW w:w="2409" w:type="dxa"/>
-            <w:tcBorders>
-              <w:left w:val="single" w:sz="2" w:space="0" w:color="000000"/>
-              <w:bottom w:val="single" w:sz="2" w:space="0" w:color="000000"/>
-              <w:insideH w:val="single" w:sz="2" w:space="0" w:color="000000"/>
-            </w:tcBorders>
-            <w:shd w:fill="auto" w:val="clear"/>
-          </w:tcPr>
-          <w:p>
-            <w:pPr>
-              <w:pStyle w:val="TableContents"/>
-              <w:rPr/>
-            </w:pPr>
-            <w:r>
-              <w:rPr/>
-              <w:t>(</w:t>
-            </w:r>
-            <w:r>
-              <w:rPr/>
-              <w:t>5</w:t>
-            </w:r>
-            <w:r>
-              <w:rPr/>
-              <w:t>) Данные о поставщике</w:t>
-            </w:r>
-          </w:p>
-        </w:tc>
-        <w:tc>
-          <w:tcPr>
-            <w:tcW w:w="2410" w:type="dxa"/>
-            <w:tcBorders>
+              <w:top w:val="single" w:sz="2" w:space="0" w:color="000000"/>
+              <w:left w:val="single" w:sz="2" w:space="0" w:color="000000"/>
+              <w:bottom w:val="single" w:sz="2" w:space="0" w:color="000000"/>
+              <w:insideH w:val="single" w:sz="2" w:space="0" w:color="000000"/>
+            </w:tcBorders>
+            <w:shd w:fill="auto" w:val="clear"/>
+          </w:tcPr>
+          <w:p>
+            <w:pPr>
+              <w:pStyle w:val="TableContents"/>
+              <w:rPr/>
+            </w:pPr>
+            <w:r>
+              <w:rPr/>
+              <w:t>Показать только добросовестных поставщиков</w:t>
+            </w:r>
+          </w:p>
+        </w:tc>
+        <w:tc>
+          <w:tcPr>
+            <w:tcW w:w="2409" w:type="dxa"/>
+            <w:tcBorders>
+              <w:top w:val="single" w:sz="2" w:space="0" w:color="000000"/>
+              <w:left w:val="single" w:sz="2" w:space="0" w:color="000000"/>
+              <w:bottom w:val="single" w:sz="2" w:space="0" w:color="000000"/>
+              <w:insideH w:val="single" w:sz="2" w:space="0" w:color="000000"/>
+            </w:tcBorders>
+            <w:shd w:fill="auto" w:val="clear"/>
+          </w:tcPr>
+          <w:p>
+            <w:pPr>
+              <w:pStyle w:val="TableContents"/>
+              <w:rPr/>
+            </w:pPr>
+            <w:r>
+              <w:rPr/>
+              <w:t>(5) Данные о поставщике</w:t>
+            </w:r>
+          </w:p>
+        </w:tc>
+        <w:tc>
+          <w:tcPr>
+            <w:tcW w:w="2409" w:type="dxa"/>
+            <w:tcBorders>
+              <w:top w:val="single" w:sz="2" w:space="0" w:color="000000"/>
               <w:left w:val="single" w:sz="2" w:space="0" w:color="000000"/>
               <w:bottom w:val="single" w:sz="2" w:space="0" w:color="000000"/>
               <w:right w:val="single" w:sz="2" w:space="0" w:color="000000"/>
@@ -4726,6 +4914,7 @@
           <w:tcPr>
             <w:tcW w:w="2409" w:type="dxa"/>
             <w:tcBorders>
+              <w:top w:val="single" w:sz="2" w:space="0" w:color="000000"/>
               <w:left w:val="single" w:sz="2" w:space="0" w:color="000000"/>
               <w:bottom w:val="single" w:sz="2" w:space="0" w:color="000000"/>
               <w:insideH w:val="single" w:sz="2" w:space="0" w:color="000000"/>
@@ -4746,6 +4935,7 @@
           <w:tcPr>
             <w:tcW w:w="2410" w:type="dxa"/>
             <w:tcBorders>
+              <w:top w:val="single" w:sz="2" w:space="0" w:color="000000"/>
               <w:left w:val="single" w:sz="2" w:space="0" w:color="000000"/>
               <w:bottom w:val="single" w:sz="2" w:space="0" w:color="000000"/>
               <w:insideH w:val="single" w:sz="2" w:space="0" w:color="000000"/>
@@ -4767,26 +4957,28 @@
           <w:tcPr>
             <w:tcW w:w="2409" w:type="dxa"/>
             <w:tcBorders>
-              <w:left w:val="single" w:sz="2" w:space="0" w:color="000000"/>
-              <w:bottom w:val="single" w:sz="2" w:space="0" w:color="000000"/>
-              <w:insideH w:val="single" w:sz="2" w:space="0" w:color="000000"/>
-            </w:tcBorders>
-            <w:shd w:fill="auto" w:val="clear"/>
-          </w:tcPr>
-          <w:p>
-            <w:pPr>
-              <w:pStyle w:val="TableContents"/>
-              <w:rPr/>
-            </w:pPr>
-            <w:r>
-              <w:rPr/>
-            </w:r>
-          </w:p>
-        </w:tc>
-        <w:tc>
-          <w:tcPr>
-            <w:tcW w:w="2410" w:type="dxa"/>
-            <w:tcBorders>
+              <w:top w:val="single" w:sz="2" w:space="0" w:color="000000"/>
+              <w:left w:val="single" w:sz="2" w:space="0" w:color="000000"/>
+              <w:bottom w:val="single" w:sz="2" w:space="0" w:color="000000"/>
+              <w:insideH w:val="single" w:sz="2" w:space="0" w:color="000000"/>
+            </w:tcBorders>
+            <w:shd w:fill="auto" w:val="clear"/>
+          </w:tcPr>
+          <w:p>
+            <w:pPr>
+              <w:pStyle w:val="TableContents"/>
+              <w:rPr/>
+            </w:pPr>
+            <w:r>
+              <w:rPr/>
+            </w:r>
+          </w:p>
+        </w:tc>
+        <w:tc>
+          <w:tcPr>
+            <w:tcW w:w="2409" w:type="dxa"/>
+            <w:tcBorders>
+              <w:top w:val="single" w:sz="2" w:space="0" w:color="000000"/>
               <w:left w:val="single" w:sz="2" w:space="0" w:color="000000"/>
               <w:bottom w:val="single" w:sz="2" w:space="0" w:color="000000"/>
               <w:right w:val="single" w:sz="2" w:space="0" w:color="000000"/>
@@ -4812,6 +5004,7 @@
           <w:tcPr>
             <w:tcW w:w="2409" w:type="dxa"/>
             <w:tcBorders>
+              <w:top w:val="single" w:sz="2" w:space="0" w:color="000000"/>
               <w:left w:val="single" w:sz="2" w:space="0" w:color="000000"/>
               <w:bottom w:val="single" w:sz="2" w:space="0" w:color="000000"/>
               <w:insideH w:val="single" w:sz="2" w:space="0" w:color="000000"/>
@@ -4832,6 +5025,7 @@
           <w:tcPr>
             <w:tcW w:w="2410" w:type="dxa"/>
             <w:tcBorders>
+              <w:top w:val="single" w:sz="2" w:space="0" w:color="000000"/>
               <w:left w:val="single" w:sz="2" w:space="0" w:color="000000"/>
               <w:bottom w:val="single" w:sz="2" w:space="0" w:color="000000"/>
               <w:insideH w:val="single" w:sz="2" w:space="0" w:color="000000"/>
@@ -4853,35 +5047,29 @@
           <w:tcPr>
             <w:tcW w:w="2409" w:type="dxa"/>
             <w:tcBorders>
-              <w:left w:val="single" w:sz="2" w:space="0" w:color="000000"/>
-              <w:bottom w:val="single" w:sz="2" w:space="0" w:color="000000"/>
-              <w:insideH w:val="single" w:sz="2" w:space="0" w:color="000000"/>
-            </w:tcBorders>
-            <w:shd w:fill="auto" w:val="clear"/>
-          </w:tcPr>
-          <w:p>
-            <w:pPr>
-              <w:pStyle w:val="TableContents"/>
-              <w:rPr/>
-            </w:pPr>
-            <w:r>
-              <w:rPr/>
-              <w:t>(</w:t>
-            </w:r>
-            <w:r>
-              <w:rPr/>
-              <w:t>6</w:t>
-            </w:r>
-            <w:r>
-              <w:rPr/>
-              <w:t>) Получить информацию о самом выгодном предложении</w:t>
-            </w:r>
-          </w:p>
-        </w:tc>
-        <w:tc>
-          <w:tcPr>
-            <w:tcW w:w="2410" w:type="dxa"/>
-            <w:tcBorders>
+              <w:top w:val="single" w:sz="2" w:space="0" w:color="000000"/>
+              <w:left w:val="single" w:sz="2" w:space="0" w:color="000000"/>
+              <w:bottom w:val="single" w:sz="2" w:space="0" w:color="000000"/>
+              <w:insideH w:val="single" w:sz="2" w:space="0" w:color="000000"/>
+            </w:tcBorders>
+            <w:shd w:fill="auto" w:val="clear"/>
+          </w:tcPr>
+          <w:p>
+            <w:pPr>
+              <w:pStyle w:val="TableContents"/>
+              <w:rPr/>
+            </w:pPr>
+            <w:r>
+              <w:rPr/>
+              <w:t>(6) Получить информацию о самом выгодном предложении</w:t>
+            </w:r>
+          </w:p>
+        </w:tc>
+        <w:tc>
+          <w:tcPr>
+            <w:tcW w:w="2409" w:type="dxa"/>
+            <w:tcBorders>
+              <w:top w:val="single" w:sz="2" w:space="0" w:color="000000"/>
               <w:left w:val="single" w:sz="2" w:space="0" w:color="000000"/>
               <w:bottom w:val="single" w:sz="2" w:space="0" w:color="000000"/>
               <w:right w:val="single" w:sz="2" w:space="0" w:color="000000"/>
@@ -4908,28 +5096,21 @@
           <w:tcPr>
             <w:tcW w:w="2409" w:type="dxa"/>
             <w:tcBorders>
-              <w:left w:val="single" w:sz="2" w:space="0" w:color="000000"/>
-              <w:bottom w:val="single" w:sz="2" w:space="0" w:color="000000"/>
-              <w:insideH w:val="single" w:sz="2" w:space="0" w:color="000000"/>
-            </w:tcBorders>
-            <w:shd w:fill="auto" w:val="clear"/>
-          </w:tcPr>
-          <w:p>
-            <w:pPr>
-              <w:pStyle w:val="TableContents"/>
-              <w:rPr/>
-            </w:pPr>
-            <w:r>
-              <w:rPr/>
-              <w:t>Реестр тип</w:t>
-            </w:r>
-            <w:r>
-              <w:rPr/>
-              <w:t>ов</w:t>
-            </w:r>
-            <w:r>
-              <w:rPr/>
-              <w:t xml:space="preserve"> упаковки</w:t>
+              <w:top w:val="single" w:sz="2" w:space="0" w:color="000000"/>
+              <w:left w:val="single" w:sz="2" w:space="0" w:color="000000"/>
+              <w:bottom w:val="single" w:sz="2" w:space="0" w:color="000000"/>
+              <w:insideH w:val="single" w:sz="2" w:space="0" w:color="000000"/>
+            </w:tcBorders>
+            <w:shd w:fill="auto" w:val="clear"/>
+          </w:tcPr>
+          <w:p>
+            <w:pPr>
+              <w:pStyle w:val="TableContents"/>
+              <w:rPr/>
+            </w:pPr>
+            <w:r>
+              <w:rPr/>
+              <w:t>Реестр типов упаковки</w:t>
             </w:r>
           </w:p>
         </w:tc>
@@ -4937,46 +5118,49 @@
           <w:tcPr>
             <w:tcW w:w="2410" w:type="dxa"/>
             <w:tcBorders>
-              <w:left w:val="single" w:sz="2" w:space="0" w:color="000000"/>
-              <w:bottom w:val="single" w:sz="2" w:space="0" w:color="000000"/>
-              <w:insideH w:val="single" w:sz="2" w:space="0" w:color="000000"/>
-            </w:tcBorders>
-            <w:shd w:fill="auto" w:val="clear"/>
-          </w:tcPr>
-          <w:p>
-            <w:pPr>
-              <w:pStyle w:val="TableContents"/>
-              <w:rPr/>
-            </w:pPr>
-            <w:r>
-              <w:rPr/>
-            </w:r>
-          </w:p>
-        </w:tc>
-        <w:tc>
-          <w:tcPr>
-            <w:tcW w:w="2409" w:type="dxa"/>
-            <w:tcBorders>
-              <w:left w:val="single" w:sz="2" w:space="0" w:color="000000"/>
-              <w:bottom w:val="single" w:sz="2" w:space="0" w:color="000000"/>
-              <w:insideH w:val="single" w:sz="2" w:space="0" w:color="000000"/>
-            </w:tcBorders>
-            <w:shd w:fill="auto" w:val="clear"/>
-          </w:tcPr>
-          <w:p>
-            <w:pPr>
-              <w:pStyle w:val="TableContents"/>
-              <w:rPr/>
-            </w:pPr>
-            <w:r>
-              <w:rPr/>
-            </w:r>
-          </w:p>
-        </w:tc>
-        <w:tc>
-          <w:tcPr>
-            <w:tcW w:w="2410" w:type="dxa"/>
-            <w:tcBorders>
+              <w:top w:val="single" w:sz="2" w:space="0" w:color="000000"/>
+              <w:left w:val="single" w:sz="2" w:space="0" w:color="000000"/>
+              <w:bottom w:val="single" w:sz="2" w:space="0" w:color="000000"/>
+              <w:insideH w:val="single" w:sz="2" w:space="0" w:color="000000"/>
+            </w:tcBorders>
+            <w:shd w:fill="auto" w:val="clear"/>
+          </w:tcPr>
+          <w:p>
+            <w:pPr>
+              <w:pStyle w:val="TableContents"/>
+              <w:rPr/>
+            </w:pPr>
+            <w:r>
+              <w:rPr/>
+            </w:r>
+          </w:p>
+        </w:tc>
+        <w:tc>
+          <w:tcPr>
+            <w:tcW w:w="2409" w:type="dxa"/>
+            <w:tcBorders>
+              <w:top w:val="single" w:sz="2" w:space="0" w:color="000000"/>
+              <w:left w:val="single" w:sz="2" w:space="0" w:color="000000"/>
+              <w:bottom w:val="single" w:sz="2" w:space="0" w:color="000000"/>
+              <w:insideH w:val="single" w:sz="2" w:space="0" w:color="000000"/>
+            </w:tcBorders>
+            <w:shd w:fill="auto" w:val="clear"/>
+          </w:tcPr>
+          <w:p>
+            <w:pPr>
+              <w:pStyle w:val="TableContents"/>
+              <w:rPr/>
+            </w:pPr>
+            <w:r>
+              <w:rPr/>
+            </w:r>
+          </w:p>
+        </w:tc>
+        <w:tc>
+          <w:tcPr>
+            <w:tcW w:w="2409" w:type="dxa"/>
+            <w:tcBorders>
+              <w:top w:val="single" w:sz="2" w:space="0" w:color="000000"/>
               <w:left w:val="single" w:sz="2" w:space="0" w:color="000000"/>
               <w:bottom w:val="single" w:sz="2" w:space="0" w:color="000000"/>
               <w:right w:val="single" w:sz="2" w:space="0" w:color="000000"/>
@@ -5002,6 +5186,7 @@
           <w:tcPr>
             <w:tcW w:w="2409" w:type="dxa"/>
             <w:tcBorders>
+              <w:top w:val="single" w:sz="2" w:space="0" w:color="000000"/>
               <w:left w:val="single" w:sz="2" w:space="0" w:color="000000"/>
               <w:bottom w:val="single" w:sz="2" w:space="0" w:color="000000"/>
               <w:insideH w:val="single" w:sz="2" w:space="0" w:color="000000"/>
@@ -5022,6 +5207,7 @@
           <w:tcPr>
             <w:tcW w:w="2410" w:type="dxa"/>
             <w:tcBorders>
+              <w:top w:val="single" w:sz="2" w:space="0" w:color="000000"/>
               <w:left w:val="single" w:sz="2" w:space="0" w:color="000000"/>
               <w:bottom w:val="single" w:sz="2" w:space="0" w:color="000000"/>
               <w:insideH w:val="single" w:sz="2" w:space="0" w:color="000000"/>
@@ -5043,26 +5229,28 @@
           <w:tcPr>
             <w:tcW w:w="2409" w:type="dxa"/>
             <w:tcBorders>
-              <w:left w:val="single" w:sz="2" w:space="0" w:color="000000"/>
-              <w:bottom w:val="single" w:sz="2" w:space="0" w:color="000000"/>
-              <w:insideH w:val="single" w:sz="2" w:space="0" w:color="000000"/>
-            </w:tcBorders>
-            <w:shd w:fill="auto" w:val="clear"/>
-          </w:tcPr>
-          <w:p>
-            <w:pPr>
-              <w:pStyle w:val="TableContents"/>
-              <w:rPr/>
-            </w:pPr>
-            <w:r>
-              <w:rPr/>
-            </w:r>
-          </w:p>
-        </w:tc>
-        <w:tc>
-          <w:tcPr>
-            <w:tcW w:w="2410" w:type="dxa"/>
-            <w:tcBorders>
+              <w:top w:val="single" w:sz="2" w:space="0" w:color="000000"/>
+              <w:left w:val="single" w:sz="2" w:space="0" w:color="000000"/>
+              <w:bottom w:val="single" w:sz="2" w:space="0" w:color="000000"/>
+              <w:insideH w:val="single" w:sz="2" w:space="0" w:color="000000"/>
+            </w:tcBorders>
+            <w:shd w:fill="auto" w:val="clear"/>
+          </w:tcPr>
+          <w:p>
+            <w:pPr>
+              <w:pStyle w:val="TableContents"/>
+              <w:rPr/>
+            </w:pPr>
+            <w:r>
+              <w:rPr/>
+            </w:r>
+          </w:p>
+        </w:tc>
+        <w:tc>
+          <w:tcPr>
+            <w:tcW w:w="2409" w:type="dxa"/>
+            <w:tcBorders>
+              <w:top w:val="single" w:sz="2" w:space="0" w:color="000000"/>
               <w:left w:val="single" w:sz="2" w:space="0" w:color="000000"/>
               <w:bottom w:val="single" w:sz="2" w:space="0" w:color="000000"/>
               <w:right w:val="single" w:sz="2" w:space="0" w:color="000000"/>
@@ -5088,6 +5276,7 @@
           <w:tcPr>
             <w:tcW w:w="2409" w:type="dxa"/>
             <w:tcBorders>
+              <w:top w:val="single" w:sz="2" w:space="0" w:color="000000"/>
               <w:left w:val="single" w:sz="2" w:space="0" w:color="000000"/>
               <w:bottom w:val="single" w:sz="2" w:space="0" w:color="000000"/>
               <w:insideH w:val="single" w:sz="2" w:space="0" w:color="000000"/>
@@ -5108,6 +5297,7 @@
           <w:tcPr>
             <w:tcW w:w="2410" w:type="dxa"/>
             <w:tcBorders>
+              <w:top w:val="single" w:sz="2" w:space="0" w:color="000000"/>
               <w:left w:val="single" w:sz="2" w:space="0" w:color="000000"/>
               <w:bottom w:val="single" w:sz="2" w:space="0" w:color="000000"/>
               <w:insideH w:val="single" w:sz="2" w:space="0" w:color="000000"/>
@@ -5129,35 +5319,29 @@
           <w:tcPr>
             <w:tcW w:w="2409" w:type="dxa"/>
             <w:tcBorders>
-              <w:left w:val="single" w:sz="2" w:space="0" w:color="000000"/>
-              <w:bottom w:val="single" w:sz="2" w:space="0" w:color="000000"/>
-              <w:insideH w:val="single" w:sz="2" w:space="0" w:color="000000"/>
-            </w:tcBorders>
-            <w:shd w:fill="auto" w:val="clear"/>
-          </w:tcPr>
-          <w:p>
-            <w:pPr>
-              <w:pStyle w:val="TableContents"/>
-              <w:rPr/>
-            </w:pPr>
-            <w:r>
-              <w:rPr/>
-              <w:t>(7</w:t>
-            </w:r>
-            <w:r>
-              <w:rPr/>
-              <w:t xml:space="preserve">) </w:t>
-            </w:r>
-            <w:r>
-              <w:rPr/>
-              <w:t>id и названия товаров</w:t>
-            </w:r>
-          </w:p>
-        </w:tc>
-        <w:tc>
-          <w:tcPr>
-            <w:tcW w:w="2410" w:type="dxa"/>
-            <w:tcBorders>
+              <w:top w:val="single" w:sz="2" w:space="0" w:color="000000"/>
+              <w:left w:val="single" w:sz="2" w:space="0" w:color="000000"/>
+              <w:bottom w:val="single" w:sz="2" w:space="0" w:color="000000"/>
+              <w:insideH w:val="single" w:sz="2" w:space="0" w:color="000000"/>
+            </w:tcBorders>
+            <w:shd w:fill="auto" w:val="clear"/>
+          </w:tcPr>
+          <w:p>
+            <w:pPr>
+              <w:pStyle w:val="TableContents"/>
+              <w:rPr/>
+            </w:pPr>
+            <w:r>
+              <w:rPr/>
+              <w:t>(7) id и названия товаров</w:t>
+            </w:r>
+          </w:p>
+        </w:tc>
+        <w:tc>
+          <w:tcPr>
+            <w:tcW w:w="2409" w:type="dxa"/>
+            <w:tcBorders>
+              <w:top w:val="single" w:sz="2" w:space="0" w:color="000000"/>
               <w:left w:val="single" w:sz="2" w:space="0" w:color="000000"/>
               <w:bottom w:val="single" w:sz="2" w:space="0" w:color="000000"/>
               <w:right w:val="single" w:sz="2" w:space="0" w:color="000000"/>
@@ -5184,6 +5368,7 @@
           <w:tcPr>
             <w:tcW w:w="2409" w:type="dxa"/>
             <w:tcBorders>
+              <w:top w:val="single" w:sz="2" w:space="0" w:color="000000"/>
               <w:left w:val="single" w:sz="2" w:space="0" w:color="000000"/>
               <w:bottom w:val="single" w:sz="2" w:space="0" w:color="000000"/>
               <w:insideH w:val="single" w:sz="2" w:space="0" w:color="000000"/>
@@ -5204,6 +5389,7 @@
           <w:tcPr>
             <w:tcW w:w="2410" w:type="dxa"/>
             <w:tcBorders>
+              <w:top w:val="single" w:sz="2" w:space="0" w:color="000000"/>
               <w:left w:val="single" w:sz="2" w:space="0" w:color="000000"/>
               <w:bottom w:val="single" w:sz="2" w:space="0" w:color="000000"/>
               <w:insideH w:val="single" w:sz="2" w:space="0" w:color="000000"/>
@@ -5225,35 +5411,29 @@
           <w:tcPr>
             <w:tcW w:w="2409" w:type="dxa"/>
             <w:tcBorders>
-              <w:left w:val="single" w:sz="2" w:space="0" w:color="000000"/>
-              <w:bottom w:val="single" w:sz="2" w:space="0" w:color="000000"/>
-              <w:insideH w:val="single" w:sz="2" w:space="0" w:color="000000"/>
-            </w:tcBorders>
-            <w:shd w:fill="auto" w:val="clear"/>
-          </w:tcPr>
-          <w:p>
-            <w:pPr>
-              <w:pStyle w:val="TableContents"/>
-              <w:rPr/>
-            </w:pPr>
-            <w:r>
-              <w:rPr/>
-              <w:t>(</w:t>
-            </w:r>
-            <w:r>
-              <w:rPr/>
-              <w:t>8</w:t>
-            </w:r>
-            <w:r>
-              <w:rPr/>
-              <w:t>) id и название тары, на которую больше всего заказов</w:t>
-            </w:r>
-          </w:p>
-        </w:tc>
-        <w:tc>
-          <w:tcPr>
-            <w:tcW w:w="2410" w:type="dxa"/>
-            <w:tcBorders>
+              <w:top w:val="single" w:sz="2" w:space="0" w:color="000000"/>
+              <w:left w:val="single" w:sz="2" w:space="0" w:color="000000"/>
+              <w:bottom w:val="single" w:sz="2" w:space="0" w:color="000000"/>
+              <w:insideH w:val="single" w:sz="2" w:space="0" w:color="000000"/>
+            </w:tcBorders>
+            <w:shd w:fill="auto" w:val="clear"/>
+          </w:tcPr>
+          <w:p>
+            <w:pPr>
+              <w:pStyle w:val="TableContents"/>
+              <w:rPr/>
+            </w:pPr>
+            <w:r>
+              <w:rPr/>
+              <w:t>(8) id и название тары, на которую больше всего заказов</w:t>
+            </w:r>
+          </w:p>
+        </w:tc>
+        <w:tc>
+          <w:tcPr>
+            <w:tcW w:w="2409" w:type="dxa"/>
+            <w:tcBorders>
+              <w:top w:val="single" w:sz="2" w:space="0" w:color="000000"/>
               <w:left w:val="single" w:sz="2" w:space="0" w:color="000000"/>
               <w:bottom w:val="single" w:sz="2" w:space="0" w:color="000000"/>
               <w:right w:val="single" w:sz="2" w:space="0" w:color="000000"/>
@@ -5279,6 +5459,7 @@
           <w:tcPr>
             <w:tcW w:w="2409" w:type="dxa"/>
             <w:tcBorders>
+              <w:top w:val="single" w:sz="2" w:space="0" w:color="000000"/>
               <w:left w:val="single" w:sz="2" w:space="0" w:color="000000"/>
               <w:bottom w:val="single" w:sz="2" w:space="0" w:color="000000"/>
               <w:insideH w:val="single" w:sz="2" w:space="0" w:color="000000"/>
@@ -5299,6 +5480,7 @@
           <w:tcPr>
             <w:tcW w:w="2410" w:type="dxa"/>
             <w:tcBorders>
+              <w:top w:val="single" w:sz="2" w:space="0" w:color="000000"/>
               <w:left w:val="single" w:sz="2" w:space="0" w:color="000000"/>
               <w:bottom w:val="single" w:sz="2" w:space="0" w:color="000000"/>
               <w:insideH w:val="single" w:sz="2" w:space="0" w:color="000000"/>
@@ -5320,35 +5502,29 @@
           <w:tcPr>
             <w:tcW w:w="2409" w:type="dxa"/>
             <w:tcBorders>
-              <w:left w:val="single" w:sz="2" w:space="0" w:color="000000"/>
-              <w:bottom w:val="single" w:sz="2" w:space="0" w:color="000000"/>
-              <w:insideH w:val="single" w:sz="2" w:space="0" w:color="000000"/>
-            </w:tcBorders>
-            <w:shd w:fill="auto" w:val="clear"/>
-          </w:tcPr>
-          <w:p>
-            <w:pPr>
-              <w:pStyle w:val="TableContents"/>
-              <w:rPr/>
-            </w:pPr>
-            <w:r>
-              <w:rPr/>
-              <w:t>(</w:t>
-            </w:r>
-            <w:r>
-              <w:rPr/>
-              <w:t>9</w:t>
-            </w:r>
-            <w:r>
-              <w:rPr/>
-              <w:t>) Возвращает новый статус доступности</w:t>
-            </w:r>
-          </w:p>
-        </w:tc>
-        <w:tc>
-          <w:tcPr>
-            <w:tcW w:w="2410" w:type="dxa"/>
-            <w:tcBorders>
+              <w:top w:val="single" w:sz="2" w:space="0" w:color="000000"/>
+              <w:left w:val="single" w:sz="2" w:space="0" w:color="000000"/>
+              <w:bottom w:val="single" w:sz="2" w:space="0" w:color="000000"/>
+              <w:insideH w:val="single" w:sz="2" w:space="0" w:color="000000"/>
+            </w:tcBorders>
+            <w:shd w:fill="auto" w:val="clear"/>
+          </w:tcPr>
+          <w:p>
+            <w:pPr>
+              <w:pStyle w:val="TableContents"/>
+              <w:rPr/>
+            </w:pPr>
+            <w:r>
+              <w:rPr/>
+              <w:t>(9) Возвращает новый статус доступности</w:t>
+            </w:r>
+          </w:p>
+        </w:tc>
+        <w:tc>
+          <w:tcPr>
+            <w:tcW w:w="2409" w:type="dxa"/>
+            <w:tcBorders>
+              <w:top w:val="single" w:sz="2" w:space="0" w:color="000000"/>
               <w:left w:val="single" w:sz="2" w:space="0" w:color="000000"/>
               <w:bottom w:val="single" w:sz="2" w:space="0" w:color="000000"/>
               <w:right w:val="single" w:sz="2" w:space="0" w:color="000000"/>
@@ -5374,6 +5550,7 @@
           <w:tcPr>
             <w:tcW w:w="2409" w:type="dxa"/>
             <w:tcBorders>
+              <w:top w:val="single" w:sz="2" w:space="0" w:color="000000"/>
               <w:left w:val="single" w:sz="2" w:space="0" w:color="000000"/>
               <w:bottom w:val="single" w:sz="2" w:space="0" w:color="000000"/>
               <w:insideH w:val="single" w:sz="2" w:space="0" w:color="000000"/>
@@ -5394,6 +5571,7 @@
           <w:tcPr>
             <w:tcW w:w="2410" w:type="dxa"/>
             <w:tcBorders>
+              <w:top w:val="single" w:sz="2" w:space="0" w:color="000000"/>
               <w:left w:val="single" w:sz="2" w:space="0" w:color="000000"/>
               <w:bottom w:val="single" w:sz="2" w:space="0" w:color="000000"/>
               <w:insideH w:val="single" w:sz="2" w:space="0" w:color="000000"/>
@@ -5415,26 +5593,28 @@
           <w:tcPr>
             <w:tcW w:w="2409" w:type="dxa"/>
             <w:tcBorders>
-              <w:left w:val="single" w:sz="2" w:space="0" w:color="000000"/>
-              <w:bottom w:val="single" w:sz="2" w:space="0" w:color="000000"/>
-              <w:insideH w:val="single" w:sz="2" w:space="0" w:color="000000"/>
-            </w:tcBorders>
-            <w:shd w:fill="auto" w:val="clear"/>
-          </w:tcPr>
-          <w:p>
-            <w:pPr>
-              <w:pStyle w:val="TableContents"/>
-              <w:rPr/>
-            </w:pPr>
-            <w:r>
-              <w:rPr/>
-            </w:r>
-          </w:p>
-        </w:tc>
-        <w:tc>
-          <w:tcPr>
-            <w:tcW w:w="2410" w:type="dxa"/>
-            <w:tcBorders>
+              <w:top w:val="single" w:sz="2" w:space="0" w:color="000000"/>
+              <w:left w:val="single" w:sz="2" w:space="0" w:color="000000"/>
+              <w:bottom w:val="single" w:sz="2" w:space="0" w:color="000000"/>
+              <w:insideH w:val="single" w:sz="2" w:space="0" w:color="000000"/>
+            </w:tcBorders>
+            <w:shd w:fill="auto" w:val="clear"/>
+          </w:tcPr>
+          <w:p>
+            <w:pPr>
+              <w:pStyle w:val="TableContents"/>
+              <w:rPr/>
+            </w:pPr>
+            <w:r>
+              <w:rPr/>
+            </w:r>
+          </w:p>
+        </w:tc>
+        <w:tc>
+          <w:tcPr>
+            <w:tcW w:w="2409" w:type="dxa"/>
+            <w:tcBorders>
+              <w:top w:val="single" w:sz="2" w:space="0" w:color="000000"/>
               <w:left w:val="single" w:sz="2" w:space="0" w:color="000000"/>
               <w:bottom w:val="single" w:sz="2" w:space="0" w:color="000000"/>
               <w:right w:val="single" w:sz="2" w:space="0" w:color="000000"/>
@@ -5460,6 +5640,7 @@
           <w:tcPr>
             <w:tcW w:w="2409" w:type="dxa"/>
             <w:tcBorders>
+              <w:top w:val="single" w:sz="2" w:space="0" w:color="000000"/>
               <w:left w:val="single" w:sz="2" w:space="0" w:color="000000"/>
               <w:bottom w:val="single" w:sz="2" w:space="0" w:color="000000"/>
               <w:insideH w:val="single" w:sz="2" w:space="0" w:color="000000"/>
@@ -5481,46 +5662,49 @@
           <w:tcPr>
             <w:tcW w:w="2410" w:type="dxa"/>
             <w:tcBorders>
-              <w:left w:val="single" w:sz="2" w:space="0" w:color="000000"/>
-              <w:bottom w:val="single" w:sz="2" w:space="0" w:color="000000"/>
-              <w:insideH w:val="single" w:sz="2" w:space="0" w:color="000000"/>
-            </w:tcBorders>
-            <w:shd w:fill="auto" w:val="clear"/>
-          </w:tcPr>
-          <w:p>
-            <w:pPr>
-              <w:pStyle w:val="TableContents"/>
-              <w:rPr/>
-            </w:pPr>
-            <w:r>
-              <w:rPr/>
-            </w:r>
-          </w:p>
-        </w:tc>
-        <w:tc>
-          <w:tcPr>
-            <w:tcW w:w="2409" w:type="dxa"/>
-            <w:tcBorders>
-              <w:left w:val="single" w:sz="2" w:space="0" w:color="000000"/>
-              <w:bottom w:val="single" w:sz="2" w:space="0" w:color="000000"/>
-              <w:insideH w:val="single" w:sz="2" w:space="0" w:color="000000"/>
-            </w:tcBorders>
-            <w:shd w:fill="auto" w:val="clear"/>
-          </w:tcPr>
-          <w:p>
-            <w:pPr>
-              <w:pStyle w:val="TableContents"/>
-              <w:rPr/>
-            </w:pPr>
-            <w:r>
-              <w:rPr/>
-            </w:r>
-          </w:p>
-        </w:tc>
-        <w:tc>
-          <w:tcPr>
-            <w:tcW w:w="2410" w:type="dxa"/>
-            <w:tcBorders>
+              <w:top w:val="single" w:sz="2" w:space="0" w:color="000000"/>
+              <w:left w:val="single" w:sz="2" w:space="0" w:color="000000"/>
+              <w:bottom w:val="single" w:sz="2" w:space="0" w:color="000000"/>
+              <w:insideH w:val="single" w:sz="2" w:space="0" w:color="000000"/>
+            </w:tcBorders>
+            <w:shd w:fill="auto" w:val="clear"/>
+          </w:tcPr>
+          <w:p>
+            <w:pPr>
+              <w:pStyle w:val="TableContents"/>
+              <w:rPr/>
+            </w:pPr>
+            <w:r>
+              <w:rPr/>
+            </w:r>
+          </w:p>
+        </w:tc>
+        <w:tc>
+          <w:tcPr>
+            <w:tcW w:w="2409" w:type="dxa"/>
+            <w:tcBorders>
+              <w:top w:val="single" w:sz="2" w:space="0" w:color="000000"/>
+              <w:left w:val="single" w:sz="2" w:space="0" w:color="000000"/>
+              <w:bottom w:val="single" w:sz="2" w:space="0" w:color="000000"/>
+              <w:insideH w:val="single" w:sz="2" w:space="0" w:color="000000"/>
+            </w:tcBorders>
+            <w:shd w:fill="auto" w:val="clear"/>
+          </w:tcPr>
+          <w:p>
+            <w:pPr>
+              <w:pStyle w:val="TableContents"/>
+              <w:rPr/>
+            </w:pPr>
+            <w:r>
+              <w:rPr/>
+            </w:r>
+          </w:p>
+        </w:tc>
+        <w:tc>
+          <w:tcPr>
+            <w:tcW w:w="2409" w:type="dxa"/>
+            <w:tcBorders>
+              <w:top w:val="single" w:sz="2" w:space="0" w:color="000000"/>
               <w:left w:val="single" w:sz="2" w:space="0" w:color="000000"/>
               <w:bottom w:val="single" w:sz="2" w:space="0" w:color="000000"/>
               <w:right w:val="single" w:sz="2" w:space="0" w:color="000000"/>
@@ -5546,6 +5730,7 @@
           <w:tcPr>
             <w:tcW w:w="2409" w:type="dxa"/>
             <w:tcBorders>
+              <w:top w:val="single" w:sz="2" w:space="0" w:color="000000"/>
               <w:left w:val="single" w:sz="2" w:space="0" w:color="000000"/>
               <w:bottom w:val="single" w:sz="2" w:space="0" w:color="000000"/>
               <w:insideH w:val="single" w:sz="2" w:space="0" w:color="000000"/>
@@ -5566,6 +5751,7 @@
           <w:tcPr>
             <w:tcW w:w="2410" w:type="dxa"/>
             <w:tcBorders>
+              <w:top w:val="single" w:sz="2" w:space="0" w:color="000000"/>
               <w:left w:val="single" w:sz="2" w:space="0" w:color="000000"/>
               <w:bottom w:val="single" w:sz="2" w:space="0" w:color="000000"/>
               <w:insideH w:val="single" w:sz="2" w:space="0" w:color="000000"/>
@@ -5587,6 +5773,7 @@
           <w:tcPr>
             <w:tcW w:w="2409" w:type="dxa"/>
             <w:tcBorders>
+              <w:top w:val="single" w:sz="2" w:space="0" w:color="000000"/>
               <w:left w:val="single" w:sz="2" w:space="0" w:color="000000"/>
               <w:bottom w:val="single" w:sz="2" w:space="0" w:color="000000"/>
               <w:insideH w:val="single" w:sz="2" w:space="0" w:color="000000"/>
@@ -5606,8 +5793,9 @@
         </w:tc>
         <w:tc>
           <w:tcPr>
-            <w:tcW w:w="2410" w:type="dxa"/>
-            <w:tcBorders>
+            <w:tcW w:w="2409" w:type="dxa"/>
+            <w:tcBorders>
+              <w:top w:val="single" w:sz="2" w:space="0" w:color="000000"/>
               <w:left w:val="single" w:sz="2" w:space="0" w:color="000000"/>
               <w:bottom w:val="single" w:sz="2" w:space="0" w:color="000000"/>
               <w:right w:val="single" w:sz="2" w:space="0" w:color="000000"/>
@@ -5633,6 +5821,7 @@
           <w:tcPr>
             <w:tcW w:w="2409" w:type="dxa"/>
             <w:tcBorders>
+              <w:top w:val="single" w:sz="2" w:space="0" w:color="000000"/>
               <w:left w:val="single" w:sz="2" w:space="0" w:color="000000"/>
               <w:bottom w:val="single" w:sz="2" w:space="0" w:color="000000"/>
               <w:insideH w:val="single" w:sz="2" w:space="0" w:color="000000"/>
@@ -5653,6 +5842,7 @@
           <w:tcPr>
             <w:tcW w:w="2410" w:type="dxa"/>
             <w:tcBorders>
+              <w:top w:val="single" w:sz="2" w:space="0" w:color="000000"/>
               <w:left w:val="single" w:sz="2" w:space="0" w:color="000000"/>
               <w:bottom w:val="single" w:sz="2" w:space="0" w:color="000000"/>
               <w:insideH w:val="single" w:sz="2" w:space="0" w:color="000000"/>
@@ -5674,6 +5864,7 @@
           <w:tcPr>
             <w:tcW w:w="2409" w:type="dxa"/>
             <w:tcBorders>
+              <w:top w:val="single" w:sz="2" w:space="0" w:color="000000"/>
               <w:left w:val="single" w:sz="2" w:space="0" w:color="000000"/>
               <w:bottom w:val="single" w:sz="2" w:space="0" w:color="000000"/>
               <w:insideH w:val="single" w:sz="2" w:space="0" w:color="000000"/>
@@ -5693,8 +5884,9 @@
         </w:tc>
         <w:tc>
           <w:tcPr>
-            <w:tcW w:w="2410" w:type="dxa"/>
-            <w:tcBorders>
+            <w:tcW w:w="2409" w:type="dxa"/>
+            <w:tcBorders>
+              <w:top w:val="single" w:sz="2" w:space="0" w:color="000000"/>
               <w:left w:val="single" w:sz="2" w:space="0" w:color="000000"/>
               <w:bottom w:val="single" w:sz="2" w:space="0" w:color="000000"/>
               <w:right w:val="single" w:sz="2" w:space="0" w:color="000000"/>
@@ -5720,6 +5912,7 @@
           <w:tcPr>
             <w:tcW w:w="2409" w:type="dxa"/>
             <w:tcBorders>
+              <w:top w:val="single" w:sz="2" w:space="0" w:color="000000"/>
               <w:left w:val="single" w:sz="2" w:space="0" w:color="000000"/>
               <w:bottom w:val="single" w:sz="2" w:space="0" w:color="000000"/>
               <w:insideH w:val="single" w:sz="2" w:space="0" w:color="000000"/>
@@ -5740,68 +5933,51 @@
           <w:tcPr>
             <w:tcW w:w="2410" w:type="dxa"/>
             <w:tcBorders>
-              <w:left w:val="single" w:sz="2" w:space="0" w:color="000000"/>
-              <w:bottom w:val="single" w:sz="2" w:space="0" w:color="000000"/>
-              <w:insideH w:val="single" w:sz="2" w:space="0" w:color="000000"/>
-            </w:tcBorders>
-            <w:shd w:fill="auto" w:val="clear"/>
-          </w:tcPr>
-          <w:p>
-            <w:pPr>
-              <w:pStyle w:val="TableContents"/>
-              <w:rPr/>
-            </w:pPr>
-            <w:r>
-              <w:rPr/>
-              <w:t xml:space="preserve">Скрыть товары, на которые нет </w:t>
-            </w:r>
-            <w:r>
-              <w:rPr/>
-              <w:t xml:space="preserve">текущих </w:t>
-            </w:r>
-            <w:r>
-              <w:rPr/>
-              <w:t>заказов</w:t>
-            </w:r>
-          </w:p>
-        </w:tc>
-        <w:tc>
-          <w:tcPr>
-            <w:tcW w:w="2409" w:type="dxa"/>
-            <w:tcBorders>
-              <w:left w:val="single" w:sz="2" w:space="0" w:color="000000"/>
-              <w:bottom w:val="single" w:sz="2" w:space="0" w:color="000000"/>
-              <w:insideH w:val="single" w:sz="2" w:space="0" w:color="000000"/>
-            </w:tcBorders>
-            <w:shd w:fill="auto" w:val="clear"/>
-          </w:tcPr>
-          <w:p>
-            <w:pPr>
-              <w:pStyle w:val="TableContents"/>
-              <w:rPr/>
-            </w:pPr>
-            <w:r>
-              <w:rPr/>
-              <w:t>(1</w:t>
-            </w:r>
-            <w:r>
-              <w:rPr/>
-              <w:t>0</w:t>
-            </w:r>
-            <w:r>
-              <w:rPr/>
-              <w:t xml:space="preserve">) </w:t>
-            </w:r>
-            <w:r>
-              <w:rPr/>
-              <w:t>Информация об остальных товарах</w:t>
-            </w:r>
-          </w:p>
-        </w:tc>
-        <w:tc>
-          <w:tcPr>
-            <w:tcW w:w="2410" w:type="dxa"/>
-            <w:tcBorders>
+              <w:top w:val="single" w:sz="2" w:space="0" w:color="000000"/>
+              <w:left w:val="single" w:sz="2" w:space="0" w:color="000000"/>
+              <w:bottom w:val="single" w:sz="2" w:space="0" w:color="000000"/>
+              <w:insideH w:val="single" w:sz="2" w:space="0" w:color="000000"/>
+            </w:tcBorders>
+            <w:shd w:fill="auto" w:val="clear"/>
+          </w:tcPr>
+          <w:p>
+            <w:pPr>
+              <w:pStyle w:val="TableContents"/>
+              <w:rPr/>
+            </w:pPr>
+            <w:r>
+              <w:rPr/>
+              <w:t>Скрыть товары, на которые нет текущих заказов</w:t>
+            </w:r>
+          </w:p>
+        </w:tc>
+        <w:tc>
+          <w:tcPr>
+            <w:tcW w:w="2409" w:type="dxa"/>
+            <w:tcBorders>
+              <w:top w:val="single" w:sz="2" w:space="0" w:color="000000"/>
+              <w:left w:val="single" w:sz="2" w:space="0" w:color="000000"/>
+              <w:bottom w:val="single" w:sz="2" w:space="0" w:color="000000"/>
+              <w:insideH w:val="single" w:sz="2" w:space="0" w:color="000000"/>
+            </w:tcBorders>
+            <w:shd w:fill="auto" w:val="clear"/>
+          </w:tcPr>
+          <w:p>
+            <w:pPr>
+              <w:pStyle w:val="TableContents"/>
+              <w:rPr/>
+            </w:pPr>
+            <w:r>
+              <w:rPr/>
+              <w:t>(10) Информация об остальных товарах</w:t>
+            </w:r>
+          </w:p>
+        </w:tc>
+        <w:tc>
+          <w:tcPr>
+            <w:tcW w:w="2409" w:type="dxa"/>
+            <w:tcBorders>
+              <w:top w:val="single" w:sz="2" w:space="0" w:color="000000"/>
               <w:left w:val="single" w:sz="2" w:space="0" w:color="000000"/>
               <w:bottom w:val="single" w:sz="2" w:space="0" w:color="000000"/>
               <w:right w:val="single" w:sz="2" w:space="0" w:color="000000"/>
@@ -5828,6 +6004,7 @@
           <w:tcPr>
             <w:tcW w:w="2409" w:type="dxa"/>
             <w:tcBorders>
+              <w:top w:val="single" w:sz="2" w:space="0" w:color="000000"/>
               <w:left w:val="single" w:sz="2" w:space="0" w:color="000000"/>
               <w:bottom w:val="single" w:sz="2" w:space="0" w:color="000000"/>
               <w:insideH w:val="single" w:sz="2" w:space="0" w:color="000000"/>
@@ -5848,6 +6025,7 @@
           <w:tcPr>
             <w:tcW w:w="2410" w:type="dxa"/>
             <w:tcBorders>
+              <w:top w:val="single" w:sz="2" w:space="0" w:color="000000"/>
               <w:left w:val="single" w:sz="2" w:space="0" w:color="000000"/>
               <w:bottom w:val="single" w:sz="2" w:space="0" w:color="000000"/>
               <w:insideH w:val="single" w:sz="2" w:space="0" w:color="000000"/>
@@ -5869,6 +6047,7 @@
           <w:tcPr>
             <w:tcW w:w="2409" w:type="dxa"/>
             <w:tcBorders>
+              <w:top w:val="single" w:sz="2" w:space="0" w:color="000000"/>
               <w:left w:val="single" w:sz="2" w:space="0" w:color="000000"/>
               <w:bottom w:val="single" w:sz="2" w:space="0" w:color="000000"/>
               <w:insideH w:val="single" w:sz="2" w:space="0" w:color="000000"/>
@@ -5888,8 +6067,9 @@
         </w:tc>
         <w:tc>
           <w:tcPr>
-            <w:tcW w:w="2410" w:type="dxa"/>
-            <w:tcBorders>
+            <w:tcW w:w="2409" w:type="dxa"/>
+            <w:tcBorders>
+              <w:top w:val="single" w:sz="2" w:space="0" w:color="000000"/>
               <w:left w:val="single" w:sz="2" w:space="0" w:color="000000"/>
               <w:bottom w:val="single" w:sz="2" w:space="0" w:color="000000"/>
               <w:right w:val="single" w:sz="2" w:space="0" w:color="000000"/>
@@ -5922,6 +6102,7 @@
           <w:tcPr>
             <w:tcW w:w="2409" w:type="dxa"/>
             <w:tcBorders>
+              <w:top w:val="single" w:sz="2" w:space="0" w:color="000000"/>
               <w:left w:val="single" w:sz="2" w:space="0" w:color="000000"/>
               <w:bottom w:val="single" w:sz="2" w:space="0" w:color="000000"/>
               <w:insideH w:val="single" w:sz="2" w:space="0" w:color="000000"/>
@@ -5943,46 +6124,49 @@
           <w:tcPr>
             <w:tcW w:w="2410" w:type="dxa"/>
             <w:tcBorders>
-              <w:left w:val="single" w:sz="2" w:space="0" w:color="000000"/>
-              <w:bottom w:val="single" w:sz="2" w:space="0" w:color="000000"/>
-              <w:insideH w:val="single" w:sz="2" w:space="0" w:color="000000"/>
-            </w:tcBorders>
-            <w:shd w:fill="auto" w:val="clear"/>
-          </w:tcPr>
-          <w:p>
-            <w:pPr>
-              <w:pStyle w:val="TableContents"/>
-              <w:rPr/>
-            </w:pPr>
-            <w:r>
-              <w:rPr/>
-            </w:r>
-          </w:p>
-        </w:tc>
-        <w:tc>
-          <w:tcPr>
-            <w:tcW w:w="2409" w:type="dxa"/>
-            <w:tcBorders>
-              <w:left w:val="single" w:sz="2" w:space="0" w:color="000000"/>
-              <w:bottom w:val="single" w:sz="2" w:space="0" w:color="000000"/>
-              <w:insideH w:val="single" w:sz="2" w:space="0" w:color="000000"/>
-            </w:tcBorders>
-            <w:shd w:fill="auto" w:val="clear"/>
-          </w:tcPr>
-          <w:p>
-            <w:pPr>
-              <w:pStyle w:val="TableContents"/>
-              <w:rPr/>
-            </w:pPr>
-            <w:r>
-              <w:rPr/>
-            </w:r>
-          </w:p>
-        </w:tc>
-        <w:tc>
-          <w:tcPr>
-            <w:tcW w:w="2410" w:type="dxa"/>
-            <w:tcBorders>
+              <w:top w:val="single" w:sz="2" w:space="0" w:color="000000"/>
+              <w:left w:val="single" w:sz="2" w:space="0" w:color="000000"/>
+              <w:bottom w:val="single" w:sz="2" w:space="0" w:color="000000"/>
+              <w:insideH w:val="single" w:sz="2" w:space="0" w:color="000000"/>
+            </w:tcBorders>
+            <w:shd w:fill="auto" w:val="clear"/>
+          </w:tcPr>
+          <w:p>
+            <w:pPr>
+              <w:pStyle w:val="TableContents"/>
+              <w:rPr/>
+            </w:pPr>
+            <w:r>
+              <w:rPr/>
+            </w:r>
+          </w:p>
+        </w:tc>
+        <w:tc>
+          <w:tcPr>
+            <w:tcW w:w="2409" w:type="dxa"/>
+            <w:tcBorders>
+              <w:top w:val="single" w:sz="2" w:space="0" w:color="000000"/>
+              <w:left w:val="single" w:sz="2" w:space="0" w:color="000000"/>
+              <w:bottom w:val="single" w:sz="2" w:space="0" w:color="000000"/>
+              <w:insideH w:val="single" w:sz="2" w:space="0" w:color="000000"/>
+            </w:tcBorders>
+            <w:shd w:fill="auto" w:val="clear"/>
+          </w:tcPr>
+          <w:p>
+            <w:pPr>
+              <w:pStyle w:val="TableContents"/>
+              <w:rPr/>
+            </w:pPr>
+            <w:r>
+              <w:rPr/>
+            </w:r>
+          </w:p>
+        </w:tc>
+        <w:tc>
+          <w:tcPr>
+            <w:tcW w:w="2409" w:type="dxa"/>
+            <w:tcBorders>
+              <w:top w:val="single" w:sz="2" w:space="0" w:color="000000"/>
               <w:left w:val="single" w:sz="2" w:space="0" w:color="000000"/>
               <w:bottom w:val="single" w:sz="2" w:space="0" w:color="000000"/>
               <w:right w:val="single" w:sz="2" w:space="0" w:color="000000"/>
@@ -6008,6 +6192,7 @@
           <w:tcPr>
             <w:tcW w:w="2409" w:type="dxa"/>
             <w:tcBorders>
+              <w:top w:val="single" w:sz="2" w:space="0" w:color="000000"/>
               <w:left w:val="single" w:sz="2" w:space="0" w:color="000000"/>
               <w:bottom w:val="single" w:sz="2" w:space="0" w:color="000000"/>
               <w:insideH w:val="single" w:sz="2" w:space="0" w:color="000000"/>
@@ -6028,6 +6213,7 @@
           <w:tcPr>
             <w:tcW w:w="2410" w:type="dxa"/>
             <w:tcBorders>
+              <w:top w:val="single" w:sz="2" w:space="0" w:color="000000"/>
               <w:left w:val="single" w:sz="2" w:space="0" w:color="000000"/>
               <w:bottom w:val="single" w:sz="2" w:space="0" w:color="000000"/>
               <w:insideH w:val="single" w:sz="2" w:space="0" w:color="000000"/>
@@ -6049,35 +6235,29 @@
           <w:tcPr>
             <w:tcW w:w="2409" w:type="dxa"/>
             <w:tcBorders>
-              <w:left w:val="single" w:sz="2" w:space="0" w:color="000000"/>
-              <w:bottom w:val="single" w:sz="2" w:space="0" w:color="000000"/>
-              <w:insideH w:val="single" w:sz="2" w:space="0" w:color="000000"/>
-            </w:tcBorders>
-            <w:shd w:fill="auto" w:val="clear"/>
-          </w:tcPr>
-          <w:p>
-            <w:pPr>
-              <w:pStyle w:val="TableContents"/>
-              <w:rPr/>
-            </w:pPr>
-            <w:r>
-              <w:rPr/>
-              <w:t>(1</w:t>
-            </w:r>
-            <w:r>
-              <w:rPr/>
-              <w:t>2</w:t>
-            </w:r>
-            <w:r>
-              <w:rPr/>
-              <w:t>) Название компании и ее адрес</w:t>
-            </w:r>
-          </w:p>
-        </w:tc>
-        <w:tc>
-          <w:tcPr>
-            <w:tcW w:w="2410" w:type="dxa"/>
-            <w:tcBorders>
+              <w:top w:val="single" w:sz="2" w:space="0" w:color="000000"/>
+              <w:left w:val="single" w:sz="2" w:space="0" w:color="000000"/>
+              <w:bottom w:val="single" w:sz="2" w:space="0" w:color="000000"/>
+              <w:insideH w:val="single" w:sz="2" w:space="0" w:color="000000"/>
+            </w:tcBorders>
+            <w:shd w:fill="auto" w:val="clear"/>
+          </w:tcPr>
+          <w:p>
+            <w:pPr>
+              <w:pStyle w:val="TableContents"/>
+              <w:rPr/>
+            </w:pPr>
+            <w:r>
+              <w:rPr/>
+              <w:t>(12) Название компании и ее адрес</w:t>
+            </w:r>
+          </w:p>
+        </w:tc>
+        <w:tc>
+          <w:tcPr>
+            <w:tcW w:w="2409" w:type="dxa"/>
+            <w:tcBorders>
+              <w:top w:val="single" w:sz="2" w:space="0" w:color="000000"/>
               <w:left w:val="single" w:sz="2" w:space="0" w:color="000000"/>
               <w:bottom w:val="single" w:sz="2" w:space="0" w:color="000000"/>
               <w:right w:val="single" w:sz="2" w:space="0" w:color="000000"/>
@@ -6122,6 +6302,7 @@
           <w:tcPr>
             <w:tcW w:w="2409" w:type="dxa"/>
             <w:tcBorders>
+              <w:top w:val="single" w:sz="2" w:space="0" w:color="000000"/>
               <w:left w:val="single" w:sz="2" w:space="0" w:color="000000"/>
               <w:bottom w:val="single" w:sz="2" w:space="0" w:color="000000"/>
               <w:insideH w:val="single" w:sz="2" w:space="0" w:color="000000"/>
@@ -6142,6 +6323,7 @@
           <w:tcPr>
             <w:tcW w:w="2410" w:type="dxa"/>
             <w:tcBorders>
+              <w:top w:val="single" w:sz="2" w:space="0" w:color="000000"/>
               <w:left w:val="single" w:sz="2" w:space="0" w:color="000000"/>
               <w:bottom w:val="single" w:sz="2" w:space="0" w:color="000000"/>
               <w:insideH w:val="single" w:sz="2" w:space="0" w:color="000000"/>
@@ -6163,39 +6345,29 @@
           <w:tcPr>
             <w:tcW w:w="2409" w:type="dxa"/>
             <w:tcBorders>
-              <w:left w:val="single" w:sz="2" w:space="0" w:color="000000"/>
-              <w:bottom w:val="single" w:sz="2" w:space="0" w:color="000000"/>
-              <w:insideH w:val="single" w:sz="2" w:space="0" w:color="000000"/>
-            </w:tcBorders>
-            <w:shd w:fill="auto" w:val="clear"/>
-          </w:tcPr>
-          <w:p>
-            <w:pPr>
-              <w:pStyle w:val="TableContents"/>
-              <w:rPr/>
-            </w:pPr>
-            <w:r>
-              <w:rPr/>
-              <w:t>(1</w:t>
-            </w:r>
-            <w:r>
-              <w:rPr/>
-              <w:t>3</w:t>
-            </w:r>
-            <w:r>
-              <w:rPr/>
-              <w:t xml:space="preserve">) </w:t>
-            </w:r>
-            <w:r>
-              <w:rPr/>
-              <w:t>(название партнера, заказ, количество единиц в заказе)</w:t>
-            </w:r>
-          </w:p>
-        </w:tc>
-        <w:tc>
-          <w:tcPr>
-            <w:tcW w:w="2410" w:type="dxa"/>
-            <w:tcBorders>
+              <w:top w:val="single" w:sz="2" w:space="0" w:color="000000"/>
+              <w:left w:val="single" w:sz="2" w:space="0" w:color="000000"/>
+              <w:bottom w:val="single" w:sz="2" w:space="0" w:color="000000"/>
+              <w:insideH w:val="single" w:sz="2" w:space="0" w:color="000000"/>
+            </w:tcBorders>
+            <w:shd w:fill="auto" w:val="clear"/>
+          </w:tcPr>
+          <w:p>
+            <w:pPr>
+              <w:pStyle w:val="TableContents"/>
+              <w:rPr/>
+            </w:pPr>
+            <w:r>
+              <w:rPr/>
+              <w:t>(13) (название партнера, заказ, количество единиц в заказе)</w:t>
+            </w:r>
+          </w:p>
+        </w:tc>
+        <w:tc>
+          <w:tcPr>
+            <w:tcW w:w="2409" w:type="dxa"/>
+            <w:tcBorders>
+              <w:top w:val="single" w:sz="2" w:space="0" w:color="000000"/>
               <w:left w:val="single" w:sz="2" w:space="0" w:color="000000"/>
               <w:bottom w:val="single" w:sz="2" w:space="0" w:color="000000"/>
               <w:right w:val="single" w:sz="2" w:space="0" w:color="000000"/>
@@ -6222,6 +6394,7 @@
           <w:tcPr>
             <w:tcW w:w="2409" w:type="dxa"/>
             <w:tcBorders>
+              <w:top w:val="single" w:sz="2" w:space="0" w:color="000000"/>
               <w:left w:val="single" w:sz="2" w:space="0" w:color="000000"/>
               <w:bottom w:val="single" w:sz="2" w:space="0" w:color="000000"/>
               <w:insideH w:val="single" w:sz="2" w:space="0" w:color="000000"/>
@@ -6242,46 +6415,49 @@
           <w:tcPr>
             <w:tcW w:w="2410" w:type="dxa"/>
             <w:tcBorders>
-              <w:left w:val="single" w:sz="2" w:space="0" w:color="000000"/>
-              <w:bottom w:val="single" w:sz="2" w:space="0" w:color="000000"/>
-              <w:insideH w:val="single" w:sz="2" w:space="0" w:color="000000"/>
-            </w:tcBorders>
-            <w:shd w:fill="auto" w:val="clear"/>
-          </w:tcPr>
-          <w:p>
-            <w:pPr>
-              <w:pStyle w:val="TableContents"/>
-              <w:rPr/>
-            </w:pPr>
-            <w:r>
-              <w:rPr/>
-            </w:r>
-          </w:p>
-        </w:tc>
-        <w:tc>
-          <w:tcPr>
-            <w:tcW w:w="2409" w:type="dxa"/>
-            <w:tcBorders>
-              <w:left w:val="single" w:sz="2" w:space="0" w:color="000000"/>
-              <w:bottom w:val="single" w:sz="2" w:space="0" w:color="000000"/>
-              <w:insideH w:val="single" w:sz="2" w:space="0" w:color="000000"/>
-            </w:tcBorders>
-            <w:shd w:fill="auto" w:val="clear"/>
-          </w:tcPr>
-          <w:p>
-            <w:pPr>
-              <w:pStyle w:val="TableContents"/>
-              <w:rPr/>
-            </w:pPr>
-            <w:r>
-              <w:rPr/>
-            </w:r>
-          </w:p>
-        </w:tc>
-        <w:tc>
-          <w:tcPr>
-            <w:tcW w:w="2410" w:type="dxa"/>
-            <w:tcBorders>
+              <w:top w:val="single" w:sz="2" w:space="0" w:color="000000"/>
+              <w:left w:val="single" w:sz="2" w:space="0" w:color="000000"/>
+              <w:bottom w:val="single" w:sz="2" w:space="0" w:color="000000"/>
+              <w:insideH w:val="single" w:sz="2" w:space="0" w:color="000000"/>
+            </w:tcBorders>
+            <w:shd w:fill="auto" w:val="clear"/>
+          </w:tcPr>
+          <w:p>
+            <w:pPr>
+              <w:pStyle w:val="TableContents"/>
+              <w:rPr/>
+            </w:pPr>
+            <w:r>
+              <w:rPr/>
+            </w:r>
+          </w:p>
+        </w:tc>
+        <w:tc>
+          <w:tcPr>
+            <w:tcW w:w="2409" w:type="dxa"/>
+            <w:tcBorders>
+              <w:top w:val="single" w:sz="2" w:space="0" w:color="000000"/>
+              <w:left w:val="single" w:sz="2" w:space="0" w:color="000000"/>
+              <w:bottom w:val="single" w:sz="2" w:space="0" w:color="000000"/>
+              <w:insideH w:val="single" w:sz="2" w:space="0" w:color="000000"/>
+            </w:tcBorders>
+            <w:shd w:fill="auto" w:val="clear"/>
+          </w:tcPr>
+          <w:p>
+            <w:pPr>
+              <w:pStyle w:val="TableContents"/>
+              <w:rPr/>
+            </w:pPr>
+            <w:r>
+              <w:rPr/>
+            </w:r>
+          </w:p>
+        </w:tc>
+        <w:tc>
+          <w:tcPr>
+            <w:tcW w:w="2409" w:type="dxa"/>
+            <w:tcBorders>
+              <w:top w:val="single" w:sz="2" w:space="0" w:color="000000"/>
               <w:left w:val="single" w:sz="2" w:space="0" w:color="000000"/>
               <w:bottom w:val="single" w:sz="2" w:space="0" w:color="000000"/>
               <w:right w:val="single" w:sz="2" w:space="0" w:color="000000"/>
@@ -6307,6 +6483,7 @@
           <w:tcPr>
             <w:tcW w:w="2409" w:type="dxa"/>
             <w:tcBorders>
+              <w:top w:val="single" w:sz="2" w:space="0" w:color="000000"/>
               <w:left w:val="single" w:sz="2" w:space="0" w:color="000000"/>
               <w:bottom w:val="single" w:sz="2" w:space="0" w:color="000000"/>
               <w:insideH w:val="single" w:sz="2" w:space="0" w:color="000000"/>
@@ -6327,46 +6504,49 @@
           <w:tcPr>
             <w:tcW w:w="2410" w:type="dxa"/>
             <w:tcBorders>
-              <w:left w:val="single" w:sz="2" w:space="0" w:color="000000"/>
-              <w:bottom w:val="single" w:sz="2" w:space="0" w:color="000000"/>
-              <w:insideH w:val="single" w:sz="2" w:space="0" w:color="000000"/>
-            </w:tcBorders>
-            <w:shd w:fill="auto" w:val="clear"/>
-          </w:tcPr>
-          <w:p>
-            <w:pPr>
-              <w:pStyle w:val="TableContents"/>
-              <w:rPr/>
-            </w:pPr>
-            <w:r>
-              <w:rPr/>
-            </w:r>
-          </w:p>
-        </w:tc>
-        <w:tc>
-          <w:tcPr>
-            <w:tcW w:w="2409" w:type="dxa"/>
-            <w:tcBorders>
-              <w:left w:val="single" w:sz="2" w:space="0" w:color="000000"/>
-              <w:bottom w:val="single" w:sz="2" w:space="0" w:color="000000"/>
-              <w:insideH w:val="single" w:sz="2" w:space="0" w:color="000000"/>
-            </w:tcBorders>
-            <w:shd w:fill="auto" w:val="clear"/>
-          </w:tcPr>
-          <w:p>
-            <w:pPr>
-              <w:pStyle w:val="TableContents"/>
-              <w:rPr/>
-            </w:pPr>
-            <w:r>
-              <w:rPr/>
-            </w:r>
-          </w:p>
-        </w:tc>
-        <w:tc>
-          <w:tcPr>
-            <w:tcW w:w="2410" w:type="dxa"/>
-            <w:tcBorders>
+              <w:top w:val="single" w:sz="2" w:space="0" w:color="000000"/>
+              <w:left w:val="single" w:sz="2" w:space="0" w:color="000000"/>
+              <w:bottom w:val="single" w:sz="2" w:space="0" w:color="000000"/>
+              <w:insideH w:val="single" w:sz="2" w:space="0" w:color="000000"/>
+            </w:tcBorders>
+            <w:shd w:fill="auto" w:val="clear"/>
+          </w:tcPr>
+          <w:p>
+            <w:pPr>
+              <w:pStyle w:val="TableContents"/>
+              <w:rPr/>
+            </w:pPr>
+            <w:r>
+              <w:rPr/>
+            </w:r>
+          </w:p>
+        </w:tc>
+        <w:tc>
+          <w:tcPr>
+            <w:tcW w:w="2409" w:type="dxa"/>
+            <w:tcBorders>
+              <w:top w:val="single" w:sz="2" w:space="0" w:color="000000"/>
+              <w:left w:val="single" w:sz="2" w:space="0" w:color="000000"/>
+              <w:bottom w:val="single" w:sz="2" w:space="0" w:color="000000"/>
+              <w:insideH w:val="single" w:sz="2" w:space="0" w:color="000000"/>
+            </w:tcBorders>
+            <w:shd w:fill="auto" w:val="clear"/>
+          </w:tcPr>
+          <w:p>
+            <w:pPr>
+              <w:pStyle w:val="TableContents"/>
+              <w:rPr/>
+            </w:pPr>
+            <w:r>
+              <w:rPr/>
+            </w:r>
+          </w:p>
+        </w:tc>
+        <w:tc>
+          <w:tcPr>
+            <w:tcW w:w="2409" w:type="dxa"/>
+            <w:tcBorders>
+              <w:top w:val="single" w:sz="2" w:space="0" w:color="000000"/>
               <w:left w:val="single" w:sz="2" w:space="0" w:color="000000"/>
               <w:bottom w:val="single" w:sz="2" w:space="0" w:color="000000"/>
               <w:right w:val="single" w:sz="2" w:space="0" w:color="000000"/>
@@ -6392,6 +6572,7 @@
           <w:tcPr>
             <w:tcW w:w="2409" w:type="dxa"/>
             <w:tcBorders>
+              <w:top w:val="single" w:sz="2" w:space="0" w:color="000000"/>
               <w:left w:val="single" w:sz="2" w:space="0" w:color="000000"/>
               <w:bottom w:val="single" w:sz="2" w:space="0" w:color="000000"/>
               <w:insideH w:val="single" w:sz="2" w:space="0" w:color="000000"/>
@@ -6412,46 +6593,49 @@
           <w:tcPr>
             <w:tcW w:w="2410" w:type="dxa"/>
             <w:tcBorders>
-              <w:left w:val="single" w:sz="2" w:space="0" w:color="000000"/>
-              <w:bottom w:val="single" w:sz="2" w:space="0" w:color="000000"/>
-              <w:insideH w:val="single" w:sz="2" w:space="0" w:color="000000"/>
-            </w:tcBorders>
-            <w:shd w:fill="auto" w:val="clear"/>
-          </w:tcPr>
-          <w:p>
-            <w:pPr>
-              <w:pStyle w:val="TableContents"/>
-              <w:rPr/>
-            </w:pPr>
-            <w:r>
-              <w:rPr/>
-            </w:r>
-          </w:p>
-        </w:tc>
-        <w:tc>
-          <w:tcPr>
-            <w:tcW w:w="2409" w:type="dxa"/>
-            <w:tcBorders>
-              <w:left w:val="single" w:sz="2" w:space="0" w:color="000000"/>
-              <w:bottom w:val="single" w:sz="2" w:space="0" w:color="000000"/>
-              <w:insideH w:val="single" w:sz="2" w:space="0" w:color="000000"/>
-            </w:tcBorders>
-            <w:shd w:fill="auto" w:val="clear"/>
-          </w:tcPr>
-          <w:p>
-            <w:pPr>
-              <w:pStyle w:val="TableContents"/>
-              <w:rPr/>
-            </w:pPr>
-            <w:r>
-              <w:rPr/>
-            </w:r>
-          </w:p>
-        </w:tc>
-        <w:tc>
-          <w:tcPr>
-            <w:tcW w:w="2410" w:type="dxa"/>
-            <w:tcBorders>
+              <w:top w:val="single" w:sz="2" w:space="0" w:color="000000"/>
+              <w:left w:val="single" w:sz="2" w:space="0" w:color="000000"/>
+              <w:bottom w:val="single" w:sz="2" w:space="0" w:color="000000"/>
+              <w:insideH w:val="single" w:sz="2" w:space="0" w:color="000000"/>
+            </w:tcBorders>
+            <w:shd w:fill="auto" w:val="clear"/>
+          </w:tcPr>
+          <w:p>
+            <w:pPr>
+              <w:pStyle w:val="TableContents"/>
+              <w:rPr/>
+            </w:pPr>
+            <w:r>
+              <w:rPr/>
+            </w:r>
+          </w:p>
+        </w:tc>
+        <w:tc>
+          <w:tcPr>
+            <w:tcW w:w="2409" w:type="dxa"/>
+            <w:tcBorders>
+              <w:top w:val="single" w:sz="2" w:space="0" w:color="000000"/>
+              <w:left w:val="single" w:sz="2" w:space="0" w:color="000000"/>
+              <w:bottom w:val="single" w:sz="2" w:space="0" w:color="000000"/>
+              <w:insideH w:val="single" w:sz="2" w:space="0" w:color="000000"/>
+            </w:tcBorders>
+            <w:shd w:fill="auto" w:val="clear"/>
+          </w:tcPr>
+          <w:p>
+            <w:pPr>
+              <w:pStyle w:val="TableContents"/>
+              <w:rPr/>
+            </w:pPr>
+            <w:r>
+              <w:rPr/>
+            </w:r>
+          </w:p>
+        </w:tc>
+        <w:tc>
+          <w:tcPr>
+            <w:tcW w:w="2409" w:type="dxa"/>
+            <w:tcBorders>
+              <w:top w:val="single" w:sz="2" w:space="0" w:color="000000"/>
               <w:left w:val="single" w:sz="2" w:space="0" w:color="000000"/>
               <w:bottom w:val="single" w:sz="2" w:space="0" w:color="000000"/>
               <w:right w:val="single" w:sz="2" w:space="0" w:color="000000"/>
@@ -6477,6 +6661,7 @@
           <w:tcPr>
             <w:tcW w:w="2409" w:type="dxa"/>
             <w:tcBorders>
+              <w:top w:val="single" w:sz="2" w:space="0" w:color="000000"/>
               <w:left w:val="single" w:sz="2" w:space="0" w:color="000000"/>
               <w:bottom w:val="single" w:sz="2" w:space="0" w:color="000000"/>
               <w:insideH w:val="single" w:sz="2" w:space="0" w:color="000000"/>
@@ -6497,46 +6682,49 @@
           <w:tcPr>
             <w:tcW w:w="2410" w:type="dxa"/>
             <w:tcBorders>
-              <w:left w:val="single" w:sz="2" w:space="0" w:color="000000"/>
-              <w:bottom w:val="single" w:sz="2" w:space="0" w:color="000000"/>
-              <w:insideH w:val="single" w:sz="2" w:space="0" w:color="000000"/>
-            </w:tcBorders>
-            <w:shd w:fill="auto" w:val="clear"/>
-          </w:tcPr>
-          <w:p>
-            <w:pPr>
-              <w:pStyle w:val="TableContents"/>
-              <w:rPr/>
-            </w:pPr>
-            <w:r>
-              <w:rPr/>
-            </w:r>
-          </w:p>
-        </w:tc>
-        <w:tc>
-          <w:tcPr>
-            <w:tcW w:w="2409" w:type="dxa"/>
-            <w:tcBorders>
-              <w:left w:val="single" w:sz="2" w:space="0" w:color="000000"/>
-              <w:bottom w:val="single" w:sz="2" w:space="0" w:color="000000"/>
-              <w:insideH w:val="single" w:sz="2" w:space="0" w:color="000000"/>
-            </w:tcBorders>
-            <w:shd w:fill="auto" w:val="clear"/>
-          </w:tcPr>
-          <w:p>
-            <w:pPr>
-              <w:pStyle w:val="TableContents"/>
-              <w:rPr/>
-            </w:pPr>
-            <w:r>
-              <w:rPr/>
-            </w:r>
-          </w:p>
-        </w:tc>
-        <w:tc>
-          <w:tcPr>
-            <w:tcW w:w="2410" w:type="dxa"/>
-            <w:tcBorders>
+              <w:top w:val="single" w:sz="2" w:space="0" w:color="000000"/>
+              <w:left w:val="single" w:sz="2" w:space="0" w:color="000000"/>
+              <w:bottom w:val="single" w:sz="2" w:space="0" w:color="000000"/>
+              <w:insideH w:val="single" w:sz="2" w:space="0" w:color="000000"/>
+            </w:tcBorders>
+            <w:shd w:fill="auto" w:val="clear"/>
+          </w:tcPr>
+          <w:p>
+            <w:pPr>
+              <w:pStyle w:val="TableContents"/>
+              <w:rPr/>
+            </w:pPr>
+            <w:r>
+              <w:rPr/>
+            </w:r>
+          </w:p>
+        </w:tc>
+        <w:tc>
+          <w:tcPr>
+            <w:tcW w:w="2409" w:type="dxa"/>
+            <w:tcBorders>
+              <w:top w:val="single" w:sz="2" w:space="0" w:color="000000"/>
+              <w:left w:val="single" w:sz="2" w:space="0" w:color="000000"/>
+              <w:bottom w:val="single" w:sz="2" w:space="0" w:color="000000"/>
+              <w:insideH w:val="single" w:sz="2" w:space="0" w:color="000000"/>
+            </w:tcBorders>
+            <w:shd w:fill="auto" w:val="clear"/>
+          </w:tcPr>
+          <w:p>
+            <w:pPr>
+              <w:pStyle w:val="TableContents"/>
+              <w:rPr/>
+            </w:pPr>
+            <w:r>
+              <w:rPr/>
+            </w:r>
+          </w:p>
+        </w:tc>
+        <w:tc>
+          <w:tcPr>
+            <w:tcW w:w="2409" w:type="dxa"/>
+            <w:tcBorders>
+              <w:top w:val="single" w:sz="2" w:space="0" w:color="000000"/>
               <w:left w:val="single" w:sz="2" w:space="0" w:color="000000"/>
               <w:bottom w:val="single" w:sz="2" w:space="0" w:color="000000"/>
               <w:right w:val="single" w:sz="2" w:space="0" w:color="000000"/>
@@ -6560,17 +6748,10 @@
     <w:p>
       <w:pPr>
         <w:pStyle w:val="Normal"/>
-        <w:rPr>
-          <w:b/>
-          <w:b/>
-          <w:bCs/>
-        </w:rPr>
+        <w:rPr/>
       </w:pPr>
       <w:r>
-        <w:rPr>
-          <w:b/>
-          <w:bCs/>
-        </w:rPr>
+        <w:rPr/>
       </w:r>
     </w:p>
     <w:sectPr>
@@ -6593,15 +6774,12 @@
       <w:rPr>
         <w:rFonts w:ascii="Liberation Serif" w:hAnsi="Liberation Serif" w:eastAsia="Noto Sans CJK SC Regular" w:cs="Lohit Devanagari"/>
         <w:kern w:val="2"/>
-        <w:sz w:val="24"/>
         <w:szCs w:val="24"/>
         <w:lang w:val="en-US" w:eastAsia="zh-CN" w:bidi="hi-IN"/>
       </w:rPr>
     </w:rPrDefault>
     <w:pPrDefault>
-      <w:pPr>
-        <w:widowControl/>
-      </w:pPr>
+      <w:pPr/>
     </w:pPrDefault>
   </w:docDefaults>
   <w:style w:type="paragraph" w:styleId="Normal">
@@ -6609,10 +6787,9 @@
     <w:qFormat/>
     <w:pPr>
       <w:widowControl/>
-      <w:kinsoku w:val="true"/>
-      <w:overflowPunct w:val="true"/>
-      <w:autoSpaceDE w:val="true"/>
+      <w:overflowPunct w:val="false"/>
       <w:bidi w:val="0"/>
+      <w:jc w:val="left"/>
     </w:pPr>
     <w:rPr>
       <w:rFonts w:ascii="Liberation Serif" w:hAnsi="Liberation Serif" w:eastAsia="Noto Sans CJK SC Regular" w:cs="Lohit Devanagari"/>

</xml_diff>